<commit_message>
Creaión del enemigo Obstaculo y adición de este a la escena PruebaPlayerEscene. Issue #15
</commit_message>
<xml_diff>
--- a/docs/Documento_de_diseño_del_juego(GDD).docx
+++ b/docs/Documento_de_diseño_del_juego(GDD).docx
@@ -477,7 +477,15 @@
     </w:p>
     <w:p>
       <w:r>
-        <w:t xml:space="preserve">El jugador controlará un avatar que es capaz de moverse hacia la derecha e izquierda. También puede saltar. El salto es uniforme, se salta cada vez que se pulsa el botón de saltar (espacio en teclado y botón X en el mando) y salta la misma distancia siempre (la fuerza del salto no varía en función de cuanto tiempo se mantenga pulsado el botón de salto). </w:t>
+        <w:t xml:space="preserve">El jugador controlará un avatar que es capaz de moverse hacia la derecha e izquierda. También puede saltar. El salto es uniforme, se salta cada vez que se pulsa el botón de saltar (espacio en teclado y botón X en el mando) y salta la misma distancia siempre (la fuerza del salto no varía en función de </w:t>
+      </w:r>
+      <w:proofErr w:type="spellStart"/>
+      <w:r>
+        <w:t>cuanto</w:t>
+      </w:r>
+      <w:proofErr w:type="spellEnd"/>
+      <w:r>
+        <w:t xml:space="preserve"> tiempo se mantenga pulsado el botón de salto). </w:t>
       </w:r>
     </w:p>
     <w:p>
@@ -694,7 +702,15 @@
     </w:p>
     <w:p>
       <w:r>
-        <w:t xml:space="preserve">Obstáculos superdensos: Estos son un tipo especial de enemigo, que, a su alrededor, generan un capo gravitatorio que empuja a los elementos afectados por físicas hacia ellos. Estos </w:t>
+        <w:t xml:space="preserve">Obstáculos </w:t>
+      </w:r>
+      <w:proofErr w:type="spellStart"/>
+      <w:r>
+        <w:t>superdensos</w:t>
+      </w:r>
+      <w:proofErr w:type="spellEnd"/>
+      <w:r>
+        <w:t xml:space="preserve">: Estos son un tipo especial de enemigo, que, a su alrededor, generan un capo gravitatorio que empuja a los elementos afectados por físicas hacia ellos. Estos </w:t>
       </w:r>
       <w:r>
         <w:lastRenderedPageBreak/>
@@ -867,7 +883,15 @@
         <w:t xml:space="preserve">Los conceptos que introduce este nivel y lo hace un buen tutorial es que el jugador no tiene mecánicas </w:t>
       </w:r>
       <w:r>
-        <w:t>ajenas interponiéndose en el tutorial (y las que lo hacen, como el salto, son mecánicas que el jugador ya tiene interiorizado. Otro punto fuerte del nivel reside en que soluciona dudas lógicas al jugador como ¿Cómo puedo saber donde voy a salir si entro por el portal y cómo diferencio pares de portales? Por último, este nivel no puede ser superado sin hacer uso de la mecánica que se desea explicar.</w:t>
+        <w:t xml:space="preserve">ajenas interponiéndose en el tutorial (y las que lo hacen, como el salto, son mecánicas que el jugador ya tiene interiorizado. Otro punto fuerte del nivel reside en que soluciona dudas lógicas al jugador como ¿Cómo puedo saber </w:t>
+      </w:r>
+      <w:proofErr w:type="spellStart"/>
+      <w:r>
+        <w:t>donde</w:t>
+      </w:r>
+      <w:proofErr w:type="spellEnd"/>
+      <w:r>
+        <w:t xml:space="preserve"> voy a salir si entro por el portal y cómo diferencio pares de portales? Por último, este nivel no puede ser superado sin hacer uso de la mecánica que se desea explicar.</w:t>
       </w:r>
     </w:p>
     <w:p>
@@ -905,7 +929,15 @@
     </w:p>
     <w:p>
       <w:r>
-        <w:t>El patrón de pantalla que más se va a repetir será el nivel sin ningún elemento extradiegético que afecte a la pantalla del nivel. No se incluyen elementos HUD (Head-Up Display) que monitoricen la vida ni otros elementos que no se consideren monitorizar, prácticamente por su ausencia (siendo el estado de los elementos variables, se puede saltar o se tiene el acelerón disponible, muy sencillos de mantener en mente).</w:t>
+        <w:t xml:space="preserve">El patrón de pantalla que más se va a repetir será el nivel sin ningún elemento extradiegético que afecte a la pantalla del nivel. No se incluyen elementos HUD (Head-Up </w:t>
+      </w:r>
+      <w:proofErr w:type="spellStart"/>
+      <w:r>
+        <w:t>Display</w:t>
+      </w:r>
+      <w:proofErr w:type="spellEnd"/>
+      <w:r>
+        <w:t>) que monitoricen la vida ni otros elementos que no se consideren monitorizar, prácticamente por su ausencia (siendo el estado de los elementos variables, se puede saltar o se tiene el acelerón disponible, muy sencillos de mantener en mente).</w:t>
       </w:r>
     </w:p>
     <w:p>
@@ -1060,7 +1092,15 @@
         <w:t xml:space="preserve"> del diseño de juego</w:t>
       </w:r>
       <w:r>
-        <w:t xml:space="preserve"> como sprites e imágenes que identificarán a una mecánica o elemento del juego en los niveles, configuración de los controles y descripción una por una de cada nivel del juego.</w:t>
+        <w:t xml:space="preserve"> como </w:t>
+      </w:r>
+      <w:proofErr w:type="spellStart"/>
+      <w:r>
+        <w:t>sprites</w:t>
+      </w:r>
+      <w:proofErr w:type="spellEnd"/>
+      <w:r>
+        <w:t xml:space="preserve"> e imágenes que identificarán a una mecánica o elemento del juego en los niveles, configuración de los controles y descripción una por una de cada nivel del juego.</w:t>
       </w:r>
     </w:p>
     <w:p>
@@ -1176,134 +1216,16 @@
     <w:p>
       <w:pPr>
         <w:pStyle w:val="Prrafodelista"/>
-        <w:numPr>
-          <w:ilvl w:val="0"/>
-          <w:numId w:val="6"/>
-        </w:numPr>
-      </w:pPr>
-      <w:r>
-        <w:t>Obstáculos móviles: Enemigos que aparecen en un extremo de la pantalla y la atraviesa hasta el otro extremo. Si en algún momento el obstáculo móvil toca al Player, este morirá.</w:t>
-      </w:r>
-    </w:p>
-    <w:p>
-      <w:pPr>
-        <w:pStyle w:val="Prrafodelista"/>
-        <w:numPr>
-          <w:ilvl w:val="0"/>
-          <w:numId w:val="6"/>
-        </w:numPr>
-      </w:pPr>
-      <w:r>
-        <w:t>Obstáculos que siguen una rutina: Enemigos que se encuentran en una zona y recorren un camino cíclico continuamente.</w:t>
-      </w:r>
-    </w:p>
-    <w:p>
-      <w:pPr>
-        <w:pStyle w:val="Ttulo2"/>
-        <w:rPr>
-          <w:color w:val="auto"/>
-        </w:rPr>
-      </w:pPr>
-      <w:r>
-        <w:rPr>
-          <w:color w:val="auto"/>
-        </w:rPr>
-        <w:t>Escenario</w:t>
-      </w:r>
-    </w:p>
-    <w:p>
-      <w:pPr>
-        <w:pStyle w:val="Prrafodelista"/>
-        <w:numPr>
-          <w:ilvl w:val="0"/>
-          <w:numId w:val="4"/>
-        </w:numPr>
-      </w:pPr>
-      <w:r>
-        <w:t>Suelo.</w:t>
-      </w:r>
-    </w:p>
-    <w:p>
-      <w:pPr>
-        <w:pStyle w:val="Prrafodelista"/>
-        <w:numPr>
-          <w:ilvl w:val="0"/>
-          <w:numId w:val="4"/>
-        </w:numPr>
-      </w:pPr>
-      <w:r>
-        <w:t>Pared.</w:t>
-      </w:r>
-    </w:p>
-    <w:p>
-      <w:pPr>
-        <w:pStyle w:val="Prrafodelista"/>
-        <w:numPr>
-          <w:ilvl w:val="0"/>
-          <w:numId w:val="4"/>
-        </w:numPr>
-      </w:pPr>
-      <w:r>
-        <w:t>Zonas de muerte.</w:t>
-      </w:r>
-    </w:p>
-    <w:p>
-      <w:pPr>
-        <w:pStyle w:val="Prrafodelista"/>
-        <w:numPr>
-          <w:ilvl w:val="0"/>
-          <w:numId w:val="4"/>
-        </w:numPr>
-      </w:pPr>
-      <w:r>
-        <w:t>Zonas de victoria.</w:t>
-      </w:r>
-    </w:p>
-    <w:p/>
-    <w:p>
-      <w:pPr>
-        <w:pStyle w:val="Ttulo1"/>
-        <w:rPr>
-          <w:color w:val="auto"/>
-        </w:rPr>
-      </w:pPr>
-      <w:r>
-        <w:rPr>
-          <w:color w:val="auto"/>
-        </w:rPr>
-        <w:t>Mecánicas</w:t>
-      </w:r>
-    </w:p>
-    <w:p>
-      <w:pPr>
-        <w:pStyle w:val="Ttulo2"/>
-        <w:rPr>
-          <w:color w:val="auto"/>
-        </w:rPr>
-      </w:pPr>
-      <w:r>
-        <w:rPr>
-          <w:color w:val="auto"/>
-        </w:rPr>
-        <w:t>Portal</w:t>
-      </w:r>
-    </w:p>
-    <w:p>
-      <w:r>
-        <w:t>Portal que teletransporta a los objetos que entren manteniendo la dirección del movimiento del objeto.</w:t>
-      </w:r>
-    </w:p>
-    <w:p>
+      </w:pPr>
       <w:r>
         <w:rPr>
           <w:noProof/>
         </w:rPr>
-        <w:lastRenderedPageBreak/>
         <w:drawing>
-          <wp:inline distT="0" distB="0" distL="0" distR="0" wp14:anchorId="1778CD61" wp14:editId="106BCF1E">
-            <wp:extent cx="2943225" cy="2486025"/>
-            <wp:effectExtent l="0" t="0" r="9525" b="9525"/>
-            <wp:docPr id="5" name="Imagen 5"/>
+          <wp:inline distT="0" distB="0" distL="0" distR="0" wp14:anchorId="64F8594E" wp14:editId="1D242D8C">
+            <wp:extent cx="1965960" cy="1881584"/>
+            <wp:effectExtent l="0" t="0" r="0" b="4445"/>
+            <wp:docPr id="7" name="Imagen 7"/>
             <wp:cNvGraphicFramePr>
               <a:graphicFrameLocks xmlns:a="http://schemas.openxmlformats.org/drawingml/2006/main" noChangeAspect="1"/>
             </wp:cNvGraphicFramePr>
@@ -1323,6 +1245,259 @@
                   <pic:spPr>
                     <a:xfrm>
                       <a:off x="0" y="0"/>
+                      <a:ext cx="1969418" cy="1884893"/>
+                    </a:xfrm>
+                    <a:prstGeom prst="rect">
+                      <a:avLst/>
+                    </a:prstGeom>
+                  </pic:spPr>
+                </pic:pic>
+              </a:graphicData>
+            </a:graphic>
+          </wp:inline>
+        </w:drawing>
+      </w:r>
+    </w:p>
+    <w:p>
+      <w:pPr>
+        <w:rPr>
+          <w:rFonts w:ascii="Candara Light" w:hAnsi="Candara Light"/>
+        </w:rPr>
+      </w:pPr>
+      <w:r>
+        <w:rPr>
+          <w:rFonts w:ascii="Candara Light" w:hAnsi="Candara Light"/>
+        </w:rPr>
+        <w:t xml:space="preserve">El </w:t>
+      </w:r>
+      <w:proofErr w:type="spellStart"/>
+      <w:r>
+        <w:rPr>
+          <w:rFonts w:ascii="Candara Light" w:hAnsi="Candara Light"/>
+        </w:rPr>
+        <w:t>sprite</w:t>
+      </w:r>
+      <w:proofErr w:type="spellEnd"/>
+      <w:r>
+        <w:rPr>
+          <w:rFonts w:ascii="Candara Light" w:hAnsi="Candara Light"/>
+        </w:rPr>
+        <w:t xml:space="preserve"> utilizado para los </w:t>
+      </w:r>
+      <w:proofErr w:type="spellStart"/>
+      <w:r>
+        <w:rPr>
+          <w:rFonts w:ascii="Candara Light" w:hAnsi="Candara Light"/>
+        </w:rPr>
+        <w:t>obstaculos</w:t>
+      </w:r>
+      <w:proofErr w:type="spellEnd"/>
+      <w:r>
+        <w:rPr>
+          <w:rFonts w:ascii="Candara Light" w:hAnsi="Candara Light"/>
+        </w:rPr>
+        <w:t xml:space="preserve"> pertenece a </w:t>
+      </w:r>
+      <w:r>
+        <w:rPr>
+          <w:rFonts w:ascii="Candara Light" w:hAnsi="Candara Light"/>
+        </w:rPr>
+        <w:t>Daniel Cook</w:t>
+      </w:r>
+      <w:r>
+        <w:rPr>
+          <w:rFonts w:ascii="Candara Light" w:hAnsi="Candara Light"/>
+        </w:rPr>
+        <w:t xml:space="preserve"> </w:t>
+      </w:r>
+      <w:r>
+        <w:rPr>
+          <w:rFonts w:ascii="Candara Light" w:hAnsi="Candara Light"/>
+        </w:rPr>
+        <w:t>y ha sido obtenida en el siguiente enlace:</w:t>
+      </w:r>
+      <w:r>
+        <w:t xml:space="preserve"> </w:t>
+      </w:r>
+      <w:hyperlink r:id="rId12" w:history="1">
+        <w:r>
+          <w:rPr>
+            <w:rStyle w:val="Hipervnculo"/>
+            <w:rFonts w:ascii="Candara Light" w:hAnsi="Candara Light"/>
+          </w:rPr>
+          <w:t>https://opengameart.org/content</w:t>
+        </w:r>
+        <w:r>
+          <w:rPr>
+            <w:rStyle w:val="Hipervnculo"/>
+            <w:rFonts w:ascii="Candara Light" w:hAnsi="Candara Light"/>
+          </w:rPr>
+          <w:t>/</w:t>
+        </w:r>
+        <w:r>
+          <w:rPr>
+            <w:rStyle w:val="Hipervnculo"/>
+            <w:rFonts w:ascii="Candara Light" w:hAnsi="Candara Light"/>
+          </w:rPr>
+          <w:t>iron-plague-teleportbmp</w:t>
+        </w:r>
+      </w:hyperlink>
+    </w:p>
+    <w:p>
+      <w:pPr>
+        <w:pStyle w:val="Prrafodelista"/>
+      </w:pPr>
+    </w:p>
+    <w:p>
+      <w:pPr>
+        <w:pStyle w:val="Prrafodelista"/>
+        <w:numPr>
+          <w:ilvl w:val="0"/>
+          <w:numId w:val="6"/>
+        </w:numPr>
+      </w:pPr>
+      <w:r>
+        <w:t>Obstáculos móviles: Enemigos que aparecen en un extremo de la pantalla y la atraviesa hasta el otro extremo. Si en algún momento el obstáculo móvil toca al Player, este morirá.</w:t>
+      </w:r>
+    </w:p>
+    <w:p>
+      <w:pPr>
+        <w:pStyle w:val="Prrafodelista"/>
+        <w:numPr>
+          <w:ilvl w:val="0"/>
+          <w:numId w:val="6"/>
+        </w:numPr>
+      </w:pPr>
+      <w:r>
+        <w:t>Obstáculos que siguen una rutina: Enemigos que se encuentran en una zona y recorren un camino cíclico continuamente.</w:t>
+      </w:r>
+    </w:p>
+    <w:p>
+      <w:pPr>
+        <w:pStyle w:val="Ttulo2"/>
+        <w:rPr>
+          <w:color w:val="auto"/>
+        </w:rPr>
+      </w:pPr>
+      <w:r>
+        <w:rPr>
+          <w:color w:val="auto"/>
+        </w:rPr>
+        <w:t>Escenario</w:t>
+      </w:r>
+    </w:p>
+    <w:p>
+      <w:pPr>
+        <w:pStyle w:val="Prrafodelista"/>
+        <w:numPr>
+          <w:ilvl w:val="0"/>
+          <w:numId w:val="4"/>
+        </w:numPr>
+      </w:pPr>
+      <w:r>
+        <w:t>Suelo.</w:t>
+      </w:r>
+    </w:p>
+    <w:p>
+      <w:pPr>
+        <w:pStyle w:val="Prrafodelista"/>
+        <w:numPr>
+          <w:ilvl w:val="0"/>
+          <w:numId w:val="4"/>
+        </w:numPr>
+      </w:pPr>
+      <w:r>
+        <w:t>Pared.</w:t>
+      </w:r>
+    </w:p>
+    <w:p>
+      <w:pPr>
+        <w:pStyle w:val="Prrafodelista"/>
+        <w:numPr>
+          <w:ilvl w:val="0"/>
+          <w:numId w:val="4"/>
+        </w:numPr>
+      </w:pPr>
+      <w:r>
+        <w:t>Zonas de muerte.</w:t>
+      </w:r>
+    </w:p>
+    <w:p>
+      <w:pPr>
+        <w:pStyle w:val="Prrafodelista"/>
+        <w:numPr>
+          <w:ilvl w:val="0"/>
+          <w:numId w:val="4"/>
+        </w:numPr>
+      </w:pPr>
+      <w:r>
+        <w:t>Zonas de victoria.</w:t>
+      </w:r>
+    </w:p>
+    <w:p/>
+    <w:p>
+      <w:pPr>
+        <w:pStyle w:val="Ttulo1"/>
+        <w:rPr>
+          <w:color w:val="auto"/>
+        </w:rPr>
+      </w:pPr>
+      <w:r>
+        <w:rPr>
+          <w:color w:val="auto"/>
+        </w:rPr>
+        <w:lastRenderedPageBreak/>
+        <w:t>Mecánicas</w:t>
+      </w:r>
+    </w:p>
+    <w:p>
+      <w:pPr>
+        <w:pStyle w:val="Ttulo2"/>
+        <w:rPr>
+          <w:color w:val="auto"/>
+        </w:rPr>
+      </w:pPr>
+      <w:r>
+        <w:rPr>
+          <w:color w:val="auto"/>
+        </w:rPr>
+        <w:t>Portal</w:t>
+      </w:r>
+    </w:p>
+    <w:p>
+      <w:r>
+        <w:t>Portal que teletransporta a los objetos que entren manteniendo la dirección del movimiento del objeto.</w:t>
+      </w:r>
+    </w:p>
+    <w:p>
+      <w:r>
+        <w:rPr>
+          <w:noProof/>
+        </w:rPr>
+        <w:drawing>
+          <wp:inline distT="0" distB="0" distL="0" distR="0" wp14:anchorId="1778CD61" wp14:editId="106BCF1E">
+            <wp:extent cx="2943225" cy="2486025"/>
+            <wp:effectExtent l="0" t="0" r="9525" b="9525"/>
+            <wp:docPr id="5" name="Imagen 5"/>
+            <wp:cNvGraphicFramePr>
+              <a:graphicFrameLocks xmlns:a="http://schemas.openxmlformats.org/drawingml/2006/main" noChangeAspect="1"/>
+            </wp:cNvGraphicFramePr>
+            <a:graphic xmlns:a="http://schemas.openxmlformats.org/drawingml/2006/main">
+              <a:graphicData uri="http://schemas.openxmlformats.org/drawingml/2006/picture">
+                <pic:pic xmlns:pic="http://schemas.openxmlformats.org/drawingml/2006/picture">
+                  <pic:nvPicPr>
+                    <pic:cNvPr id="1" name=""/>
+                    <pic:cNvPicPr/>
+                  </pic:nvPicPr>
+                  <pic:blipFill>
+                    <a:blip r:embed="rId13"/>
+                    <a:stretch>
+                      <a:fillRect/>
+                    </a:stretch>
+                  </pic:blipFill>
+                  <pic:spPr>
+                    <a:xfrm>
+                      <a:off x="0" y="0"/>
                       <a:ext cx="2943225" cy="2486025"/>
                     </a:xfrm>
                     <a:prstGeom prst="rect">
@@ -1346,9 +1521,51 @@
         <w:rPr>
           <w:rFonts w:ascii="Candara Light" w:hAnsi="Candara Light"/>
         </w:rPr>
-        <w:t xml:space="preserve">El sprite utilizado para los portales pertenece a Hansjörg Malthaner y ha sido obtenida en el siguiente enlace: </w:t>
-      </w:r>
-      <w:hyperlink r:id="rId12" w:history="1">
+        <w:t xml:space="preserve">El </w:t>
+      </w:r>
+      <w:proofErr w:type="spellStart"/>
+      <w:r>
+        <w:rPr>
+          <w:rFonts w:ascii="Candara Light" w:hAnsi="Candara Light"/>
+        </w:rPr>
+        <w:t>sprite</w:t>
+      </w:r>
+      <w:proofErr w:type="spellEnd"/>
+      <w:r>
+        <w:rPr>
+          <w:rFonts w:ascii="Candara Light" w:hAnsi="Candara Light"/>
+        </w:rPr>
+        <w:t xml:space="preserve"> utilizado para los portales pertenece a </w:t>
+      </w:r>
+      <w:proofErr w:type="spellStart"/>
+      <w:r>
+        <w:rPr>
+          <w:rFonts w:ascii="Candara Light" w:hAnsi="Candara Light"/>
+        </w:rPr>
+        <w:t>Hansjörg</w:t>
+      </w:r>
+      <w:proofErr w:type="spellEnd"/>
+      <w:r>
+        <w:rPr>
+          <w:rFonts w:ascii="Candara Light" w:hAnsi="Candara Light"/>
+        </w:rPr>
+        <w:t xml:space="preserve"> </w:t>
+      </w:r>
+      <w:proofErr w:type="spellStart"/>
+      <w:r>
+        <w:rPr>
+          <w:rFonts w:ascii="Candara Light" w:hAnsi="Candara Light"/>
+        </w:rPr>
+        <w:t>Malthaner</w:t>
+      </w:r>
+      <w:proofErr w:type="spellEnd"/>
+      <w:r>
+        <w:rPr>
+          <w:rFonts w:ascii="Candara Light" w:hAnsi="Candara Light"/>
+        </w:rPr>
+        <w:t xml:space="preserve"> y ha sido obtenida en el siguiente enlace: </w:t>
+      </w:r>
+      <w:hyperlink r:id="rId14" w:history="1">
         <w:r>
           <w:rPr>
             <w:rStyle w:val="Hipervnculo"/>
@@ -1368,9 +1585,37 @@
         <w:rPr>
           <w:rFonts w:ascii="Candara Light" w:hAnsi="Candara Light"/>
         </w:rPr>
-        <w:t xml:space="preserve">Enlace al trabajo de Hansjörg Malthaner : </w:t>
-      </w:r>
-      <w:hyperlink r:id="rId13" w:history="1">
+        <w:t xml:space="preserve">Enlace al trabajo de </w:t>
+      </w:r>
+      <w:proofErr w:type="spellStart"/>
+      <w:r>
+        <w:rPr>
+          <w:rFonts w:ascii="Candara Light" w:hAnsi="Candara Light"/>
+        </w:rPr>
+        <w:t>Hansjörg</w:t>
+      </w:r>
+      <w:proofErr w:type="spellEnd"/>
+      <w:r>
+        <w:rPr>
+          <w:rFonts w:ascii="Candara Light" w:hAnsi="Candara Light"/>
+        </w:rPr>
+        <w:t xml:space="preserve"> </w:t>
+      </w:r>
+      <w:proofErr w:type="spellStart"/>
+      <w:r>
+        <w:rPr>
+          <w:rFonts w:ascii="Candara Light" w:hAnsi="Candara Light"/>
+        </w:rPr>
+        <w:t>Malthaner</w:t>
+      </w:r>
+      <w:proofErr w:type="spellEnd"/>
+      <w:r>
+        <w:rPr>
+          <w:rFonts w:ascii="Candara Light" w:hAnsi="Candara Light"/>
+        </w:rPr>
+        <w:t xml:space="preserve"> : </w:t>
+      </w:r>
+      <w:hyperlink r:id="rId15" w:history="1">
         <w:r>
           <w:rPr>
             <w:rStyle w:val="Hipervnculo"/>
@@ -1463,7 +1708,15 @@
         </w:numPr>
       </w:pPr>
       <w:r>
-        <w:t>Escalar el tiempo: Capacidad del Player para escalar el tiempo que afecta a todos los objetos kinematicos.</w:t>
+        <w:t xml:space="preserve">Escalar el tiempo: Capacidad del Player para escalar el tiempo que afecta a todos los objetos </w:t>
+      </w:r>
+      <w:proofErr w:type="spellStart"/>
+      <w:r>
+        <w:t>kinematicos</w:t>
+      </w:r>
+      <w:proofErr w:type="spellEnd"/>
+      <w:r>
+        <w:t>.</w:t>
       </w:r>
     </w:p>
     <w:p>
@@ -1525,6 +1778,7 @@
         </w:numPr>
       </w:pPr>
       <w:r>
+        <w:lastRenderedPageBreak/>
         <w:t>Inversor de gravedad: vuelve la gravedad negativa en positiva y viceversa.</w:t>
       </w:r>
     </w:p>
@@ -1537,7 +1791,15 @@
         </w:numPr>
       </w:pPr>
       <w:r>
-        <w:t>Obstáculos superdensos: Obstáculos hacia los que te ves atraído debido a su alta gravedad.</w:t>
+        <w:t xml:space="preserve">Obstáculos </w:t>
+      </w:r>
+      <w:proofErr w:type="spellStart"/>
+      <w:r>
+        <w:t>superdensos</w:t>
+      </w:r>
+      <w:proofErr w:type="spellEnd"/>
+      <w:r>
+        <w:t>: Obstáculos hacia los que te ves atraído debido a su alta gravedad.</w:t>
       </w:r>
     </w:p>
     <w:p>
@@ -1551,7 +1813,6 @@
         <w:rPr>
           <w:color w:val="auto"/>
         </w:rPr>
-        <w:lastRenderedPageBreak/>
         <w:t>Controles</w:t>
       </w:r>
     </w:p>
@@ -1597,7 +1858,7 @@
                     </pic:cNvPicPr>
                   </pic:nvPicPr>
                   <pic:blipFill>
-                    <a:blip r:embed="rId14">
+                    <a:blip r:embed="rId16">
                       <a:extLst>
                         <a:ext uri="{28A0092B-C50C-407E-A947-70E740481C1C}">
                           <a14:useLocalDpi xmlns:a14="http://schemas.microsoft.com/office/drawing/2010/main" val="0"/>
@@ -1634,7 +1895,15 @@
         <w:t>Movimiento</w:t>
       </w:r>
       <w:r>
-        <w:t>: Stick izquierdo.</w:t>
+        <w:t xml:space="preserve">: </w:t>
+      </w:r>
+      <w:proofErr w:type="spellStart"/>
+      <w:r>
+        <w:t>Stick</w:t>
+      </w:r>
+      <w:proofErr w:type="spellEnd"/>
+      <w:r>
+        <w:t xml:space="preserve"> izquierdo.</w:t>
       </w:r>
     </w:p>
     <w:p>
@@ -1642,7 +1911,15 @@
         <w:t>Salto: botón X</w:t>
       </w:r>
       <w:r>
-        <w:t xml:space="preserve"> (Joystick button 1</w:t>
+        <w:t xml:space="preserve"> (Joystick </w:t>
+      </w:r>
+      <w:proofErr w:type="spellStart"/>
+      <w:r>
+        <w:t>button</w:t>
+      </w:r>
+      <w:proofErr w:type="spellEnd"/>
+      <w:r>
+        <w:t xml:space="preserve"> 1</w:t>
       </w:r>
       <w:r>
         <w:t xml:space="preserve"> en Unity</w:t>
@@ -1725,10 +2002,10 @@
           <w:noProof/>
         </w:rPr>
         <w:drawing>
-          <wp:inline distT="0" distB="0" distL="0" distR="0" wp14:anchorId="0621F4EB" wp14:editId="5FBD7C43">
-            <wp:extent cx="5400040" cy="1482090"/>
-            <wp:effectExtent l="0" t="0" r="0" b="3810"/>
-            <wp:docPr id="12" name="Imagen 12"/>
+          <wp:inline distT="0" distB="0" distL="0" distR="0" wp14:anchorId="695B7863" wp14:editId="4D4DB7B0">
+            <wp:extent cx="5400040" cy="1383665"/>
+            <wp:effectExtent l="0" t="0" r="0" b="6985"/>
+            <wp:docPr id="6" name="Imagen 6"/>
             <wp:cNvGraphicFramePr>
               <a:graphicFrameLocks xmlns:a="http://schemas.openxmlformats.org/drawingml/2006/main" noChangeAspect="1"/>
             </wp:cNvGraphicFramePr>
@@ -1740,7 +2017,7 @@
                     <pic:cNvPicPr/>
                   </pic:nvPicPr>
                   <pic:blipFill>
-                    <a:blip r:embed="rId15"/>
+                    <a:blip r:embed="rId17"/>
                     <a:stretch>
                       <a:fillRect/>
                     </a:stretch>
@@ -1748,7 +2025,7 @@
                   <pic:spPr>
                     <a:xfrm>
                       <a:off x="0" y="0"/>
-                      <a:ext cx="5400040" cy="1482090"/>
+                      <a:ext cx="5400040" cy="1383665"/>
                     </a:xfrm>
                     <a:prstGeom prst="rect">
                       <a:avLst/>
@@ -1772,7 +2049,6 @@
         <w:rPr>
           <w:noProof/>
         </w:rPr>
-        <w:lastRenderedPageBreak/>
         <w:drawing>
           <wp:inline distT="0" distB="0" distL="0" distR="0" wp14:anchorId="1D0EB046" wp14:editId="3618E61F">
             <wp:extent cx="5400040" cy="1015365"/>
@@ -1811,7 +2087,7 @@
       </w:r>
     </w:p>
     <w:sectPr>
-      <w:footerReference w:type="default" r:id="rId16"/>
+      <w:footerReference w:type="default" r:id="rId18"/>
       <w:pgSz w:w="11906" w:h="16838"/>
       <w:pgMar w:top="1417" w:right="1701" w:bottom="1417" w:left="1701" w:header="708" w:footer="708" w:gutter="0"/>
       <w:cols w:space="708"/>
@@ -3445,6 +3721,30 @@
       <w:u w:val="single"/>
     </w:rPr>
   </w:style>
+  <w:style w:type="character" w:styleId="Mencinsinresolver">
+    <w:name w:val="Unresolved Mention"/>
+    <w:basedOn w:val="Fuentedeprrafopredeter"/>
+    <w:uiPriority w:val="99"/>
+    <w:semiHidden/>
+    <w:unhideWhenUsed/>
+    <w:rsid w:val="009C6DDA"/>
+    <w:rPr>
+      <w:color w:val="605E5C"/>
+      <w:shd w:val="clear" w:color="auto" w:fill="E1DFDD"/>
+    </w:rPr>
+  </w:style>
+  <w:style w:type="character" w:styleId="Hipervnculovisitado">
+    <w:name w:val="FollowedHyperlink"/>
+    <w:basedOn w:val="Fuentedeprrafopredeter"/>
+    <w:uiPriority w:val="99"/>
+    <w:semiHidden/>
+    <w:unhideWhenUsed/>
+    <w:rsid w:val="009C6DDA"/>
+    <w:rPr>
+      <w:color w:val="954F72" w:themeColor="followedHyperlink"/>
+      <w:u w:val="single"/>
+    </w:rPr>
+  </w:style>
 </w:styles>
 </file>
 

</xml_diff>

<commit_message>
Creación del obstaculo que sigue una rutina. Issue #16
</commit_message>
<xml_diff>
--- a/docs/Documento_de_diseño_del_juego(GDD).docx
+++ b/docs/Documento_de_diseño_del_juego(GDD).docx
@@ -1284,14 +1284,12 @@
         </w:rPr>
         <w:t xml:space="preserve"> utilizado para los </w:t>
       </w:r>
-      <w:proofErr w:type="spellStart"/>
       <w:r>
         <w:rPr>
           <w:rFonts w:ascii="Candara Light" w:hAnsi="Candara Light"/>
         </w:rPr>
-        <w:t>obstaculos</w:t>
-      </w:r>
-      <w:proofErr w:type="spellEnd"/>
+        <w:t>obstáculos</w:t>
+      </w:r>
       <w:r>
         <w:rPr>
           <w:rFonts w:ascii="Candara Light" w:hAnsi="Candara Light"/>
@@ -1325,21 +1323,7 @@
             <w:rStyle w:val="Hipervnculo"/>
             <w:rFonts w:ascii="Candara Light" w:hAnsi="Candara Light"/>
           </w:rPr>
-          <w:t>https://opengameart.org/content</w:t>
-        </w:r>
-        <w:r>
-          <w:rPr>
-            <w:rStyle w:val="Hipervnculo"/>
-            <w:rFonts w:ascii="Candara Light" w:hAnsi="Candara Light"/>
-          </w:rPr>
-          <w:t>/</w:t>
-        </w:r>
-        <w:r>
-          <w:rPr>
-            <w:rStyle w:val="Hipervnculo"/>
-            <w:rFonts w:ascii="Candara Light" w:hAnsi="Candara Light"/>
-          </w:rPr>
-          <w:t>iron-plague-teleportbmp</w:t>
+          <w:t>https://opengameart.org/content/iron-plague-teleportbmp</w:t>
         </w:r>
       </w:hyperlink>
     </w:p>
@@ -1357,128 +1341,23 @@
         </w:numPr>
       </w:pPr>
       <w:r>
-        <w:t>Obstáculos móviles: Enemigos que aparecen en un extremo de la pantalla y la atraviesa hasta el otro extremo. Si en algún momento el obstáculo móvil toca al Player, este morirá.</w:t>
+        <w:t>Obstáculos que siguen una rutina: Enemigos que se encuentran en una zona y recorren un camino cíclico continuamente.</w:t>
       </w:r>
     </w:p>
     <w:p>
       <w:pPr>
         <w:pStyle w:val="Prrafodelista"/>
-        <w:numPr>
-          <w:ilvl w:val="0"/>
-          <w:numId w:val="6"/>
-        </w:numPr>
-      </w:pPr>
-      <w:r>
-        <w:t>Obstáculos que siguen una rutina: Enemigos que se encuentran en una zona y recorren un camino cíclico continuamente.</w:t>
-      </w:r>
-    </w:p>
-    <w:p>
-      <w:pPr>
-        <w:pStyle w:val="Ttulo2"/>
-        <w:rPr>
-          <w:color w:val="auto"/>
-        </w:rPr>
-      </w:pPr>
-      <w:r>
-        <w:rPr>
-          <w:color w:val="auto"/>
-        </w:rPr>
-        <w:t>Escenario</w:t>
-      </w:r>
-    </w:p>
-    <w:p>
-      <w:pPr>
-        <w:pStyle w:val="Prrafodelista"/>
-        <w:numPr>
-          <w:ilvl w:val="0"/>
-          <w:numId w:val="4"/>
-        </w:numPr>
-      </w:pPr>
-      <w:r>
-        <w:t>Suelo.</w:t>
-      </w:r>
-    </w:p>
-    <w:p>
-      <w:pPr>
-        <w:pStyle w:val="Prrafodelista"/>
-        <w:numPr>
-          <w:ilvl w:val="0"/>
-          <w:numId w:val="4"/>
-        </w:numPr>
-      </w:pPr>
-      <w:r>
-        <w:t>Pared.</w:t>
-      </w:r>
-    </w:p>
-    <w:p>
-      <w:pPr>
-        <w:pStyle w:val="Prrafodelista"/>
-        <w:numPr>
-          <w:ilvl w:val="0"/>
-          <w:numId w:val="4"/>
-        </w:numPr>
-      </w:pPr>
-      <w:r>
-        <w:t>Zonas de muerte.</w:t>
-      </w:r>
-    </w:p>
-    <w:p>
-      <w:pPr>
-        <w:pStyle w:val="Prrafodelista"/>
-        <w:numPr>
-          <w:ilvl w:val="0"/>
-          <w:numId w:val="4"/>
-        </w:numPr>
-      </w:pPr>
-      <w:r>
-        <w:t>Zonas de victoria.</w:t>
-      </w:r>
-    </w:p>
-    <w:p/>
-    <w:p>
-      <w:pPr>
-        <w:pStyle w:val="Ttulo1"/>
-        <w:rPr>
-          <w:color w:val="auto"/>
-        </w:rPr>
-      </w:pPr>
-      <w:r>
-        <w:rPr>
-          <w:color w:val="auto"/>
+      </w:pPr>
+      <w:r>
+        <w:rPr>
+          <w:noProof/>
         </w:rPr>
         <w:lastRenderedPageBreak/>
-        <w:t>Mecánicas</w:t>
-      </w:r>
-    </w:p>
-    <w:p>
-      <w:pPr>
-        <w:pStyle w:val="Ttulo2"/>
-        <w:rPr>
-          <w:color w:val="auto"/>
-        </w:rPr>
-      </w:pPr>
-      <w:r>
-        <w:rPr>
-          <w:color w:val="auto"/>
-        </w:rPr>
-        <w:t>Portal</w:t>
-      </w:r>
-    </w:p>
-    <w:p>
-      <w:r>
-        <w:t>Portal que teletransporta a los objetos que entren manteniendo la dirección del movimiento del objeto.</w:t>
-      </w:r>
-    </w:p>
-    <w:p>
-      <w:r>
-        <w:rPr>
-          <w:noProof/>
-        </w:rPr>
         <w:drawing>
-          <wp:inline distT="0" distB="0" distL="0" distR="0" wp14:anchorId="1778CD61" wp14:editId="106BCF1E">
-            <wp:extent cx="2943225" cy="2486025"/>
-            <wp:effectExtent l="0" t="0" r="9525" b="9525"/>
-            <wp:docPr id="5" name="Imagen 5"/>
+          <wp:inline distT="0" distB="0" distL="0" distR="0" wp14:anchorId="450A0E56" wp14:editId="37D0079B">
+            <wp:extent cx="2331720" cy="2112360"/>
+            <wp:effectExtent l="0" t="0" r="0" b="2540"/>
+            <wp:docPr id="6" name="Imagen 6"/>
             <wp:cNvGraphicFramePr>
               <a:graphicFrameLocks xmlns:a="http://schemas.openxmlformats.org/drawingml/2006/main" noChangeAspect="1"/>
             </wp:cNvGraphicFramePr>
@@ -1498,6 +1377,209 @@
                   <pic:spPr>
                     <a:xfrm>
                       <a:off x="0" y="0"/>
+                      <a:ext cx="2337866" cy="2117928"/>
+                    </a:xfrm>
+                    <a:prstGeom prst="rect">
+                      <a:avLst/>
+                    </a:prstGeom>
+                  </pic:spPr>
+                </pic:pic>
+              </a:graphicData>
+            </a:graphic>
+          </wp:inline>
+        </w:drawing>
+      </w:r>
+    </w:p>
+    <w:p>
+      <w:pPr>
+        <w:pStyle w:val="Prrafodelista"/>
+        <w:rPr>
+          <w:rFonts w:ascii="Candara Light" w:hAnsi="Candara Light"/>
+        </w:rPr>
+      </w:pPr>
+      <w:r>
+        <w:rPr>
+          <w:rFonts w:ascii="Candara Light" w:hAnsi="Candara Light"/>
+        </w:rPr>
+        <w:t xml:space="preserve">El </w:t>
+      </w:r>
+      <w:proofErr w:type="spellStart"/>
+      <w:r>
+        <w:rPr>
+          <w:rFonts w:ascii="Candara Light" w:hAnsi="Candara Light"/>
+        </w:rPr>
+        <w:t>sprite</w:t>
+      </w:r>
+      <w:proofErr w:type="spellEnd"/>
+      <w:r>
+        <w:rPr>
+          <w:rFonts w:ascii="Candara Light" w:hAnsi="Candara Light"/>
+        </w:rPr>
+        <w:t xml:space="preserve"> utilizado para los </w:t>
+      </w:r>
+      <w:r>
+        <w:rPr>
+          <w:rFonts w:ascii="Candara Light" w:hAnsi="Candara Light"/>
+        </w:rPr>
+        <w:t>obstáculos</w:t>
+      </w:r>
+      <w:r>
+        <w:rPr>
+          <w:rFonts w:ascii="Candara Light" w:hAnsi="Candara Light"/>
+        </w:rPr>
+        <w:t xml:space="preserve"> pertenece a Daniel Cook y ha sido obtenida en el siguiente enlace:</w:t>
+      </w:r>
+      <w:r>
+        <w:t xml:space="preserve"> </w:t>
+      </w:r>
+      <w:hyperlink r:id="rId14" w:history="1">
+        <w:r>
+          <w:rPr>
+            <w:rStyle w:val="Hipervnculo"/>
+            <w:rFonts w:ascii="Candara Light" w:hAnsi="Candara Light"/>
+          </w:rPr>
+          <w:t>https://opengameart.org/content/iron-plague-teleportbmp</w:t>
+        </w:r>
+      </w:hyperlink>
+    </w:p>
+    <w:p/>
+    <w:p>
+      <w:pPr>
+        <w:pStyle w:val="Prrafodelista"/>
+        <w:numPr>
+          <w:ilvl w:val="0"/>
+          <w:numId w:val="6"/>
+        </w:numPr>
+      </w:pPr>
+      <w:r>
+        <w:t>Obstáculos móviles: Enemigos que aparecen en un extremo de la pantalla y la atraviesa hasta el otro extremo. Si en algún momento el obstáculo móvil toca al Player, este morirá.</w:t>
+      </w:r>
+    </w:p>
+    <w:p>
+      <w:pPr>
+        <w:pStyle w:val="Ttulo2"/>
+        <w:rPr>
+          <w:color w:val="auto"/>
+        </w:rPr>
+      </w:pPr>
+      <w:r>
+        <w:rPr>
+          <w:color w:val="auto"/>
+        </w:rPr>
+        <w:t>Escenario</w:t>
+      </w:r>
+    </w:p>
+    <w:p>
+      <w:pPr>
+        <w:pStyle w:val="Prrafodelista"/>
+        <w:numPr>
+          <w:ilvl w:val="0"/>
+          <w:numId w:val="4"/>
+        </w:numPr>
+      </w:pPr>
+      <w:r>
+        <w:t>Suelo.</w:t>
+      </w:r>
+    </w:p>
+    <w:p>
+      <w:pPr>
+        <w:pStyle w:val="Prrafodelista"/>
+        <w:numPr>
+          <w:ilvl w:val="0"/>
+          <w:numId w:val="4"/>
+        </w:numPr>
+      </w:pPr>
+      <w:r>
+        <w:t>Pared.</w:t>
+      </w:r>
+    </w:p>
+    <w:p>
+      <w:pPr>
+        <w:pStyle w:val="Prrafodelista"/>
+        <w:numPr>
+          <w:ilvl w:val="0"/>
+          <w:numId w:val="4"/>
+        </w:numPr>
+      </w:pPr>
+      <w:r>
+        <w:t>Zonas de muerte.</w:t>
+      </w:r>
+    </w:p>
+    <w:p>
+      <w:pPr>
+        <w:pStyle w:val="Prrafodelista"/>
+        <w:numPr>
+          <w:ilvl w:val="0"/>
+          <w:numId w:val="4"/>
+        </w:numPr>
+      </w:pPr>
+      <w:r>
+        <w:t>Zonas de victoria.</w:t>
+      </w:r>
+    </w:p>
+    <w:p/>
+    <w:p>
+      <w:pPr>
+        <w:pStyle w:val="Ttulo1"/>
+        <w:rPr>
+          <w:color w:val="auto"/>
+        </w:rPr>
+      </w:pPr>
+      <w:r>
+        <w:rPr>
+          <w:color w:val="auto"/>
+        </w:rPr>
+        <w:t>Mecánicas</w:t>
+      </w:r>
+    </w:p>
+    <w:p>
+      <w:pPr>
+        <w:pStyle w:val="Ttulo2"/>
+        <w:rPr>
+          <w:color w:val="auto"/>
+        </w:rPr>
+      </w:pPr>
+      <w:r>
+        <w:rPr>
+          <w:color w:val="auto"/>
+        </w:rPr>
+        <w:t>Portal</w:t>
+      </w:r>
+    </w:p>
+    <w:p>
+      <w:r>
+        <w:t>Portal que teletransporta a los objetos que entren manteniendo la dirección del movimiento del objeto.</w:t>
+      </w:r>
+    </w:p>
+    <w:p>
+      <w:r>
+        <w:rPr>
+          <w:noProof/>
+        </w:rPr>
+        <w:drawing>
+          <wp:inline distT="0" distB="0" distL="0" distR="0" wp14:anchorId="1778CD61" wp14:editId="106BCF1E">
+            <wp:extent cx="2943225" cy="2486025"/>
+            <wp:effectExtent l="0" t="0" r="9525" b="9525"/>
+            <wp:docPr id="5" name="Imagen 5"/>
+            <wp:cNvGraphicFramePr>
+              <a:graphicFrameLocks xmlns:a="http://schemas.openxmlformats.org/drawingml/2006/main" noChangeAspect="1"/>
+            </wp:cNvGraphicFramePr>
+            <a:graphic xmlns:a="http://schemas.openxmlformats.org/drawingml/2006/main">
+              <a:graphicData uri="http://schemas.openxmlformats.org/drawingml/2006/picture">
+                <pic:pic xmlns:pic="http://schemas.openxmlformats.org/drawingml/2006/picture">
+                  <pic:nvPicPr>
+                    <pic:cNvPr id="1" name=""/>
+                    <pic:cNvPicPr/>
+                  </pic:nvPicPr>
+                  <pic:blipFill>
+                    <a:blip r:embed="rId15"/>
+                    <a:stretch>
+                      <a:fillRect/>
+                    </a:stretch>
+                  </pic:blipFill>
+                  <pic:spPr>
+                    <a:xfrm>
+                      <a:off x="0" y="0"/>
                       <a:ext cx="2943225" cy="2486025"/>
                     </a:xfrm>
                     <a:prstGeom prst="rect">
@@ -1521,6 +1603,7 @@
         <w:rPr>
           <w:rFonts w:ascii="Candara Light" w:hAnsi="Candara Light"/>
         </w:rPr>
+        <w:lastRenderedPageBreak/>
         <w:t xml:space="preserve">El </w:t>
       </w:r>
       <w:proofErr w:type="spellStart"/>
@@ -1565,7 +1648,7 @@
         </w:rPr>
         <w:t xml:space="preserve"> y ha sido obtenida en el siguiente enlace: </w:t>
       </w:r>
-      <w:hyperlink r:id="rId14" w:history="1">
+      <w:hyperlink r:id="rId16" w:history="1">
         <w:r>
           <w:rPr>
             <w:rStyle w:val="Hipervnculo"/>
@@ -1615,7 +1698,7 @@
         </w:rPr>
         <w:t xml:space="preserve"> : </w:t>
       </w:r>
-      <w:hyperlink r:id="rId15" w:history="1">
+      <w:hyperlink r:id="rId17" w:history="1">
         <w:r>
           <w:rPr>
             <w:rStyle w:val="Hipervnculo"/>
@@ -1778,7 +1861,6 @@
         </w:numPr>
       </w:pPr>
       <w:r>
-        <w:lastRenderedPageBreak/>
         <w:t>Inversor de gravedad: vuelve la gravedad negativa en positiva y viceversa.</w:t>
       </w:r>
     </w:p>
@@ -1840,6 +1922,7 @@
         <w:rPr>
           <w:noProof/>
         </w:rPr>
+        <w:lastRenderedPageBreak/>
         <w:drawing>
           <wp:inline distT="0" distB="0" distL="0" distR="0" wp14:anchorId="12F57350" wp14:editId="6D558D7D">
             <wp:extent cx="4526951" cy="2545080"/>
@@ -1858,7 +1941,7 @@
                     </pic:cNvPicPr>
                   </pic:nvPicPr>
                   <pic:blipFill>
-                    <a:blip r:embed="rId16">
+                    <a:blip r:embed="rId18">
                       <a:extLst>
                         <a:ext uri="{28A0092B-C50C-407E-A947-70E740481C1C}">
                           <a14:useLocalDpi xmlns:a14="http://schemas.microsoft.com/office/drawing/2010/main" val="0"/>
@@ -2002,10 +2085,10 @@
           <w:noProof/>
         </w:rPr>
         <w:drawing>
-          <wp:inline distT="0" distB="0" distL="0" distR="0" wp14:anchorId="695B7863" wp14:editId="4D4DB7B0">
-            <wp:extent cx="5400040" cy="1383665"/>
-            <wp:effectExtent l="0" t="0" r="0" b="6985"/>
-            <wp:docPr id="6" name="Imagen 6"/>
+          <wp:inline distT="0" distB="0" distL="0" distR="0" wp14:anchorId="1A4C9BA8" wp14:editId="572AAE70">
+            <wp:extent cx="5400040" cy="1489075"/>
+            <wp:effectExtent l="0" t="0" r="0" b="0"/>
+            <wp:docPr id="8" name="Imagen 8"/>
             <wp:cNvGraphicFramePr>
               <a:graphicFrameLocks xmlns:a="http://schemas.openxmlformats.org/drawingml/2006/main" noChangeAspect="1"/>
             </wp:cNvGraphicFramePr>
@@ -2017,7 +2100,7 @@
                     <pic:cNvPicPr/>
                   </pic:nvPicPr>
                   <pic:blipFill>
-                    <a:blip r:embed="rId17"/>
+                    <a:blip r:embed="rId19"/>
                     <a:stretch>
                       <a:fillRect/>
                     </a:stretch>
@@ -2025,7 +2108,7 @@
                   <pic:spPr>
                     <a:xfrm>
                       <a:off x="0" y="0"/>
-                      <a:ext cx="5400040" cy="1383665"/>
+                      <a:ext cx="5400040" cy="1489075"/>
                     </a:xfrm>
                     <a:prstGeom prst="rect">
                       <a:avLst/>
@@ -2049,6 +2132,7 @@
         <w:rPr>
           <w:noProof/>
         </w:rPr>
+        <w:lastRenderedPageBreak/>
         <w:drawing>
           <wp:inline distT="0" distB="0" distL="0" distR="0" wp14:anchorId="1D0EB046" wp14:editId="3618E61F">
             <wp:extent cx="5400040" cy="1015365"/>
@@ -2087,7 +2171,7 @@
       </w:r>
     </w:p>
     <w:sectPr>
-      <w:footerReference w:type="default" r:id="rId18"/>
+      <w:footerReference w:type="default" r:id="rId20"/>
       <w:pgSz w:w="11906" w:h="16838"/>
       <w:pgMar w:top="1417" w:right="1701" w:bottom="1417" w:left="1701" w:header="708" w:footer="708" w:gutter="0"/>
       <w:cols w:space="708"/>

</xml_diff>

<commit_message>
Actulización del GDD con los sprites de los obtáculos móviles. Issue #17
</commit_message>
<xml_diff>
--- a/docs/Documento_de_diseño_del_juego(GDD).docx
+++ b/docs/Documento_de_diseño_del_juego(GDD).docx
@@ -1457,110 +1457,17 @@
     </w:p>
     <w:p>
       <w:pPr>
-        <w:pStyle w:val="Ttulo2"/>
-        <w:rPr>
-          <w:color w:val="auto"/>
-        </w:rPr>
-      </w:pPr>
-      <w:r>
-        <w:rPr>
-          <w:color w:val="auto"/>
-        </w:rPr>
-        <w:t>Escenario</w:t>
-      </w:r>
-    </w:p>
-    <w:p>
-      <w:pPr>
-        <w:pStyle w:val="Prrafodelista"/>
-        <w:numPr>
-          <w:ilvl w:val="0"/>
-          <w:numId w:val="4"/>
-        </w:numPr>
-      </w:pPr>
-      <w:r>
-        <w:t>Suelo.</w:t>
-      </w:r>
-    </w:p>
-    <w:p>
-      <w:pPr>
-        <w:pStyle w:val="Prrafodelista"/>
-        <w:numPr>
-          <w:ilvl w:val="0"/>
-          <w:numId w:val="4"/>
-        </w:numPr>
-      </w:pPr>
-      <w:r>
-        <w:t>Pared.</w:t>
-      </w:r>
-    </w:p>
-    <w:p>
-      <w:pPr>
-        <w:pStyle w:val="Prrafodelista"/>
-        <w:numPr>
-          <w:ilvl w:val="0"/>
-          <w:numId w:val="4"/>
-        </w:numPr>
-      </w:pPr>
-      <w:r>
-        <w:t>Zonas de muerte.</w:t>
-      </w:r>
-    </w:p>
-    <w:p>
-      <w:pPr>
-        <w:pStyle w:val="Prrafodelista"/>
-        <w:numPr>
-          <w:ilvl w:val="0"/>
-          <w:numId w:val="4"/>
-        </w:numPr>
-      </w:pPr>
-      <w:r>
-        <w:t>Zonas de victoria.</w:t>
-      </w:r>
-    </w:p>
-    <w:p/>
-    <w:p>
-      <w:pPr>
-        <w:pStyle w:val="Ttulo1"/>
-        <w:rPr>
-          <w:color w:val="auto"/>
-        </w:rPr>
-      </w:pPr>
-      <w:r>
-        <w:rPr>
-          <w:color w:val="auto"/>
-        </w:rPr>
-        <w:t>Mecánicas</w:t>
-      </w:r>
-    </w:p>
-    <w:p>
-      <w:pPr>
-        <w:pStyle w:val="Ttulo2"/>
-        <w:rPr>
-          <w:color w:val="auto"/>
-        </w:rPr>
-      </w:pPr>
-      <w:r>
-        <w:rPr>
-          <w:color w:val="auto"/>
-        </w:rPr>
-        <w:t>Portal</w:t>
-      </w:r>
-    </w:p>
-    <w:p>
-      <w:r>
-        <w:t>Portal que teletransporta a los objetos que entren manteniendo la dirección del movimiento del objeto.</w:t>
-      </w:r>
-    </w:p>
-    <w:p>
+        <w:keepNext/>
+      </w:pPr>
       <w:r>
         <w:rPr>
           <w:noProof/>
         </w:rPr>
         <w:drawing>
-          <wp:inline distT="0" distB="0" distL="0" distR="0" wp14:anchorId="1778CD61" wp14:editId="106BCF1E">
-            <wp:extent cx="2943225" cy="2486025"/>
-            <wp:effectExtent l="0" t="0" r="9525" b="9525"/>
-            <wp:docPr id="5" name="Imagen 5"/>
+          <wp:inline distT="0" distB="0" distL="0" distR="0" wp14:anchorId="0D4EF0BF" wp14:editId="5EA47FF6">
+            <wp:extent cx="1709149" cy="1287780"/>
+            <wp:effectExtent l="0" t="0" r="5715" b="7620"/>
+            <wp:docPr id="9" name="Imagen 9"/>
             <wp:cNvGraphicFramePr>
               <a:graphicFrameLocks xmlns:a="http://schemas.openxmlformats.org/drawingml/2006/main" noChangeAspect="1"/>
             </wp:cNvGraphicFramePr>
@@ -1580,6 +1487,376 @@
                   <pic:spPr>
                     <a:xfrm>
                       <a:off x="0" y="0"/>
+                      <a:ext cx="1714462" cy="1291783"/>
+                    </a:xfrm>
+                    <a:prstGeom prst="rect">
+                      <a:avLst/>
+                    </a:prstGeom>
+                  </pic:spPr>
+                </pic:pic>
+              </a:graphicData>
+            </a:graphic>
+          </wp:inline>
+        </w:drawing>
+      </w:r>
+    </w:p>
+    <w:p>
+      <w:pPr>
+        <w:pStyle w:val="Descripcin"/>
+      </w:pPr>
+      <w:r>
+        <w:t xml:space="preserve">Ilustración </w:t>
+      </w:r>
+      <w:fldSimple w:instr=" SEQ Ilustración \* ARABIC ">
+        <w:r>
+          <w:rPr>
+            <w:noProof/>
+          </w:rPr>
+          <w:t>1</w:t>
+        </w:r>
+      </w:fldSimple>
+      <w:r>
+        <w:t xml:space="preserve"> Obstáculo móvil rápido</w:t>
+      </w:r>
+    </w:p>
+    <w:p>
+      <w:pPr>
+        <w:keepNext/>
+      </w:pPr>
+      <w:r>
+        <w:rPr>
+          <w:noProof/>
+        </w:rPr>
+        <w:drawing>
+          <wp:inline distT="0" distB="0" distL="0" distR="0" wp14:anchorId="5BF3F6FA" wp14:editId="6099B2EC">
+            <wp:extent cx="1516095" cy="1304925"/>
+            <wp:effectExtent l="0" t="0" r="8255" b="0"/>
+            <wp:docPr id="12" name="Imagen 12"/>
+            <wp:cNvGraphicFramePr>
+              <a:graphicFrameLocks xmlns:a="http://schemas.openxmlformats.org/drawingml/2006/main" noChangeAspect="1"/>
+            </wp:cNvGraphicFramePr>
+            <a:graphic xmlns:a="http://schemas.openxmlformats.org/drawingml/2006/main">
+              <a:graphicData uri="http://schemas.openxmlformats.org/drawingml/2006/picture">
+                <pic:pic xmlns:pic="http://schemas.openxmlformats.org/drawingml/2006/picture">
+                  <pic:nvPicPr>
+                    <pic:cNvPr id="1" name=""/>
+                    <pic:cNvPicPr/>
+                  </pic:nvPicPr>
+                  <pic:blipFill>
+                    <a:blip r:embed="rId16"/>
+                    <a:stretch>
+                      <a:fillRect/>
+                    </a:stretch>
+                  </pic:blipFill>
+                  <pic:spPr>
+                    <a:xfrm>
+                      <a:off x="0" y="0"/>
+                      <a:ext cx="1534514" cy="1320779"/>
+                    </a:xfrm>
+                    <a:prstGeom prst="rect">
+                      <a:avLst/>
+                    </a:prstGeom>
+                  </pic:spPr>
+                </pic:pic>
+              </a:graphicData>
+            </a:graphic>
+          </wp:inline>
+        </w:drawing>
+      </w:r>
+    </w:p>
+    <w:p>
+      <w:pPr>
+        <w:pStyle w:val="Descripcin"/>
+      </w:pPr>
+      <w:r>
+        <w:t xml:space="preserve">Ilustración </w:t>
+      </w:r>
+      <w:fldSimple w:instr=" SEQ Ilustración \* ARABIC ">
+        <w:r>
+          <w:rPr>
+            <w:noProof/>
+          </w:rPr>
+          <w:t>2</w:t>
+        </w:r>
+      </w:fldSimple>
+      <w:r>
+        <w:t>obstáculo móvil (velocidad intermedia)</w:t>
+      </w:r>
+    </w:p>
+    <w:p>
+      <w:pPr>
+        <w:keepNext/>
+      </w:pPr>
+      <w:r>
+        <w:rPr>
+          <w:noProof/>
+        </w:rPr>
+        <w:drawing>
+          <wp:inline distT="0" distB="0" distL="0" distR="0" wp14:anchorId="449D4FDF" wp14:editId="5BF457A6">
+            <wp:extent cx="1814038" cy="1308735"/>
+            <wp:effectExtent l="0" t="0" r="0" b="5715"/>
+            <wp:docPr id="14" name="Imagen 14"/>
+            <wp:cNvGraphicFramePr>
+              <a:graphicFrameLocks xmlns:a="http://schemas.openxmlformats.org/drawingml/2006/main" noChangeAspect="1"/>
+            </wp:cNvGraphicFramePr>
+            <a:graphic xmlns:a="http://schemas.openxmlformats.org/drawingml/2006/main">
+              <a:graphicData uri="http://schemas.openxmlformats.org/drawingml/2006/picture">
+                <pic:pic xmlns:pic="http://schemas.openxmlformats.org/drawingml/2006/picture">
+                  <pic:nvPicPr>
+                    <pic:cNvPr id="1" name=""/>
+                    <pic:cNvPicPr/>
+                  </pic:nvPicPr>
+                  <pic:blipFill>
+                    <a:blip r:embed="rId17"/>
+                    <a:stretch>
+                      <a:fillRect/>
+                    </a:stretch>
+                  </pic:blipFill>
+                  <pic:spPr>
+                    <a:xfrm>
+                      <a:off x="0" y="0"/>
+                      <a:ext cx="1838427" cy="1326331"/>
+                    </a:xfrm>
+                    <a:prstGeom prst="rect">
+                      <a:avLst/>
+                    </a:prstGeom>
+                  </pic:spPr>
+                </pic:pic>
+              </a:graphicData>
+            </a:graphic>
+          </wp:inline>
+        </w:drawing>
+      </w:r>
+    </w:p>
+    <w:p>
+      <w:pPr>
+        <w:pStyle w:val="Descripcin"/>
+      </w:pPr>
+      <w:r>
+        <w:t xml:space="preserve">Ilustración </w:t>
+      </w:r>
+      <w:fldSimple w:instr=" SEQ Ilustración \* ARABIC ">
+        <w:r>
+          <w:rPr>
+            <w:noProof/>
+          </w:rPr>
+          <w:t>3</w:t>
+        </w:r>
+      </w:fldSimple>
+      <w:r>
+        <w:t>Obstáculo móvil lento</w:t>
+      </w:r>
+    </w:p>
+    <w:p>
+      <w:pPr>
+        <w:pStyle w:val="Prrafodelista"/>
+        <w:rPr>
+          <w:rFonts w:ascii="Candara Light" w:hAnsi="Candara Light"/>
+        </w:rPr>
+      </w:pPr>
+      <w:r>
+        <w:rPr>
+          <w:rFonts w:ascii="Candara Light" w:hAnsi="Candara Light"/>
+        </w:rPr>
+        <w:lastRenderedPageBreak/>
+        <w:t xml:space="preserve">El </w:t>
+      </w:r>
+      <w:proofErr w:type="spellStart"/>
+      <w:r>
+        <w:rPr>
+          <w:rFonts w:ascii="Candara Light" w:hAnsi="Candara Light"/>
+        </w:rPr>
+        <w:t>sprite</w:t>
+      </w:r>
+      <w:proofErr w:type="spellEnd"/>
+      <w:r>
+        <w:rPr>
+          <w:rFonts w:ascii="Candara Light" w:hAnsi="Candara Light"/>
+        </w:rPr>
+        <w:t xml:space="preserve"> utilizado para los obstáculos</w:t>
+      </w:r>
+      <w:r>
+        <w:rPr>
+          <w:rFonts w:ascii="Candara Light" w:hAnsi="Candara Light"/>
+        </w:rPr>
+        <w:t xml:space="preserve"> móviles</w:t>
+      </w:r>
+      <w:r>
+        <w:rPr>
+          <w:rFonts w:ascii="Candara Light" w:hAnsi="Candara Light"/>
+        </w:rPr>
+        <w:t xml:space="preserve"> pertenece a </w:t>
+      </w:r>
+      <w:proofErr w:type="spellStart"/>
+      <w:r>
+        <w:rPr>
+          <w:rFonts w:ascii="Candara Light" w:hAnsi="Candara Light"/>
+        </w:rPr>
+        <w:t>Rawdanitsu</w:t>
+      </w:r>
+      <w:proofErr w:type="spellEnd"/>
+      <w:r>
+        <w:rPr>
+          <w:rFonts w:ascii="Candara Light" w:hAnsi="Candara Light"/>
+        </w:rPr>
+        <w:t xml:space="preserve"> </w:t>
+      </w:r>
+      <w:r>
+        <w:rPr>
+          <w:rFonts w:ascii="Candara Light" w:hAnsi="Candara Light"/>
+        </w:rPr>
+        <w:t>y ha sido obtenida en el siguiente enlace:</w:t>
+      </w:r>
+      <w:r>
+        <w:t xml:space="preserve"> </w:t>
+      </w:r>
+      <w:hyperlink r:id="rId18" w:history="1">
+        <w:r>
+          <w:rPr>
+            <w:rStyle w:val="Hipervnculo"/>
+          </w:rPr>
+          <w:t>https://opengameart.org/content/l</w:t>
+        </w:r>
+        <w:r>
+          <w:rPr>
+            <w:rStyle w:val="Hipervnculo"/>
+          </w:rPr>
+          <w:t>a</w:t>
+        </w:r>
+        <w:r>
+          <w:rPr>
+            <w:rStyle w:val="Hipervnculo"/>
+          </w:rPr>
+          <w:t>sers-and-beams</w:t>
+        </w:r>
+      </w:hyperlink>
+    </w:p>
+    <w:p/>
+    <w:p>
+      <w:pPr>
+        <w:pStyle w:val="Ttulo2"/>
+        <w:rPr>
+          <w:color w:val="auto"/>
+        </w:rPr>
+      </w:pPr>
+      <w:r>
+        <w:rPr>
+          <w:color w:val="auto"/>
+        </w:rPr>
+        <w:t>Escenario</w:t>
+      </w:r>
+    </w:p>
+    <w:p>
+      <w:pPr>
+        <w:pStyle w:val="Prrafodelista"/>
+        <w:numPr>
+          <w:ilvl w:val="0"/>
+          <w:numId w:val="4"/>
+        </w:numPr>
+      </w:pPr>
+      <w:r>
+        <w:t>Suelo.</w:t>
+      </w:r>
+    </w:p>
+    <w:p>
+      <w:pPr>
+        <w:pStyle w:val="Prrafodelista"/>
+        <w:numPr>
+          <w:ilvl w:val="0"/>
+          <w:numId w:val="4"/>
+        </w:numPr>
+      </w:pPr>
+      <w:r>
+        <w:t>Pared.</w:t>
+      </w:r>
+    </w:p>
+    <w:p>
+      <w:pPr>
+        <w:pStyle w:val="Prrafodelista"/>
+        <w:numPr>
+          <w:ilvl w:val="0"/>
+          <w:numId w:val="4"/>
+        </w:numPr>
+      </w:pPr>
+      <w:r>
+        <w:t>Zonas de muerte.</w:t>
+      </w:r>
+    </w:p>
+    <w:p>
+      <w:pPr>
+        <w:pStyle w:val="Prrafodelista"/>
+        <w:numPr>
+          <w:ilvl w:val="0"/>
+          <w:numId w:val="4"/>
+        </w:numPr>
+      </w:pPr>
+      <w:r>
+        <w:t>Zonas de victoria.</w:t>
+      </w:r>
+    </w:p>
+    <w:p/>
+    <w:p>
+      <w:pPr>
+        <w:pStyle w:val="Ttulo1"/>
+        <w:rPr>
+          <w:color w:val="auto"/>
+        </w:rPr>
+      </w:pPr>
+      <w:r>
+        <w:rPr>
+          <w:color w:val="auto"/>
+        </w:rPr>
+        <w:t>Mecánicas</w:t>
+      </w:r>
+    </w:p>
+    <w:p>
+      <w:pPr>
+        <w:pStyle w:val="Ttulo2"/>
+        <w:rPr>
+          <w:color w:val="auto"/>
+        </w:rPr>
+      </w:pPr>
+      <w:r>
+        <w:rPr>
+          <w:color w:val="auto"/>
+        </w:rPr>
+        <w:t>Portal</w:t>
+      </w:r>
+    </w:p>
+    <w:p>
+      <w:r>
+        <w:t>Portal que teletransporta a los objetos que entren manteniendo la dirección del movimiento del objeto.</w:t>
+      </w:r>
+    </w:p>
+    <w:p>
+      <w:r>
+        <w:rPr>
+          <w:noProof/>
+        </w:rPr>
+        <w:drawing>
+          <wp:inline distT="0" distB="0" distL="0" distR="0" wp14:anchorId="1778CD61" wp14:editId="106BCF1E">
+            <wp:extent cx="2943225" cy="2486025"/>
+            <wp:effectExtent l="0" t="0" r="9525" b="9525"/>
+            <wp:docPr id="5" name="Imagen 5"/>
+            <wp:cNvGraphicFramePr>
+              <a:graphicFrameLocks xmlns:a="http://schemas.openxmlformats.org/drawingml/2006/main" noChangeAspect="1"/>
+            </wp:cNvGraphicFramePr>
+            <a:graphic xmlns:a="http://schemas.openxmlformats.org/drawingml/2006/main">
+              <a:graphicData uri="http://schemas.openxmlformats.org/drawingml/2006/picture">
+                <pic:pic xmlns:pic="http://schemas.openxmlformats.org/drawingml/2006/picture">
+                  <pic:nvPicPr>
+                    <pic:cNvPr id="1" name=""/>
+                    <pic:cNvPicPr/>
+                  </pic:nvPicPr>
+                  <pic:blipFill>
+                    <a:blip r:embed="rId19"/>
+                    <a:stretch>
+                      <a:fillRect/>
+                    </a:stretch>
+                  </pic:blipFill>
+                  <pic:spPr>
+                    <a:xfrm>
+                      <a:off x="0" y="0"/>
                       <a:ext cx="2943225" cy="2486025"/>
                     </a:xfrm>
                     <a:prstGeom prst="rect">
@@ -1603,7 +1880,6 @@
         <w:rPr>
           <w:rFonts w:ascii="Candara Light" w:hAnsi="Candara Light"/>
         </w:rPr>
-        <w:lastRenderedPageBreak/>
         <w:t xml:space="preserve">El </w:t>
       </w:r>
       <w:proofErr w:type="spellStart"/>
@@ -1648,7 +1924,7 @@
         </w:rPr>
         <w:t xml:space="preserve"> y ha sido obtenida en el siguiente enlace: </w:t>
       </w:r>
-      <w:hyperlink r:id="rId16" w:history="1">
+      <w:hyperlink r:id="rId20" w:history="1">
         <w:r>
           <w:rPr>
             <w:rStyle w:val="Hipervnculo"/>
@@ -1698,7 +1974,7 @@
         </w:rPr>
         <w:t xml:space="preserve"> : </w:t>
       </w:r>
-      <w:hyperlink r:id="rId17" w:history="1">
+      <w:hyperlink r:id="rId21" w:history="1">
         <w:r>
           <w:rPr>
             <w:rStyle w:val="Hipervnculo"/>
@@ -1774,6 +2050,7 @@
         <w:rPr>
           <w:color w:val="auto"/>
         </w:rPr>
+        <w:lastRenderedPageBreak/>
         <w:t>Tiempo bala</w:t>
       </w:r>
     </w:p>
@@ -1922,7 +2199,6 @@
         <w:rPr>
           <w:noProof/>
         </w:rPr>
-        <w:lastRenderedPageBreak/>
         <w:drawing>
           <wp:inline distT="0" distB="0" distL="0" distR="0" wp14:anchorId="12F57350" wp14:editId="6D558D7D">
             <wp:extent cx="4526951" cy="2545080"/>
@@ -1941,7 +2217,7 @@
                     </pic:cNvPicPr>
                   </pic:nvPicPr>
                   <pic:blipFill>
-                    <a:blip r:embed="rId18">
+                    <a:blip r:embed="rId22">
                       <a:extLst>
                         <a:ext uri="{28A0092B-C50C-407E-A947-70E740481C1C}">
                           <a14:useLocalDpi xmlns:a14="http://schemas.microsoft.com/office/drawing/2010/main" val="0"/>
@@ -2100,7 +2376,7 @@
                     <pic:cNvPicPr/>
                   </pic:nvPicPr>
                   <pic:blipFill>
-                    <a:blip r:embed="rId19"/>
+                    <a:blip r:embed="rId23"/>
                     <a:stretch>
                       <a:fillRect/>
                     </a:stretch>
@@ -2132,7 +2408,6 @@
         <w:rPr>
           <w:noProof/>
         </w:rPr>
-        <w:lastRenderedPageBreak/>
         <w:drawing>
           <wp:inline distT="0" distB="0" distL="0" distR="0" wp14:anchorId="1D0EB046" wp14:editId="3618E61F">
             <wp:extent cx="5400040" cy="1015365"/>
@@ -2171,7 +2446,7 @@
       </w:r>
     </w:p>
     <w:sectPr>
-      <w:footerReference w:type="default" r:id="rId20"/>
+      <w:footerReference w:type="default" r:id="rId24"/>
       <w:pgSz w:w="11906" w:h="16838"/>
       <w:pgMar w:top="1417" w:right="1701" w:bottom="1417" w:left="1701" w:header="708" w:footer="708" w:gutter="0"/>
       <w:cols w:space="708"/>
@@ -3829,6 +4104,25 @@
       <w:u w:val="single"/>
     </w:rPr>
   </w:style>
+  <w:style w:type="paragraph" w:styleId="Descripcin">
+    <w:name w:val="caption"/>
+    <w:basedOn w:val="Normal"/>
+    <w:next w:val="Normal"/>
+    <w:uiPriority w:val="35"/>
+    <w:unhideWhenUsed/>
+    <w:qFormat/>
+    <w:rsid w:val="00D229E2"/>
+    <w:pPr>
+      <w:spacing w:after="200" w:line="240" w:lineRule="auto"/>
+    </w:pPr>
+    <w:rPr>
+      <w:i/>
+      <w:iCs/>
+      <w:color w:val="44546A" w:themeColor="text2"/>
+      <w:sz w:val="18"/>
+      <w:szCs w:val="18"/>
+    </w:rPr>
+  </w:style>
 </w:styles>
 </file>
 

</xml_diff>

<commit_message>
Actualización del GDD con los sprites de los modificadores de gravedad. Issue #43
</commit_message>
<xml_diff>
--- a/docs/Documento_de_diseño_del_juego(GDD).docx
+++ b/docs/Documento_de_diseño_del_juego(GDD).docx
@@ -1,6 +1,6 @@
 
 <file path=word/document.xml><?xml version="1.0" encoding="utf-8"?>
-<w:document xmlns:wpc="http://schemas.microsoft.com/office/word/2010/wordprocessingCanvas" xmlns:cx="http://schemas.microsoft.com/office/drawing/2014/chartex" xmlns:cx1="http://schemas.microsoft.com/office/drawing/2015/9/8/chartex" xmlns:cx2="http://schemas.microsoft.com/office/drawing/2015/10/21/chartex" xmlns:cx3="http://schemas.microsoft.com/office/drawing/2016/5/9/chartex" xmlns:cx4="http://schemas.microsoft.com/office/drawing/2016/5/10/chartex" xmlns:cx5="http://schemas.microsoft.com/office/drawing/2016/5/11/chartex" xmlns:cx6="http://schemas.microsoft.com/office/drawing/2016/5/12/chartex" xmlns:cx7="http://schemas.microsoft.com/office/drawing/2016/5/13/chartex" xmlns:cx8="http://schemas.microsoft.com/office/drawing/2016/5/14/chartex" xmlns:mc="http://schemas.openxmlformats.org/markup-compatibility/2006" xmlns:aink="http://schemas.microsoft.com/office/drawing/2016/ink" xmlns:am3d="http://schemas.microsoft.com/office/drawing/2017/model3d" xmlns:o="urn:schemas-microsoft-com:office:office" xmlns:r="http://schemas.openxmlformats.org/officeDocument/2006/relationships" xmlns:m="http://schemas.openxmlformats.org/officeDocument/2006/math" xmlns:v="urn:schemas-microsoft-com:vml" xmlns:wp14="http://schemas.microsoft.com/office/word/2010/wordprocessingDrawing" xmlns:wp="http://schemas.openxmlformats.org/drawingml/2006/wordprocessingDrawing" xmlns:w10="urn:schemas-microsoft-com:office:word" xmlns:w="http://schemas.openxmlformats.org/wordprocessingml/2006/main" xmlns:w14="http://schemas.microsoft.com/office/word/2010/wordml" xmlns:w15="http://schemas.microsoft.com/office/word/2012/wordml" xmlns:w16cex="http://schemas.microsoft.com/office/word/2018/wordml/cex" xmlns:w16cid="http://schemas.microsoft.com/office/word/2016/wordml/cid" xmlns:w16="http://schemas.microsoft.com/office/word/2018/wordml" xmlns:w16se="http://schemas.microsoft.com/office/word/2015/wordml/symex" xmlns:wpg="http://schemas.microsoft.com/office/word/2010/wordprocessingGroup" xmlns:wpi="http://schemas.microsoft.com/office/word/2010/wordprocessingInk" xmlns:wne="http://schemas.microsoft.com/office/word/2006/wordml" xmlns:wps="http://schemas.microsoft.com/office/word/2010/wordprocessingShape" mc:Ignorable="w14 w15 w16se w16cid w16 w16cex wp14">
+<w:document xmlns:wpc="http://schemas.microsoft.com/office/word/2010/wordprocessingCanvas" xmlns:cx="http://schemas.microsoft.com/office/drawing/2014/chartex" xmlns:cx1="http://schemas.microsoft.com/office/drawing/2015/9/8/chartex" xmlns:cx2="http://schemas.microsoft.com/office/drawing/2015/10/21/chartex" xmlns:cx3="http://schemas.microsoft.com/office/drawing/2016/5/9/chartex" xmlns:cx4="http://schemas.microsoft.com/office/drawing/2016/5/10/chartex" xmlns:cx5="http://schemas.microsoft.com/office/drawing/2016/5/11/chartex" xmlns:cx6="http://schemas.microsoft.com/office/drawing/2016/5/12/chartex" xmlns:cx7="http://schemas.microsoft.com/office/drawing/2016/5/13/chartex" xmlns:cx8="http://schemas.microsoft.com/office/drawing/2016/5/14/chartex" xmlns:mc="http://schemas.openxmlformats.org/markup-compatibility/2006" xmlns:aink="http://schemas.microsoft.com/office/drawing/2016/ink" xmlns:am3d="http://schemas.microsoft.com/office/drawing/2017/model3d" xmlns:o="urn:schemas-microsoft-com:office:office" xmlns:r="http://schemas.openxmlformats.org/officeDocument/2006/relationships" xmlns:m="http://schemas.openxmlformats.org/officeDocument/2006/math" xmlns:v="urn:schemas-microsoft-com:vml" xmlns:wp14="http://schemas.microsoft.com/office/word/2010/wordprocessingDrawing" xmlns:wp="http://schemas.openxmlformats.org/drawingml/2006/wordprocessingDrawing" xmlns:w10="urn:schemas-microsoft-com:office:word" xmlns:w="http://schemas.openxmlformats.org/wordprocessingml/2006/main" xmlns:w14="http://schemas.microsoft.com/office/word/2010/wordml" xmlns:w15="http://schemas.microsoft.com/office/word/2012/wordml" xmlns:w16cex="http://schemas.microsoft.com/office/word/2018/wordml/cex" xmlns:w16cid="http://schemas.microsoft.com/office/word/2016/wordml/cid" xmlns:w16="http://schemas.microsoft.com/office/word/2018/wordml" xmlns:w16sdtdh="http://schemas.microsoft.com/office/word/2020/wordml/sdtdatahash" xmlns:w16se="http://schemas.microsoft.com/office/word/2015/wordml/symex" xmlns:wpg="http://schemas.microsoft.com/office/word/2010/wordprocessingGroup" xmlns:wpi="http://schemas.microsoft.com/office/word/2010/wordprocessingInk" xmlns:wne="http://schemas.microsoft.com/office/word/2006/wordml" xmlns:wps="http://schemas.microsoft.com/office/word/2010/wordprocessingShape" mc:Ignorable="w14 w15 w16se w16cid w16 w16cex w16sdtdh wp14">
   <w:body>
     <w:p>
       <w:r>
@@ -479,11 +479,9 @@
       <w:r>
         <w:t xml:space="preserve">El jugador controlará un avatar que es capaz de moverse hacia la derecha e izquierda. También puede saltar. El salto es uniforme, se salta cada vez que se pulsa el botón de saltar (espacio en teclado y botón X en el mando) y salta la misma distancia siempre (la fuerza del salto no varía en función de </w:t>
       </w:r>
-      <w:proofErr w:type="spellStart"/>
-      <w:r>
-        <w:t>cuanto</w:t>
-      </w:r>
-      <w:proofErr w:type="spellEnd"/>
+      <w:r>
+        <w:t>cuánto</w:t>
+      </w:r>
       <w:r>
         <w:t xml:space="preserve"> tiempo se mantenga pulsado el botón de salto). </w:t>
       </w:r>
@@ -702,15 +700,7 @@
     </w:p>
     <w:p>
       <w:r>
-        <w:t xml:space="preserve">Obstáculos </w:t>
-      </w:r>
-      <w:proofErr w:type="spellStart"/>
-      <w:r>
-        <w:t>superdensos</w:t>
-      </w:r>
-      <w:proofErr w:type="spellEnd"/>
-      <w:r>
-        <w:t xml:space="preserve">: Estos son un tipo especial de enemigo, que, a su alrededor, generan un capo gravitatorio que empuja a los elementos afectados por físicas hacia ellos. Estos </w:t>
+        <w:t xml:space="preserve">Obstáculos superdensos: Estos son un tipo especial de enemigo, que, a su alrededor, generan un capo gravitatorio que empuja a los elementos afectados por físicas hacia ellos. Estos </w:t>
       </w:r>
       <w:r>
         <w:lastRenderedPageBreak/>
@@ -883,15 +873,7 @@
         <w:t xml:space="preserve">Los conceptos que introduce este nivel y lo hace un buen tutorial es que el jugador no tiene mecánicas </w:t>
       </w:r>
       <w:r>
-        <w:t xml:space="preserve">ajenas interponiéndose en el tutorial (y las que lo hacen, como el salto, son mecánicas que el jugador ya tiene interiorizado. Otro punto fuerte del nivel reside en que soluciona dudas lógicas al jugador como ¿Cómo puedo saber </w:t>
-      </w:r>
-      <w:proofErr w:type="spellStart"/>
-      <w:r>
-        <w:t>donde</w:t>
-      </w:r>
-      <w:proofErr w:type="spellEnd"/>
-      <w:r>
-        <w:t xml:space="preserve"> voy a salir si entro por el portal y cómo diferencio pares de portales? Por último, este nivel no puede ser superado sin hacer uso de la mecánica que se desea explicar.</w:t>
+        <w:t>ajenas interponiéndose en el tutorial (y las que lo hacen, como el salto, son mecánicas que el jugador ya tiene interiorizado. Otro punto fuerte del nivel reside en que soluciona dudas lógicas al jugador como ¿Cómo puedo saber donde voy a salir si entro por el portal y cómo diferencio pares de portales? Por último, este nivel no puede ser superado sin hacer uso de la mecánica que se desea explicar.</w:t>
       </w:r>
     </w:p>
     <w:p>
@@ -929,15 +911,7 @@
     </w:p>
     <w:p>
       <w:r>
-        <w:t xml:space="preserve">El patrón de pantalla que más se va a repetir será el nivel sin ningún elemento extradiegético que afecte a la pantalla del nivel. No se incluyen elementos HUD (Head-Up </w:t>
-      </w:r>
-      <w:proofErr w:type="spellStart"/>
-      <w:r>
-        <w:t>Display</w:t>
-      </w:r>
-      <w:proofErr w:type="spellEnd"/>
-      <w:r>
-        <w:t>) que monitoricen la vida ni otros elementos que no se consideren monitorizar, prácticamente por su ausencia (siendo el estado de los elementos variables, se puede saltar o se tiene el acelerón disponible, muy sencillos de mantener en mente).</w:t>
+        <w:t>El patrón de pantalla que más se va a repetir será el nivel sin ningún elemento extradiegético que afecte a la pantalla del nivel. No se incluyen elementos HUD (Head-Up Display) que monitoricen la vida ni otros elementos que no se consideren monitorizar, prácticamente por su ausencia (siendo el estado de los elementos variables, se puede saltar o se tiene el acelerón disponible, muy sencillos de mantener en mente).</w:t>
       </w:r>
     </w:p>
     <w:p>
@@ -1092,15 +1066,7 @@
         <w:t xml:space="preserve"> del diseño de juego</w:t>
       </w:r>
       <w:r>
-        <w:t xml:space="preserve"> como </w:t>
-      </w:r>
-      <w:proofErr w:type="spellStart"/>
-      <w:r>
-        <w:t>sprites</w:t>
-      </w:r>
-      <w:proofErr w:type="spellEnd"/>
-      <w:r>
-        <w:t xml:space="preserve"> e imágenes que identificarán a una mecánica o elemento del juego en los niveles, configuración de los controles y descripción una por una de cada nivel del juego.</w:t>
+        <w:t xml:space="preserve"> como sprites e imágenes que identificarán a una mecánica o elemento del juego en los niveles, configuración de los controles y descripción una por una de cada nivel del juego.</w:t>
       </w:r>
     </w:p>
     <w:p>
@@ -1268,21 +1234,7 @@
         <w:rPr>
           <w:rFonts w:ascii="Candara Light" w:hAnsi="Candara Light"/>
         </w:rPr>
-        <w:t xml:space="preserve">El </w:t>
-      </w:r>
-      <w:proofErr w:type="spellStart"/>
-      <w:r>
-        <w:rPr>
-          <w:rFonts w:ascii="Candara Light" w:hAnsi="Candara Light"/>
-        </w:rPr>
-        <w:t>sprite</w:t>
-      </w:r>
-      <w:proofErr w:type="spellEnd"/>
-      <w:r>
-        <w:rPr>
-          <w:rFonts w:ascii="Candara Light" w:hAnsi="Candara Light"/>
-        </w:rPr>
-        <w:t xml:space="preserve"> utilizado para los </w:t>
+        <w:t xml:space="preserve">El sprite utilizado para los </w:t>
       </w:r>
       <w:r>
         <w:rPr>
@@ -1401,21 +1353,7 @@
         <w:rPr>
           <w:rFonts w:ascii="Candara Light" w:hAnsi="Candara Light"/>
         </w:rPr>
-        <w:t xml:space="preserve">El </w:t>
-      </w:r>
-      <w:proofErr w:type="spellStart"/>
-      <w:r>
-        <w:rPr>
-          <w:rFonts w:ascii="Candara Light" w:hAnsi="Candara Light"/>
-        </w:rPr>
-        <w:t>sprite</w:t>
-      </w:r>
-      <w:proofErr w:type="spellEnd"/>
-      <w:r>
-        <w:rPr>
-          <w:rFonts w:ascii="Candara Light" w:hAnsi="Candara Light"/>
-        </w:rPr>
-        <w:t xml:space="preserve"> utilizado para los </w:t>
+        <w:t xml:space="preserve">El sprite utilizado para los </w:t>
       </w:r>
       <w:r>
         <w:rPr>
@@ -1659,21 +1597,7 @@
           <w:rFonts w:ascii="Candara Light" w:hAnsi="Candara Light"/>
         </w:rPr>
         <w:lastRenderedPageBreak/>
-        <w:t xml:space="preserve">El </w:t>
-      </w:r>
-      <w:proofErr w:type="spellStart"/>
-      <w:r>
-        <w:rPr>
-          <w:rFonts w:ascii="Candara Light" w:hAnsi="Candara Light"/>
-        </w:rPr>
-        <w:t>sprite</w:t>
-      </w:r>
-      <w:proofErr w:type="spellEnd"/>
-      <w:r>
-        <w:rPr>
-          <w:rFonts w:ascii="Candara Light" w:hAnsi="Candara Light"/>
-        </w:rPr>
-        <w:t xml:space="preserve"> utilizado para los obstáculos</w:t>
+        <w:t>El sprite utilizado para los obstáculos</w:t>
       </w:r>
       <w:r>
         <w:rPr>
@@ -1687,14 +1611,12 @@
         </w:rPr>
         <w:t xml:space="preserve"> pertenece a </w:t>
       </w:r>
-      <w:proofErr w:type="spellStart"/>
       <w:r>
         <w:rPr>
           <w:rFonts w:ascii="Candara Light" w:hAnsi="Candara Light"/>
         </w:rPr>
         <w:t>Rawdanitsu</w:t>
       </w:r>
-      <w:proofErr w:type="spellEnd"/>
       <w:r>
         <w:rPr>
           <w:rFonts w:ascii="Candara Light" w:hAnsi="Candara Light"/>
@@ -1715,19 +1637,7 @@
           <w:rPr>
             <w:rStyle w:val="Hipervnculo"/>
           </w:rPr>
-          <w:t>https://opengameart.org/content/l</w:t>
-        </w:r>
-        <w:r>
-          <w:rPr>
-            <w:rStyle w:val="Hipervnculo"/>
-          </w:rPr>
-          <w:t>a</w:t>
-        </w:r>
-        <w:r>
-          <w:rPr>
-            <w:rStyle w:val="Hipervnculo"/>
-          </w:rPr>
-          <w:t>sers-and-beams</w:t>
+          <w:t>https://opengameart.org/content/lasers-and-beams</w:t>
         </w:r>
       </w:hyperlink>
     </w:p>
@@ -1880,49 +1790,7 @@
         <w:rPr>
           <w:rFonts w:ascii="Candara Light" w:hAnsi="Candara Light"/>
         </w:rPr>
-        <w:t xml:space="preserve">El </w:t>
-      </w:r>
-      <w:proofErr w:type="spellStart"/>
-      <w:r>
-        <w:rPr>
-          <w:rFonts w:ascii="Candara Light" w:hAnsi="Candara Light"/>
-        </w:rPr>
-        <w:t>sprite</w:t>
-      </w:r>
-      <w:proofErr w:type="spellEnd"/>
-      <w:r>
-        <w:rPr>
-          <w:rFonts w:ascii="Candara Light" w:hAnsi="Candara Light"/>
-        </w:rPr>
-        <w:t xml:space="preserve"> utilizado para los portales pertenece a </w:t>
-      </w:r>
-      <w:proofErr w:type="spellStart"/>
-      <w:r>
-        <w:rPr>
-          <w:rFonts w:ascii="Candara Light" w:hAnsi="Candara Light"/>
-        </w:rPr>
-        <w:t>Hansjörg</w:t>
-      </w:r>
-      <w:proofErr w:type="spellEnd"/>
-      <w:r>
-        <w:rPr>
-          <w:rFonts w:ascii="Candara Light" w:hAnsi="Candara Light"/>
-        </w:rPr>
-        <w:t xml:space="preserve"> </w:t>
-      </w:r>
-      <w:proofErr w:type="spellStart"/>
-      <w:r>
-        <w:rPr>
-          <w:rFonts w:ascii="Candara Light" w:hAnsi="Candara Light"/>
-        </w:rPr>
-        <w:t>Malthaner</w:t>
-      </w:r>
-      <w:proofErr w:type="spellEnd"/>
-      <w:r>
-        <w:rPr>
-          <w:rFonts w:ascii="Candara Light" w:hAnsi="Candara Light"/>
-        </w:rPr>
-        <w:t xml:space="preserve"> y ha sido obtenida en el siguiente enlace: </w:t>
+        <w:t xml:space="preserve">El sprite utilizado para los portales pertenece a Hansjörg Malthaner y ha sido obtenida en el siguiente enlace: </w:t>
       </w:r>
       <w:hyperlink r:id="rId20" w:history="1">
         <w:r>
@@ -1944,35 +1812,7 @@
         <w:rPr>
           <w:rFonts w:ascii="Candara Light" w:hAnsi="Candara Light"/>
         </w:rPr>
-        <w:t xml:space="preserve">Enlace al trabajo de </w:t>
-      </w:r>
-      <w:proofErr w:type="spellStart"/>
-      <w:r>
-        <w:rPr>
-          <w:rFonts w:ascii="Candara Light" w:hAnsi="Candara Light"/>
-        </w:rPr>
-        <w:t>Hansjörg</w:t>
-      </w:r>
-      <w:proofErr w:type="spellEnd"/>
-      <w:r>
-        <w:rPr>
-          <w:rFonts w:ascii="Candara Light" w:hAnsi="Candara Light"/>
-        </w:rPr>
-        <w:t xml:space="preserve"> </w:t>
-      </w:r>
-      <w:proofErr w:type="spellStart"/>
-      <w:r>
-        <w:rPr>
-          <w:rFonts w:ascii="Candara Light" w:hAnsi="Candara Light"/>
-        </w:rPr>
-        <w:t>Malthaner</w:t>
-      </w:r>
-      <w:proofErr w:type="spellEnd"/>
-      <w:r>
-        <w:rPr>
-          <w:rFonts w:ascii="Candara Light" w:hAnsi="Candara Light"/>
-        </w:rPr>
-        <w:t xml:space="preserve"> : </w:t>
+        <w:t xml:space="preserve">Enlace al trabajo de Hansjörg Malthaner : </w:t>
       </w:r>
       <w:hyperlink r:id="rId21" w:history="1">
         <w:r>
@@ -2017,6 +1857,225 @@
     </w:p>
     <w:p>
       <w:pPr>
+        <w:jc w:val="center"/>
+      </w:pPr>
+      <w:r>
+        <w:rPr>
+          <w:noProof/>
+        </w:rPr>
+        <w:lastRenderedPageBreak/>
+        <w:drawing>
+          <wp:inline distT="0" distB="0" distL="0" distR="0" wp14:anchorId="32E7E6C0" wp14:editId="5D4A57A8">
+            <wp:extent cx="2430780" cy="2410004"/>
+            <wp:effectExtent l="0" t="0" r="7620" b="9525"/>
+            <wp:docPr id="16" name="Imagen 16"/>
+            <wp:cNvGraphicFramePr>
+              <a:graphicFrameLocks xmlns:a="http://schemas.openxmlformats.org/drawingml/2006/main" noChangeAspect="1"/>
+            </wp:cNvGraphicFramePr>
+            <a:graphic xmlns:a="http://schemas.openxmlformats.org/drawingml/2006/main">
+              <a:graphicData uri="http://schemas.openxmlformats.org/drawingml/2006/picture">
+                <pic:pic xmlns:pic="http://schemas.openxmlformats.org/drawingml/2006/picture">
+                  <pic:nvPicPr>
+                    <pic:cNvPr id="1" name=""/>
+                    <pic:cNvPicPr/>
+                  </pic:nvPicPr>
+                  <pic:blipFill>
+                    <a:blip r:embed="rId22"/>
+                    <a:stretch>
+                      <a:fillRect/>
+                    </a:stretch>
+                  </pic:blipFill>
+                  <pic:spPr>
+                    <a:xfrm>
+                      <a:off x="0" y="0"/>
+                      <a:ext cx="2434983" cy="2414171"/>
+                    </a:xfrm>
+                    <a:prstGeom prst="rect">
+                      <a:avLst/>
+                    </a:prstGeom>
+                  </pic:spPr>
+                </pic:pic>
+              </a:graphicData>
+            </a:graphic>
+          </wp:inline>
+        </w:drawing>
+      </w:r>
+    </w:p>
+    <w:p>
+      <w:pPr>
+        <w:pStyle w:val="Prrafodelista"/>
+        <w:rPr>
+          <w:rFonts w:ascii="Candara Light" w:hAnsi="Candara Light"/>
+        </w:rPr>
+      </w:pPr>
+      <w:r>
+        <w:rPr>
+          <w:rFonts w:ascii="Candara Light" w:hAnsi="Candara Light"/>
+        </w:rPr>
+        <w:t>Los</w:t>
+      </w:r>
+      <w:r>
+        <w:rPr>
+          <w:rFonts w:ascii="Candara Light" w:hAnsi="Candara Light"/>
+        </w:rPr>
+        <w:t xml:space="preserve"> sprite</w:t>
+      </w:r>
+      <w:r>
+        <w:rPr>
+          <w:rFonts w:ascii="Candara Light" w:hAnsi="Candara Light"/>
+        </w:rPr>
+        <w:t>s</w:t>
+      </w:r>
+      <w:r>
+        <w:rPr>
+          <w:rFonts w:ascii="Candara Light" w:hAnsi="Candara Light"/>
+        </w:rPr>
+        <w:t xml:space="preserve"> utilizado</w:t>
+      </w:r>
+      <w:r>
+        <w:rPr>
+          <w:rFonts w:ascii="Candara Light" w:hAnsi="Candara Light"/>
+        </w:rPr>
+        <w:t>s</w:t>
+      </w:r>
+      <w:r>
+        <w:rPr>
+          <w:rFonts w:ascii="Candara Light" w:hAnsi="Candara Light"/>
+        </w:rPr>
+        <w:t xml:space="preserve"> para l</w:t>
+      </w:r>
+      <w:r>
+        <w:rPr>
+          <w:rFonts w:ascii="Candara Light" w:hAnsi="Candara Light"/>
+        </w:rPr>
+        <w:t xml:space="preserve">a partícula de impulso </w:t>
+      </w:r>
+      <w:r>
+        <w:rPr>
+          <w:rFonts w:ascii="Candara Light" w:hAnsi="Candara Light"/>
+        </w:rPr>
+        <w:t>pertenece</w:t>
+      </w:r>
+      <w:r>
+        <w:rPr>
+          <w:rFonts w:ascii="Candara Light" w:hAnsi="Candara Light"/>
+        </w:rPr>
+        <w:t>n</w:t>
+      </w:r>
+      <w:r>
+        <w:rPr>
+          <w:rFonts w:ascii="Candara Light" w:hAnsi="Candara Light"/>
+        </w:rPr>
+        <w:t xml:space="preserve"> a </w:t>
+      </w:r>
+      <w:r>
+        <w:rPr>
+          <w:rFonts w:ascii="Candara Light" w:hAnsi="Candara Light"/>
+        </w:rPr>
+        <w:t>oglsdl</w:t>
+      </w:r>
+      <w:r>
+        <w:rPr>
+          <w:rFonts w:ascii="Candara Light" w:hAnsi="Candara Light"/>
+        </w:rPr>
+        <w:t xml:space="preserve"> </w:t>
+      </w:r>
+      <w:r>
+        <w:rPr>
+          <w:rFonts w:ascii="Candara Light" w:hAnsi="Candara Light"/>
+        </w:rPr>
+        <w:t>y ha sido obtenida en el siguiente enlace:</w:t>
+      </w:r>
+      <w:r>
+        <w:t xml:space="preserve"> </w:t>
+      </w:r>
+      <w:hyperlink r:id="rId23" w:history="1">
+        <w:r>
+          <w:rPr>
+            <w:rStyle w:val="Hipervnculo"/>
+            <w:rFonts w:ascii="Candara Light" w:hAnsi="Candara Light"/>
+          </w:rPr>
+          <w:t>https://opengameart.org/content/glow-arrow</w:t>
+        </w:r>
+      </w:hyperlink>
+    </w:p>
+    <w:p>
+      <w:pPr>
+        <w:pStyle w:val="Prrafodelista"/>
+        <w:rPr>
+          <w:rFonts w:ascii="Candara Light" w:hAnsi="Candara Light"/>
+        </w:rPr>
+      </w:pPr>
+    </w:p>
+    <w:p>
+      <w:pPr>
+        <w:pStyle w:val="Prrafodelista"/>
+        <w:rPr>
+          <w:rFonts w:ascii="Candara Light" w:hAnsi="Candara Light"/>
+        </w:rPr>
+      </w:pPr>
+      <w:r>
+        <w:rPr>
+          <w:rFonts w:ascii="Candara Light" w:hAnsi="Candara Light"/>
+        </w:rPr>
+        <w:t>El audio</w:t>
+      </w:r>
+      <w:r>
+        <w:rPr>
+          <w:rFonts w:ascii="Candara Light" w:hAnsi="Candara Light"/>
+        </w:rPr>
+        <w:t xml:space="preserve"> utilizado para l</w:t>
+      </w:r>
+      <w:r>
+        <w:rPr>
+          <w:rFonts w:ascii="Candara Light" w:hAnsi="Candara Light"/>
+        </w:rPr>
+        <w:t xml:space="preserve">a partícula de impulso de salto </w:t>
+      </w:r>
+      <w:r>
+        <w:rPr>
+          <w:rFonts w:ascii="Candara Light" w:hAnsi="Candara Light"/>
+        </w:rPr>
+        <w:t>pertenece</w:t>
+      </w:r>
+      <w:r>
+        <w:rPr>
+          <w:rFonts w:ascii="Candara Light" w:hAnsi="Candara Light"/>
+        </w:rPr>
+        <w:t xml:space="preserve"> a </w:t>
+      </w:r>
+      <w:r>
+        <w:rPr>
+          <w:rFonts w:ascii="Candara Light" w:hAnsi="Candara Light"/>
+        </w:rPr>
+        <w:t xml:space="preserve">Bart Kelsey </w:t>
+      </w:r>
+      <w:r>
+        <w:rPr>
+          <w:rFonts w:ascii="Candara Light" w:hAnsi="Candara Light"/>
+        </w:rPr>
+        <w:t xml:space="preserve">y ha sido obtenida en el siguiente enlace: </w:t>
+      </w:r>
+      <w:hyperlink r:id="rId24" w:history="1">
+        <w:r>
+          <w:rPr>
+            <w:rStyle w:val="Hipervnculo"/>
+            <w:rFonts w:ascii="Candara Light" w:hAnsi="Candara Light"/>
+          </w:rPr>
+          <w:t>https://opengameart.org/content/spell-2</w:t>
+        </w:r>
+      </w:hyperlink>
+    </w:p>
+    <w:p>
+      <w:pPr>
+        <w:pStyle w:val="Prrafodelista"/>
+        <w:rPr>
+          <w:rFonts w:ascii="Candara Light" w:hAnsi="Candara Light"/>
+        </w:rPr>
+      </w:pPr>
+    </w:p>
+    <w:p>
+      <w:pPr>
         <w:pStyle w:val="Prrafodelista"/>
         <w:numPr>
           <w:ilvl w:val="0"/>
@@ -2029,6 +2088,227 @@
     </w:p>
     <w:p>
       <w:pPr>
+        <w:jc w:val="center"/>
+      </w:pPr>
+      <w:r>
+        <w:rPr>
+          <w:noProof/>
+        </w:rPr>
+        <w:drawing>
+          <wp:inline distT="0" distB="0" distL="0" distR="0" wp14:anchorId="459AE289" wp14:editId="1020FF53">
+            <wp:extent cx="4077342" cy="3276600"/>
+            <wp:effectExtent l="0" t="0" r="0" b="0"/>
+            <wp:docPr id="17" name="Imagen 17"/>
+            <wp:cNvGraphicFramePr>
+              <a:graphicFrameLocks xmlns:a="http://schemas.openxmlformats.org/drawingml/2006/main" noChangeAspect="1"/>
+            </wp:cNvGraphicFramePr>
+            <a:graphic xmlns:a="http://schemas.openxmlformats.org/drawingml/2006/main">
+              <a:graphicData uri="http://schemas.openxmlformats.org/drawingml/2006/picture">
+                <pic:pic xmlns:pic="http://schemas.openxmlformats.org/drawingml/2006/picture">
+                  <pic:nvPicPr>
+                    <pic:cNvPr id="1" name=""/>
+                    <pic:cNvPicPr/>
+                  </pic:nvPicPr>
+                  <pic:blipFill>
+                    <a:blip r:embed="rId25"/>
+                    <a:stretch>
+                      <a:fillRect/>
+                    </a:stretch>
+                  </pic:blipFill>
+                  <pic:spPr>
+                    <a:xfrm>
+                      <a:off x="0" y="0"/>
+                      <a:ext cx="4104774" cy="3298645"/>
+                    </a:xfrm>
+                    <a:prstGeom prst="rect">
+                      <a:avLst/>
+                    </a:prstGeom>
+                  </pic:spPr>
+                </pic:pic>
+              </a:graphicData>
+            </a:graphic>
+          </wp:inline>
+        </w:drawing>
+      </w:r>
+    </w:p>
+    <w:p>
+      <w:pPr>
+        <w:pStyle w:val="Prrafodelista"/>
+        <w:rPr>
+          <w:rFonts w:ascii="Candara Light" w:hAnsi="Candara Light"/>
+        </w:rPr>
+      </w:pPr>
+      <w:r>
+        <w:rPr>
+          <w:rFonts w:ascii="Candara Light" w:hAnsi="Candara Light"/>
+        </w:rPr>
+        <w:t>Los</w:t>
+      </w:r>
+      <w:r>
+        <w:rPr>
+          <w:rFonts w:ascii="Candara Light" w:hAnsi="Candara Light"/>
+        </w:rPr>
+        <w:t xml:space="preserve"> sprite</w:t>
+      </w:r>
+      <w:r>
+        <w:rPr>
+          <w:rFonts w:ascii="Candara Light" w:hAnsi="Candara Light"/>
+        </w:rPr>
+        <w:t>s</w:t>
+      </w:r>
+      <w:r>
+        <w:rPr>
+          <w:rFonts w:ascii="Candara Light" w:hAnsi="Candara Light"/>
+        </w:rPr>
+        <w:t xml:space="preserve"> utilizado</w:t>
+      </w:r>
+      <w:r>
+        <w:rPr>
+          <w:rFonts w:ascii="Candara Light" w:hAnsi="Candara Light"/>
+        </w:rPr>
+        <w:t>s</w:t>
+      </w:r>
+      <w:r>
+        <w:rPr>
+          <w:rFonts w:ascii="Candara Light" w:hAnsi="Candara Light"/>
+        </w:rPr>
+        <w:t xml:space="preserve"> para </w:t>
+      </w:r>
+      <w:r>
+        <w:rPr>
+          <w:rFonts w:ascii="Candara Light" w:hAnsi="Candara Light"/>
+        </w:rPr>
+        <w:t xml:space="preserve">el amplificador </w:t>
+      </w:r>
+      <w:r>
+        <w:rPr>
+          <w:rFonts w:ascii="Candara Light" w:hAnsi="Candara Light"/>
+        </w:rPr>
+        <w:t xml:space="preserve">de impulso </w:t>
+      </w:r>
+      <w:r>
+        <w:rPr>
+          <w:rFonts w:ascii="Candara Light" w:hAnsi="Candara Light"/>
+        </w:rPr>
+        <w:t xml:space="preserve">son una modificación de un Sprite que </w:t>
+      </w:r>
+      <w:r>
+        <w:rPr>
+          <w:rFonts w:ascii="Candara Light" w:hAnsi="Candara Light"/>
+        </w:rPr>
+        <w:t xml:space="preserve">pertenece a </w:t>
+      </w:r>
+      <w:r>
+        <w:rPr>
+          <w:rFonts w:ascii="Candara Light" w:hAnsi="Candara Light"/>
+        </w:rPr>
+        <w:t>oglsdl</w:t>
+      </w:r>
+      <w:r>
+        <w:rPr>
+          <w:rFonts w:ascii="Candara Light" w:hAnsi="Candara Light"/>
+        </w:rPr>
+        <w:t xml:space="preserve"> </w:t>
+      </w:r>
+      <w:r>
+        <w:rPr>
+          <w:rFonts w:ascii="Candara Light" w:hAnsi="Candara Light"/>
+        </w:rPr>
+        <w:t>que</w:t>
+      </w:r>
+      <w:r>
+        <w:rPr>
+          <w:rFonts w:ascii="Candara Light" w:hAnsi="Candara Light"/>
+        </w:rPr>
+        <w:t xml:space="preserve"> ha sido obtenida en el siguiente enlace:</w:t>
+      </w:r>
+      <w:r>
+        <w:t xml:space="preserve"> </w:t>
+      </w:r>
+      <w:hyperlink r:id="rId26" w:history="1">
+        <w:r>
+          <w:rPr>
+            <w:rStyle w:val="Hipervnculo"/>
+            <w:rFonts w:ascii="Candara Light" w:hAnsi="Candara Light"/>
+          </w:rPr>
+          <w:t>https://opengameart.org/content/glow-arrow</w:t>
+        </w:r>
+      </w:hyperlink>
+    </w:p>
+    <w:p>
+      <w:pPr>
+        <w:pStyle w:val="Prrafodelista"/>
+        <w:rPr>
+          <w:rFonts w:ascii="Candara Light" w:hAnsi="Candara Light"/>
+        </w:rPr>
+      </w:pPr>
+    </w:p>
+    <w:p>
+      <w:pPr>
+        <w:pStyle w:val="Prrafodelista"/>
+        <w:rPr>
+          <w:rFonts w:ascii="Candara Light" w:hAnsi="Candara Light"/>
+        </w:rPr>
+      </w:pPr>
+      <w:r>
+        <w:rPr>
+          <w:rFonts w:ascii="Candara Light" w:hAnsi="Candara Light"/>
+        </w:rPr>
+        <w:t>El audio</w:t>
+      </w:r>
+      <w:r>
+        <w:rPr>
+          <w:rFonts w:ascii="Candara Light" w:hAnsi="Candara Light"/>
+        </w:rPr>
+        <w:t xml:space="preserve"> utilizado para l</w:t>
+      </w:r>
+      <w:r>
+        <w:rPr>
+          <w:rFonts w:ascii="Candara Light" w:hAnsi="Candara Light"/>
+        </w:rPr>
+        <w:t xml:space="preserve">a partícula de impulso de salto </w:t>
+      </w:r>
+      <w:r>
+        <w:rPr>
+          <w:rFonts w:ascii="Candara Light" w:hAnsi="Candara Light"/>
+        </w:rPr>
+        <w:t>pertenece</w:t>
+      </w:r>
+      <w:r>
+        <w:rPr>
+          <w:rFonts w:ascii="Candara Light" w:hAnsi="Candara Light"/>
+        </w:rPr>
+        <w:t xml:space="preserve"> a </w:t>
+      </w:r>
+      <w:r>
+        <w:rPr>
+          <w:rFonts w:ascii="Candara Light" w:hAnsi="Candara Light"/>
+        </w:rPr>
+        <w:t xml:space="preserve">Bart Kelsey </w:t>
+      </w:r>
+      <w:r>
+        <w:rPr>
+          <w:rFonts w:ascii="Candara Light" w:hAnsi="Candara Light"/>
+        </w:rPr>
+        <w:t xml:space="preserve">y ha sido obtenida en el siguiente enlace: </w:t>
+      </w:r>
+      <w:hyperlink r:id="rId27" w:history="1">
+        <w:r>
+          <w:rPr>
+            <w:rStyle w:val="Hipervnculo"/>
+            <w:rFonts w:ascii="Candara Light" w:hAnsi="Candara Light"/>
+          </w:rPr>
+          <w:t>https://opengameart.org/content/spell-2</w:t>
+        </w:r>
+      </w:hyperlink>
+    </w:p>
+    <w:p>
+      <w:pPr>
+        <w:jc w:val="center"/>
+      </w:pPr>
+    </w:p>
+    <w:p>
+      <w:pPr>
         <w:pStyle w:val="Prrafodelista"/>
         <w:numPr>
           <w:ilvl w:val="0"/>
@@ -2036,11 +2316,222 @@
         </w:numPr>
       </w:pPr>
       <w:r>
+        <w:lastRenderedPageBreak/>
         <w:t>Plataforma de salto: Se define por si sola.</w:t>
       </w:r>
     </w:p>
     <w:p>
       <w:pPr>
+        <w:jc w:val="center"/>
+      </w:pPr>
+      <w:r>
+        <w:rPr>
+          <w:noProof/>
+        </w:rPr>
+        <w:drawing>
+          <wp:inline distT="0" distB="0" distL="0" distR="0" wp14:anchorId="1730127C" wp14:editId="3DC1318B">
+            <wp:extent cx="2377440" cy="2211221"/>
+            <wp:effectExtent l="0" t="0" r="3810" b="0"/>
+            <wp:docPr id="15" name="Imagen 15"/>
+            <wp:cNvGraphicFramePr>
+              <a:graphicFrameLocks xmlns:a="http://schemas.openxmlformats.org/drawingml/2006/main" noChangeAspect="1"/>
+            </wp:cNvGraphicFramePr>
+            <a:graphic xmlns:a="http://schemas.openxmlformats.org/drawingml/2006/main">
+              <a:graphicData uri="http://schemas.openxmlformats.org/drawingml/2006/picture">
+                <pic:pic xmlns:pic="http://schemas.openxmlformats.org/drawingml/2006/picture">
+                  <pic:nvPicPr>
+                    <pic:cNvPr id="1" name=""/>
+                    <pic:cNvPicPr/>
+                  </pic:nvPicPr>
+                  <pic:blipFill>
+                    <a:blip r:embed="rId28"/>
+                    <a:stretch>
+                      <a:fillRect/>
+                    </a:stretch>
+                  </pic:blipFill>
+                  <pic:spPr>
+                    <a:xfrm>
+                      <a:off x="0" y="0"/>
+                      <a:ext cx="2389295" cy="2222247"/>
+                    </a:xfrm>
+                    <a:prstGeom prst="rect">
+                      <a:avLst/>
+                    </a:prstGeom>
+                  </pic:spPr>
+                </pic:pic>
+              </a:graphicData>
+            </a:graphic>
+          </wp:inline>
+        </w:drawing>
+      </w:r>
+    </w:p>
+    <w:p>
+      <w:pPr>
+        <w:pStyle w:val="Prrafodelista"/>
+        <w:rPr>
+          <w:rFonts w:ascii="Candara Light" w:hAnsi="Candara Light"/>
+        </w:rPr>
+      </w:pPr>
+      <w:r>
+        <w:rPr>
+          <w:rFonts w:ascii="Candara Light" w:hAnsi="Candara Light"/>
+        </w:rPr>
+        <w:t>Los</w:t>
+      </w:r>
+      <w:r>
+        <w:rPr>
+          <w:rFonts w:ascii="Candara Light" w:hAnsi="Candara Light"/>
+        </w:rPr>
+        <w:t xml:space="preserve"> sprite</w:t>
+      </w:r>
+      <w:r>
+        <w:rPr>
+          <w:rFonts w:ascii="Candara Light" w:hAnsi="Candara Light"/>
+        </w:rPr>
+        <w:t>s</w:t>
+      </w:r>
+      <w:r>
+        <w:rPr>
+          <w:rFonts w:ascii="Candara Light" w:hAnsi="Candara Light"/>
+        </w:rPr>
+        <w:t xml:space="preserve"> utilizado</w:t>
+      </w:r>
+      <w:r>
+        <w:rPr>
+          <w:rFonts w:ascii="Candara Light" w:hAnsi="Candara Light"/>
+        </w:rPr>
+        <w:t>s</w:t>
+      </w:r>
+      <w:r>
+        <w:rPr>
+          <w:rFonts w:ascii="Candara Light" w:hAnsi="Candara Light"/>
+        </w:rPr>
+        <w:t xml:space="preserve"> para l</w:t>
+      </w:r>
+      <w:r>
+        <w:rPr>
+          <w:rFonts w:ascii="Candara Light" w:hAnsi="Candara Light"/>
+        </w:rPr>
+        <w:t xml:space="preserve">a plataforma de salto </w:t>
+      </w:r>
+      <w:r>
+        <w:rPr>
+          <w:rFonts w:ascii="Candara Light" w:hAnsi="Candara Light"/>
+        </w:rPr>
+        <w:t>pertenece</w:t>
+      </w:r>
+      <w:r>
+        <w:rPr>
+          <w:rFonts w:ascii="Candara Light" w:hAnsi="Candara Light"/>
+        </w:rPr>
+        <w:t>n</w:t>
+      </w:r>
+      <w:r>
+        <w:rPr>
+          <w:rFonts w:ascii="Candara Light" w:hAnsi="Candara Light"/>
+        </w:rPr>
+        <w:t xml:space="preserve"> a diana23570</w:t>
+      </w:r>
+      <w:r>
+        <w:rPr>
+          <w:rFonts w:ascii="Candara Light" w:hAnsi="Candara Light"/>
+        </w:rPr>
+        <w:t xml:space="preserve"> </w:t>
+      </w:r>
+      <w:r>
+        <w:rPr>
+          <w:rFonts w:ascii="Candara Light" w:hAnsi="Candara Light"/>
+        </w:rPr>
+        <w:t xml:space="preserve">y ha sido obtenida en el siguiente enlace: </w:t>
+      </w:r>
+      <w:hyperlink r:id="rId29" w:history="1">
+        <w:r>
+          <w:rPr>
+            <w:rStyle w:val="Hipervnculo"/>
+            <w:rFonts w:ascii="Candara Light" w:hAnsi="Candara Light"/>
+          </w:rPr>
+          <w:t>https://opengameart.org/content/spring</w:t>
+        </w:r>
+      </w:hyperlink>
+    </w:p>
+    <w:p>
+      <w:pPr>
+        <w:pStyle w:val="Prrafodelista"/>
+        <w:rPr>
+          <w:rFonts w:ascii="Candara Light" w:hAnsi="Candara Light"/>
+        </w:rPr>
+      </w:pPr>
+    </w:p>
+    <w:p>
+      <w:pPr>
+        <w:pStyle w:val="Prrafodelista"/>
+        <w:rPr>
+          <w:rFonts w:ascii="Candara Light" w:hAnsi="Candara Light"/>
+        </w:rPr>
+      </w:pPr>
+      <w:r>
+        <w:rPr>
+          <w:rFonts w:ascii="Candara Light" w:hAnsi="Candara Light"/>
+        </w:rPr>
+        <w:t>El audio</w:t>
+      </w:r>
+      <w:r>
+        <w:rPr>
+          <w:rFonts w:ascii="Candara Light" w:hAnsi="Candara Light"/>
+        </w:rPr>
+        <w:t xml:space="preserve"> utilizado para l</w:t>
+      </w:r>
+      <w:r>
+        <w:rPr>
+          <w:rFonts w:ascii="Candara Light" w:hAnsi="Candara Light"/>
+        </w:rPr>
+        <w:t xml:space="preserve">a plataforma de salto </w:t>
+      </w:r>
+      <w:r>
+        <w:rPr>
+          <w:rFonts w:ascii="Candara Light" w:hAnsi="Candara Light"/>
+        </w:rPr>
+        <w:t>pertenece</w:t>
+      </w:r>
+      <w:r>
+        <w:rPr>
+          <w:rFonts w:ascii="Candara Light" w:hAnsi="Candara Light"/>
+        </w:rPr>
+        <w:t xml:space="preserve"> a </w:t>
+      </w:r>
+      <w:r>
+        <w:rPr>
+          <w:rFonts w:ascii="Candara Light" w:hAnsi="Candara Light"/>
+        </w:rPr>
+        <w:t>Blender Foundation</w:t>
+      </w:r>
+      <w:r>
+        <w:rPr>
+          <w:rFonts w:ascii="Candara Light" w:hAnsi="Candara Light"/>
+        </w:rPr>
+        <w:t xml:space="preserve"> y ha sido obtenida en el siguiente enlace: </w:t>
+      </w:r>
+      <w:hyperlink r:id="rId30" w:history="1">
+        <w:r>
+          <w:rPr>
+            <w:rStyle w:val="Hipervnculo"/>
+            <w:rFonts w:ascii="Candara Light" w:hAnsi="Candara Light"/>
+          </w:rPr>
+          <w:t>https://opengameart.org/content/sprint-jumpinteraction-sound-yo-frankie</w:t>
+        </w:r>
+      </w:hyperlink>
+    </w:p>
+    <w:p>
+      <w:pPr>
+        <w:pStyle w:val="Prrafodelista"/>
+        <w:rPr>
+          <w:rFonts w:ascii="Candara Light" w:hAnsi="Candara Light"/>
+        </w:rPr>
+      </w:pPr>
+    </w:p>
+    <w:p/>
+    <w:p>
+      <w:pPr>
         <w:pStyle w:val="Ttulo2"/>
         <w:rPr>
           <w:color w:val="auto"/>
@@ -2050,7 +2541,6 @@
         <w:rPr>
           <w:color w:val="auto"/>
         </w:rPr>
-        <w:lastRenderedPageBreak/>
         <w:t>Tiempo bala</w:t>
       </w:r>
     </w:p>
@@ -2068,15 +2558,7 @@
         </w:numPr>
       </w:pPr>
       <w:r>
-        <w:t xml:space="preserve">Escalar el tiempo: Capacidad del Player para escalar el tiempo que afecta a todos los objetos </w:t>
-      </w:r>
-      <w:proofErr w:type="spellStart"/>
-      <w:r>
-        <w:t>kinematicos</w:t>
-      </w:r>
-      <w:proofErr w:type="spellEnd"/>
-      <w:r>
-        <w:t>.</w:t>
+        <w:t>Escalar el tiempo: Capacidad del Player para escalar el tiempo que afecta a todos los objeto.</w:t>
       </w:r>
     </w:p>
     <w:p>
@@ -2143,6 +2625,112 @@
     </w:p>
     <w:p>
       <w:pPr>
+        <w:jc w:val="center"/>
+      </w:pPr>
+      <w:r>
+        <w:rPr>
+          <w:noProof/>
+        </w:rPr>
+        <w:drawing>
+          <wp:inline distT="0" distB="0" distL="0" distR="0" wp14:anchorId="6B8E1AB2" wp14:editId="11B52403">
+            <wp:extent cx="2857500" cy="1520730"/>
+            <wp:effectExtent l="0" t="0" r="0" b="3810"/>
+            <wp:docPr id="19" name="Imagen 19"/>
+            <wp:cNvGraphicFramePr>
+              <a:graphicFrameLocks xmlns:a="http://schemas.openxmlformats.org/drawingml/2006/main" noChangeAspect="1"/>
+            </wp:cNvGraphicFramePr>
+            <a:graphic xmlns:a="http://schemas.openxmlformats.org/drawingml/2006/main">
+              <a:graphicData uri="http://schemas.openxmlformats.org/drawingml/2006/picture">
+                <pic:pic xmlns:pic="http://schemas.openxmlformats.org/drawingml/2006/picture">
+                  <pic:nvPicPr>
+                    <pic:cNvPr id="1" name=""/>
+                    <pic:cNvPicPr/>
+                  </pic:nvPicPr>
+                  <pic:blipFill>
+                    <a:blip r:embed="rId31"/>
+                    <a:stretch>
+                      <a:fillRect/>
+                    </a:stretch>
+                  </pic:blipFill>
+                  <pic:spPr>
+                    <a:xfrm>
+                      <a:off x="0" y="0"/>
+                      <a:ext cx="2869840" cy="1527297"/>
+                    </a:xfrm>
+                    <a:prstGeom prst="rect">
+                      <a:avLst/>
+                    </a:prstGeom>
+                  </pic:spPr>
+                </pic:pic>
+              </a:graphicData>
+            </a:graphic>
+          </wp:inline>
+        </w:drawing>
+      </w:r>
+    </w:p>
+    <w:p>
+      <w:pPr>
+        <w:pStyle w:val="Prrafodelista"/>
+        <w:rPr>
+          <w:rFonts w:ascii="Candara Light" w:hAnsi="Candara Light"/>
+        </w:rPr>
+      </w:pPr>
+      <w:r>
+        <w:rPr>
+          <w:rFonts w:ascii="Candara Light" w:hAnsi="Candara Light"/>
+        </w:rPr>
+        <w:lastRenderedPageBreak/>
+        <w:t xml:space="preserve">El sprite utilizado para los </w:t>
+      </w:r>
+      <w:r>
+        <w:rPr>
+          <w:rFonts w:ascii="Candara Light" w:hAnsi="Candara Light"/>
+        </w:rPr>
+        <w:t>inversores de gravedad</w:t>
+      </w:r>
+      <w:r>
+        <w:rPr>
+          <w:rFonts w:ascii="Candara Light" w:hAnsi="Candara Light"/>
+        </w:rPr>
+        <w:t xml:space="preserve"> pertenece a </w:t>
+      </w:r>
+      <w:r>
+        <w:rPr>
+          <w:rFonts w:ascii="Candara Light" w:hAnsi="Candara Light"/>
+        </w:rPr>
+        <w:t>Rawdanitsu</w:t>
+      </w:r>
+      <w:r>
+        <w:rPr>
+          <w:rFonts w:ascii="Candara Light" w:hAnsi="Candara Light"/>
+        </w:rPr>
+        <w:t xml:space="preserve"> </w:t>
+      </w:r>
+      <w:r>
+        <w:rPr>
+          <w:rFonts w:ascii="Candara Light" w:hAnsi="Candara Light"/>
+        </w:rPr>
+        <w:t>y ha sido obtenida en el siguiente enlace:</w:t>
+      </w:r>
+      <w:r>
+        <w:t xml:space="preserve"> </w:t>
+      </w:r>
+      <w:hyperlink r:id="rId32" w:history="1">
+        <w:r>
+          <w:rPr>
+            <w:rStyle w:val="Hipervnculo"/>
+          </w:rPr>
+          <w:t>https://opengameart.org/content/lasers-and-beams</w:t>
+        </w:r>
+      </w:hyperlink>
+    </w:p>
+    <w:p>
+      <w:pPr>
+        <w:jc w:val="center"/>
+      </w:pPr>
+    </w:p>
+    <w:p>
+      <w:pPr>
         <w:pStyle w:val="Prrafodelista"/>
         <w:numPr>
           <w:ilvl w:val="0"/>
@@ -2150,16 +2738,124 @@
         </w:numPr>
       </w:pPr>
       <w:r>
-        <w:t xml:space="preserve">Obstáculos </w:t>
-      </w:r>
-      <w:proofErr w:type="spellStart"/>
-      <w:r>
-        <w:t>superdensos</w:t>
-      </w:r>
-      <w:proofErr w:type="spellEnd"/>
-      <w:r>
-        <w:t>: Obstáculos hacia los que te ves atraído debido a su alta gravedad.</w:t>
-      </w:r>
+        <w:t>Obstáculos superdensos: Obstáculos hacia los que te ves atraído debido a su alta gravedad.</w:t>
+      </w:r>
+    </w:p>
+    <w:p>
+      <w:pPr>
+        <w:jc w:val="center"/>
+      </w:pPr>
+      <w:r>
+        <w:rPr>
+          <w:noProof/>
+        </w:rPr>
+        <w:drawing>
+          <wp:inline distT="0" distB="0" distL="0" distR="0" wp14:anchorId="27297E2A" wp14:editId="602821C4">
+            <wp:extent cx="2971800" cy="2958474"/>
+            <wp:effectExtent l="0" t="0" r="0" b="0"/>
+            <wp:docPr id="18" name="Imagen 18"/>
+            <wp:cNvGraphicFramePr>
+              <a:graphicFrameLocks xmlns:a="http://schemas.openxmlformats.org/drawingml/2006/main" noChangeAspect="1"/>
+            </wp:cNvGraphicFramePr>
+            <a:graphic xmlns:a="http://schemas.openxmlformats.org/drawingml/2006/main">
+              <a:graphicData uri="http://schemas.openxmlformats.org/drawingml/2006/picture">
+                <pic:pic xmlns:pic="http://schemas.openxmlformats.org/drawingml/2006/picture">
+                  <pic:nvPicPr>
+                    <pic:cNvPr id="1" name=""/>
+                    <pic:cNvPicPr/>
+                  </pic:nvPicPr>
+                  <pic:blipFill>
+                    <a:blip r:embed="rId33"/>
+                    <a:stretch>
+                      <a:fillRect/>
+                    </a:stretch>
+                  </pic:blipFill>
+                  <pic:spPr>
+                    <a:xfrm>
+                      <a:off x="0" y="0"/>
+                      <a:ext cx="2978759" cy="2965402"/>
+                    </a:xfrm>
+                    <a:prstGeom prst="rect">
+                      <a:avLst/>
+                    </a:prstGeom>
+                  </pic:spPr>
+                </pic:pic>
+              </a:graphicData>
+            </a:graphic>
+          </wp:inline>
+        </w:drawing>
+      </w:r>
+    </w:p>
+    <w:p>
+      <w:pPr>
+        <w:rPr>
+          <w:rFonts w:ascii="Candara Light" w:hAnsi="Candara Light"/>
+        </w:rPr>
+      </w:pPr>
+      <w:r>
+        <w:rPr>
+          <w:rFonts w:ascii="Candara Light" w:hAnsi="Candara Light"/>
+        </w:rPr>
+        <w:t>Los sprites utilizados para la plataforma de salto pertenecen a Hansjörg Malthaner</w:t>
+      </w:r>
+      <w:r>
+        <w:rPr>
+          <w:rFonts w:ascii="Candara Light" w:hAnsi="Candara Light"/>
+        </w:rPr>
+        <w:t xml:space="preserve"> </w:t>
+      </w:r>
+      <w:r>
+        <w:rPr>
+          <w:rFonts w:ascii="Candara Light" w:hAnsi="Candara Light"/>
+        </w:rPr>
+        <w:t xml:space="preserve">y ha sido obtenida en el siguiente enlace: </w:t>
+      </w:r>
+      <w:hyperlink r:id="rId34" w:history="1">
+        <w:r>
+          <w:rPr>
+            <w:rFonts w:ascii="Candara Light" w:hAnsi="Candara Light"/>
+          </w:rPr>
+          <w:t>https://openg</w:t>
+        </w:r>
+        <w:r>
+          <w:rPr>
+            <w:rFonts w:ascii="Candara Light" w:hAnsi="Candara Light"/>
+          </w:rPr>
+          <w:t>a</w:t>
+        </w:r>
+        <w:r>
+          <w:rPr>
+            <w:rFonts w:ascii="Candara Light" w:hAnsi="Candara Light"/>
+          </w:rPr>
+          <w:t>meart.org/content/animated-charged-bolt</w:t>
+        </w:r>
+      </w:hyperlink>
+    </w:p>
+    <w:p>
+      <w:pPr>
+        <w:rPr>
+          <w:rFonts w:ascii="Candara Light" w:hAnsi="Candara Light"/>
+        </w:rPr>
+      </w:pPr>
+      <w:r>
+        <w:rPr>
+          <w:rFonts w:ascii="Candara Light" w:hAnsi="Candara Light"/>
+        </w:rPr>
+        <w:t xml:space="preserve">Enlace al trabajo de Hansjörg Malthaner : </w:t>
+      </w:r>
+      <w:hyperlink r:id="rId35" w:history="1">
+        <w:r>
+          <w:t>http://opengameart.org/users/varkalandar</w:t>
+        </w:r>
+      </w:hyperlink>
+    </w:p>
+    <w:p>
+      <w:pPr>
+        <w:pStyle w:val="Prrafodelista"/>
+        <w:rPr>
+          <w:rFonts w:ascii="Candara Light" w:hAnsi="Candara Light"/>
+        </w:rPr>
+      </w:pPr>
     </w:p>
     <w:p>
       <w:pPr>
@@ -2217,7 +2913,7 @@
                     </pic:cNvPicPr>
                   </pic:nvPicPr>
                   <pic:blipFill>
-                    <a:blip r:embed="rId22">
+                    <a:blip r:embed="rId36">
                       <a:extLst>
                         <a:ext uri="{28A0092B-C50C-407E-A947-70E740481C1C}">
                           <a14:useLocalDpi xmlns:a14="http://schemas.microsoft.com/office/drawing/2010/main" val="0"/>
@@ -2251,18 +2947,11 @@
     </w:p>
     <w:p>
       <w:r>
+        <w:lastRenderedPageBreak/>
         <w:t>Movimiento</w:t>
       </w:r>
       <w:r>
-        <w:t xml:space="preserve">: </w:t>
-      </w:r>
-      <w:proofErr w:type="spellStart"/>
-      <w:r>
-        <w:t>Stick</w:t>
-      </w:r>
-      <w:proofErr w:type="spellEnd"/>
-      <w:r>
-        <w:t xml:space="preserve"> izquierdo.</w:t>
+        <w:t>: Stick izquierdo.</w:t>
       </w:r>
     </w:p>
     <w:p>
@@ -2270,15 +2959,7 @@
         <w:t>Salto: botón X</w:t>
       </w:r>
       <w:r>
-        <w:t xml:space="preserve"> (Joystick </w:t>
-      </w:r>
-      <w:proofErr w:type="spellStart"/>
-      <w:r>
-        <w:t>button</w:t>
-      </w:r>
-      <w:proofErr w:type="spellEnd"/>
-      <w:r>
-        <w:t xml:space="preserve"> 1</w:t>
+        <w:t xml:space="preserve"> (Joystick button 1</w:t>
       </w:r>
       <w:r>
         <w:t xml:space="preserve"> en Unity</w:t>
@@ -2290,6 +2971,9 @@
     <w:p>
       <w:r>
         <w:t>Acelerón: botón O</w:t>
+      </w:r>
+      <w:r>
+        <w:t xml:space="preserve"> (Joystick button 2 en Unity)</w:t>
       </w:r>
     </w:p>
     <w:p>
@@ -2376,7 +3060,7 @@
                     <pic:cNvPicPr/>
                   </pic:nvPicPr>
                   <pic:blipFill>
-                    <a:blip r:embed="rId23"/>
+                    <a:blip r:embed="rId37"/>
                     <a:stretch>
                       <a:fillRect/>
                     </a:stretch>
@@ -2446,7 +3130,7 @@
       </w:r>
     </w:p>
     <w:sectPr>
-      <w:footerReference w:type="default" r:id="rId24"/>
+      <w:footerReference w:type="default" r:id="rId38"/>
       <w:pgSz w:w="11906" w:h="16838"/>
       <w:pgMar w:top="1417" w:right="1701" w:bottom="1417" w:left="1701" w:header="708" w:footer="708" w:gutter="0"/>
       <w:cols w:space="708"/>
@@ -2457,7 +3141,7 @@
 </file>
 
 <file path=word/endnotes.xml><?xml version="1.0" encoding="utf-8"?>
-<w:endnotes xmlns:wpc="http://schemas.microsoft.com/office/word/2010/wordprocessingCanvas" xmlns:cx="http://schemas.microsoft.com/office/drawing/2014/chartex" xmlns:cx1="http://schemas.microsoft.com/office/drawing/2015/9/8/chartex" xmlns:cx2="http://schemas.microsoft.com/office/drawing/2015/10/21/chartex" xmlns:cx3="http://schemas.microsoft.com/office/drawing/2016/5/9/chartex" xmlns:cx4="http://schemas.microsoft.com/office/drawing/2016/5/10/chartex" xmlns:cx5="http://schemas.microsoft.com/office/drawing/2016/5/11/chartex" xmlns:cx6="http://schemas.microsoft.com/office/drawing/2016/5/12/chartex" xmlns:cx7="http://schemas.microsoft.com/office/drawing/2016/5/13/chartex" xmlns:cx8="http://schemas.microsoft.com/office/drawing/2016/5/14/chartex" xmlns:mc="http://schemas.openxmlformats.org/markup-compatibility/2006" xmlns:aink="http://schemas.microsoft.com/office/drawing/2016/ink" xmlns:am3d="http://schemas.microsoft.com/office/drawing/2017/model3d" xmlns:o="urn:schemas-microsoft-com:office:office" xmlns:r="http://schemas.openxmlformats.org/officeDocument/2006/relationships" xmlns:m="http://schemas.openxmlformats.org/officeDocument/2006/math" xmlns:v="urn:schemas-microsoft-com:vml" xmlns:wp14="http://schemas.microsoft.com/office/word/2010/wordprocessingDrawing" xmlns:wp="http://schemas.openxmlformats.org/drawingml/2006/wordprocessingDrawing" xmlns:w10="urn:schemas-microsoft-com:office:word" xmlns:w="http://schemas.openxmlformats.org/wordprocessingml/2006/main" xmlns:w14="http://schemas.microsoft.com/office/word/2010/wordml" xmlns:w15="http://schemas.microsoft.com/office/word/2012/wordml" xmlns:w16cex="http://schemas.microsoft.com/office/word/2018/wordml/cex" xmlns:w16cid="http://schemas.microsoft.com/office/word/2016/wordml/cid" xmlns:w16="http://schemas.microsoft.com/office/word/2018/wordml" xmlns:w16se="http://schemas.microsoft.com/office/word/2015/wordml/symex" xmlns:wpg="http://schemas.microsoft.com/office/word/2010/wordprocessingGroup" xmlns:wpi="http://schemas.microsoft.com/office/word/2010/wordprocessingInk" xmlns:wne="http://schemas.microsoft.com/office/word/2006/wordml" xmlns:wps="http://schemas.microsoft.com/office/word/2010/wordprocessingShape" mc:Ignorable="w14 w15 w16se w16cid w16 w16cex wp14">
+<w:endnotes xmlns:wpc="http://schemas.microsoft.com/office/word/2010/wordprocessingCanvas" xmlns:cx="http://schemas.microsoft.com/office/drawing/2014/chartex" xmlns:cx1="http://schemas.microsoft.com/office/drawing/2015/9/8/chartex" xmlns:cx2="http://schemas.microsoft.com/office/drawing/2015/10/21/chartex" xmlns:cx3="http://schemas.microsoft.com/office/drawing/2016/5/9/chartex" xmlns:cx4="http://schemas.microsoft.com/office/drawing/2016/5/10/chartex" xmlns:cx5="http://schemas.microsoft.com/office/drawing/2016/5/11/chartex" xmlns:cx6="http://schemas.microsoft.com/office/drawing/2016/5/12/chartex" xmlns:cx7="http://schemas.microsoft.com/office/drawing/2016/5/13/chartex" xmlns:cx8="http://schemas.microsoft.com/office/drawing/2016/5/14/chartex" xmlns:mc="http://schemas.openxmlformats.org/markup-compatibility/2006" xmlns:aink="http://schemas.microsoft.com/office/drawing/2016/ink" xmlns:am3d="http://schemas.microsoft.com/office/drawing/2017/model3d" xmlns:o="urn:schemas-microsoft-com:office:office" xmlns:r="http://schemas.openxmlformats.org/officeDocument/2006/relationships" xmlns:m="http://schemas.openxmlformats.org/officeDocument/2006/math" xmlns:v="urn:schemas-microsoft-com:vml" xmlns:wp14="http://schemas.microsoft.com/office/word/2010/wordprocessingDrawing" xmlns:wp="http://schemas.openxmlformats.org/drawingml/2006/wordprocessingDrawing" xmlns:w10="urn:schemas-microsoft-com:office:word" xmlns:w="http://schemas.openxmlformats.org/wordprocessingml/2006/main" xmlns:w14="http://schemas.microsoft.com/office/word/2010/wordml" xmlns:w15="http://schemas.microsoft.com/office/word/2012/wordml" xmlns:w16cex="http://schemas.microsoft.com/office/word/2018/wordml/cex" xmlns:w16cid="http://schemas.microsoft.com/office/word/2016/wordml/cid" xmlns:w16="http://schemas.microsoft.com/office/word/2018/wordml" xmlns:w16sdtdh="http://schemas.microsoft.com/office/word/2020/wordml/sdtdatahash" xmlns:w16se="http://schemas.microsoft.com/office/word/2015/wordml/symex" xmlns:wpg="http://schemas.microsoft.com/office/word/2010/wordprocessingGroup" xmlns:wpi="http://schemas.microsoft.com/office/word/2010/wordprocessingInk" xmlns:wne="http://schemas.microsoft.com/office/word/2006/wordml" xmlns:wps="http://schemas.microsoft.com/office/word/2010/wordprocessingShape" mc:Ignorable="w14 w15 w16se w16cid w16 w16cex w16sdtdh wp14">
   <w:endnote w:type="separator" w:id="-1">
     <w:p>
       <w:pPr>
@@ -2482,7 +3166,7 @@
 </file>
 
 <file path=word/footer1.xml><?xml version="1.0" encoding="utf-8"?>
-<w:ftr xmlns:wpc="http://schemas.microsoft.com/office/word/2010/wordprocessingCanvas" xmlns:cx="http://schemas.microsoft.com/office/drawing/2014/chartex" xmlns:cx1="http://schemas.microsoft.com/office/drawing/2015/9/8/chartex" xmlns:cx2="http://schemas.microsoft.com/office/drawing/2015/10/21/chartex" xmlns:cx3="http://schemas.microsoft.com/office/drawing/2016/5/9/chartex" xmlns:cx4="http://schemas.microsoft.com/office/drawing/2016/5/10/chartex" xmlns:cx5="http://schemas.microsoft.com/office/drawing/2016/5/11/chartex" xmlns:cx6="http://schemas.microsoft.com/office/drawing/2016/5/12/chartex" xmlns:cx7="http://schemas.microsoft.com/office/drawing/2016/5/13/chartex" xmlns:cx8="http://schemas.microsoft.com/office/drawing/2016/5/14/chartex" xmlns:mc="http://schemas.openxmlformats.org/markup-compatibility/2006" xmlns:aink="http://schemas.microsoft.com/office/drawing/2016/ink" xmlns:am3d="http://schemas.microsoft.com/office/drawing/2017/model3d" xmlns:o="urn:schemas-microsoft-com:office:office" xmlns:r="http://schemas.openxmlformats.org/officeDocument/2006/relationships" xmlns:m="http://schemas.openxmlformats.org/officeDocument/2006/math" xmlns:v="urn:schemas-microsoft-com:vml" xmlns:wp14="http://schemas.microsoft.com/office/word/2010/wordprocessingDrawing" xmlns:wp="http://schemas.openxmlformats.org/drawingml/2006/wordprocessingDrawing" xmlns:w10="urn:schemas-microsoft-com:office:word" xmlns:w="http://schemas.openxmlformats.org/wordprocessingml/2006/main" xmlns:w14="http://schemas.microsoft.com/office/word/2010/wordml" xmlns:w15="http://schemas.microsoft.com/office/word/2012/wordml" xmlns:w16cex="http://schemas.microsoft.com/office/word/2018/wordml/cex" xmlns:w16cid="http://schemas.microsoft.com/office/word/2016/wordml/cid" xmlns:w16="http://schemas.microsoft.com/office/word/2018/wordml" xmlns:w16se="http://schemas.microsoft.com/office/word/2015/wordml/symex" xmlns:wpg="http://schemas.microsoft.com/office/word/2010/wordprocessingGroup" xmlns:wpi="http://schemas.microsoft.com/office/word/2010/wordprocessingInk" xmlns:wne="http://schemas.microsoft.com/office/word/2006/wordml" xmlns:wps="http://schemas.microsoft.com/office/word/2010/wordprocessingShape" mc:Ignorable="w14 w15 w16se w16cid w16 w16cex wp14">
+<w:ftr xmlns:wpc="http://schemas.microsoft.com/office/word/2010/wordprocessingCanvas" xmlns:cx="http://schemas.microsoft.com/office/drawing/2014/chartex" xmlns:cx1="http://schemas.microsoft.com/office/drawing/2015/9/8/chartex" xmlns:cx2="http://schemas.microsoft.com/office/drawing/2015/10/21/chartex" xmlns:cx3="http://schemas.microsoft.com/office/drawing/2016/5/9/chartex" xmlns:cx4="http://schemas.microsoft.com/office/drawing/2016/5/10/chartex" xmlns:cx5="http://schemas.microsoft.com/office/drawing/2016/5/11/chartex" xmlns:cx6="http://schemas.microsoft.com/office/drawing/2016/5/12/chartex" xmlns:cx7="http://schemas.microsoft.com/office/drawing/2016/5/13/chartex" xmlns:cx8="http://schemas.microsoft.com/office/drawing/2016/5/14/chartex" xmlns:mc="http://schemas.openxmlformats.org/markup-compatibility/2006" xmlns:aink="http://schemas.microsoft.com/office/drawing/2016/ink" xmlns:am3d="http://schemas.microsoft.com/office/drawing/2017/model3d" xmlns:o="urn:schemas-microsoft-com:office:office" xmlns:r="http://schemas.openxmlformats.org/officeDocument/2006/relationships" xmlns:m="http://schemas.openxmlformats.org/officeDocument/2006/math" xmlns:v="urn:schemas-microsoft-com:vml" xmlns:wp14="http://schemas.microsoft.com/office/word/2010/wordprocessingDrawing" xmlns:wp="http://schemas.openxmlformats.org/drawingml/2006/wordprocessingDrawing" xmlns:w10="urn:schemas-microsoft-com:office:word" xmlns:w="http://schemas.openxmlformats.org/wordprocessingml/2006/main" xmlns:w14="http://schemas.microsoft.com/office/word/2010/wordml" xmlns:w15="http://schemas.microsoft.com/office/word/2012/wordml" xmlns:w16cex="http://schemas.microsoft.com/office/word/2018/wordml/cex" xmlns:w16cid="http://schemas.microsoft.com/office/word/2016/wordml/cid" xmlns:w16="http://schemas.microsoft.com/office/word/2018/wordml" xmlns:w16sdtdh="http://schemas.microsoft.com/office/word/2020/wordml/sdtdatahash" xmlns:w16se="http://schemas.microsoft.com/office/word/2015/wordml/symex" xmlns:wpg="http://schemas.microsoft.com/office/word/2010/wordprocessingGroup" xmlns:wpi="http://schemas.microsoft.com/office/word/2010/wordprocessingInk" xmlns:wne="http://schemas.microsoft.com/office/word/2006/wordml" xmlns:wps="http://schemas.microsoft.com/office/word/2010/wordprocessingShape" mc:Ignorable="w14 w15 w16se w16cid w16 w16cex w16sdtdh wp14">
   <w:sdt>
     <w:sdtPr>
       <w:id w:val="621118918"/>
@@ -2528,7 +3212,7 @@
 </file>
 
 <file path=word/footnotes.xml><?xml version="1.0" encoding="utf-8"?>
-<w:footnotes xmlns:wpc="http://schemas.microsoft.com/office/word/2010/wordprocessingCanvas" xmlns:cx="http://schemas.microsoft.com/office/drawing/2014/chartex" xmlns:cx1="http://schemas.microsoft.com/office/drawing/2015/9/8/chartex" xmlns:cx2="http://schemas.microsoft.com/office/drawing/2015/10/21/chartex" xmlns:cx3="http://schemas.microsoft.com/office/drawing/2016/5/9/chartex" xmlns:cx4="http://schemas.microsoft.com/office/drawing/2016/5/10/chartex" xmlns:cx5="http://schemas.microsoft.com/office/drawing/2016/5/11/chartex" xmlns:cx6="http://schemas.microsoft.com/office/drawing/2016/5/12/chartex" xmlns:cx7="http://schemas.microsoft.com/office/drawing/2016/5/13/chartex" xmlns:cx8="http://schemas.microsoft.com/office/drawing/2016/5/14/chartex" xmlns:mc="http://schemas.openxmlformats.org/markup-compatibility/2006" xmlns:aink="http://schemas.microsoft.com/office/drawing/2016/ink" xmlns:am3d="http://schemas.microsoft.com/office/drawing/2017/model3d" xmlns:o="urn:schemas-microsoft-com:office:office" xmlns:r="http://schemas.openxmlformats.org/officeDocument/2006/relationships" xmlns:m="http://schemas.openxmlformats.org/officeDocument/2006/math" xmlns:v="urn:schemas-microsoft-com:vml" xmlns:wp14="http://schemas.microsoft.com/office/word/2010/wordprocessingDrawing" xmlns:wp="http://schemas.openxmlformats.org/drawingml/2006/wordprocessingDrawing" xmlns:w10="urn:schemas-microsoft-com:office:word" xmlns:w="http://schemas.openxmlformats.org/wordprocessingml/2006/main" xmlns:w14="http://schemas.microsoft.com/office/word/2010/wordml" xmlns:w15="http://schemas.microsoft.com/office/word/2012/wordml" xmlns:w16cex="http://schemas.microsoft.com/office/word/2018/wordml/cex" xmlns:w16cid="http://schemas.microsoft.com/office/word/2016/wordml/cid" xmlns:w16="http://schemas.microsoft.com/office/word/2018/wordml" xmlns:w16se="http://schemas.microsoft.com/office/word/2015/wordml/symex" xmlns:wpg="http://schemas.microsoft.com/office/word/2010/wordprocessingGroup" xmlns:wpi="http://schemas.microsoft.com/office/word/2010/wordprocessingInk" xmlns:wne="http://schemas.microsoft.com/office/word/2006/wordml" xmlns:wps="http://schemas.microsoft.com/office/word/2010/wordprocessingShape" mc:Ignorable="w14 w15 w16se w16cid w16 w16cex wp14">
+<w:footnotes xmlns:wpc="http://schemas.microsoft.com/office/word/2010/wordprocessingCanvas" xmlns:cx="http://schemas.microsoft.com/office/drawing/2014/chartex" xmlns:cx1="http://schemas.microsoft.com/office/drawing/2015/9/8/chartex" xmlns:cx2="http://schemas.microsoft.com/office/drawing/2015/10/21/chartex" xmlns:cx3="http://schemas.microsoft.com/office/drawing/2016/5/9/chartex" xmlns:cx4="http://schemas.microsoft.com/office/drawing/2016/5/10/chartex" xmlns:cx5="http://schemas.microsoft.com/office/drawing/2016/5/11/chartex" xmlns:cx6="http://schemas.microsoft.com/office/drawing/2016/5/12/chartex" xmlns:cx7="http://schemas.microsoft.com/office/drawing/2016/5/13/chartex" xmlns:cx8="http://schemas.microsoft.com/office/drawing/2016/5/14/chartex" xmlns:mc="http://schemas.openxmlformats.org/markup-compatibility/2006" xmlns:aink="http://schemas.microsoft.com/office/drawing/2016/ink" xmlns:am3d="http://schemas.microsoft.com/office/drawing/2017/model3d" xmlns:o="urn:schemas-microsoft-com:office:office" xmlns:r="http://schemas.openxmlformats.org/officeDocument/2006/relationships" xmlns:m="http://schemas.openxmlformats.org/officeDocument/2006/math" xmlns:v="urn:schemas-microsoft-com:vml" xmlns:wp14="http://schemas.microsoft.com/office/word/2010/wordprocessingDrawing" xmlns:wp="http://schemas.openxmlformats.org/drawingml/2006/wordprocessingDrawing" xmlns:w10="urn:schemas-microsoft-com:office:word" xmlns:w="http://schemas.openxmlformats.org/wordprocessingml/2006/main" xmlns:w14="http://schemas.microsoft.com/office/word/2010/wordml" xmlns:w15="http://schemas.microsoft.com/office/word/2012/wordml" xmlns:w16cex="http://schemas.microsoft.com/office/word/2018/wordml/cex" xmlns:w16cid="http://schemas.microsoft.com/office/word/2016/wordml/cid" xmlns:w16="http://schemas.microsoft.com/office/word/2018/wordml" xmlns:w16sdtdh="http://schemas.microsoft.com/office/word/2020/wordml/sdtdatahash" xmlns:w16se="http://schemas.microsoft.com/office/word/2015/wordml/symex" xmlns:wpg="http://schemas.microsoft.com/office/word/2010/wordprocessingGroup" xmlns:wpi="http://schemas.microsoft.com/office/word/2010/wordprocessingInk" xmlns:wne="http://schemas.microsoft.com/office/word/2006/wordml" xmlns:wps="http://schemas.microsoft.com/office/word/2010/wordprocessingShape" mc:Ignorable="w14 w15 w16se w16cid w16 w16cex w16sdtdh wp14">
   <w:footnote w:type="separator" w:id="-1">
     <w:p>
       <w:pPr>
@@ -2553,7 +3237,7 @@
 </file>
 
 <file path=word/numbering.xml><?xml version="1.0" encoding="utf-8"?>
-<w:numbering xmlns:wpc="http://schemas.microsoft.com/office/word/2010/wordprocessingCanvas" xmlns:cx="http://schemas.microsoft.com/office/drawing/2014/chartex" xmlns:cx1="http://schemas.microsoft.com/office/drawing/2015/9/8/chartex" xmlns:cx2="http://schemas.microsoft.com/office/drawing/2015/10/21/chartex" xmlns:cx3="http://schemas.microsoft.com/office/drawing/2016/5/9/chartex" xmlns:cx4="http://schemas.microsoft.com/office/drawing/2016/5/10/chartex" xmlns:cx5="http://schemas.microsoft.com/office/drawing/2016/5/11/chartex" xmlns:cx6="http://schemas.microsoft.com/office/drawing/2016/5/12/chartex" xmlns:cx7="http://schemas.microsoft.com/office/drawing/2016/5/13/chartex" xmlns:cx8="http://schemas.microsoft.com/office/drawing/2016/5/14/chartex" xmlns:mc="http://schemas.openxmlformats.org/markup-compatibility/2006" xmlns:aink="http://schemas.microsoft.com/office/drawing/2016/ink" xmlns:am3d="http://schemas.microsoft.com/office/drawing/2017/model3d" xmlns:o="urn:schemas-microsoft-com:office:office" xmlns:r="http://schemas.openxmlformats.org/officeDocument/2006/relationships" xmlns:m="http://schemas.openxmlformats.org/officeDocument/2006/math" xmlns:v="urn:schemas-microsoft-com:vml" xmlns:wp14="http://schemas.microsoft.com/office/word/2010/wordprocessingDrawing" xmlns:wp="http://schemas.openxmlformats.org/drawingml/2006/wordprocessingDrawing" xmlns:w10="urn:schemas-microsoft-com:office:word" xmlns:w="http://schemas.openxmlformats.org/wordprocessingml/2006/main" xmlns:w14="http://schemas.microsoft.com/office/word/2010/wordml" xmlns:w15="http://schemas.microsoft.com/office/word/2012/wordml" xmlns:w16cex="http://schemas.microsoft.com/office/word/2018/wordml/cex" xmlns:w16cid="http://schemas.microsoft.com/office/word/2016/wordml/cid" xmlns:w16="http://schemas.microsoft.com/office/word/2018/wordml" xmlns:w16se="http://schemas.microsoft.com/office/word/2015/wordml/symex" xmlns:wpg="http://schemas.microsoft.com/office/word/2010/wordprocessingGroup" xmlns:wpi="http://schemas.microsoft.com/office/word/2010/wordprocessingInk" xmlns:wne="http://schemas.microsoft.com/office/word/2006/wordml" xmlns:wps="http://schemas.microsoft.com/office/word/2010/wordprocessingShape" mc:Ignorable="w14 w15 w16se w16cid w16 w16cex wp14">
+<w:numbering xmlns:wpc="http://schemas.microsoft.com/office/word/2010/wordprocessingCanvas" xmlns:cx="http://schemas.microsoft.com/office/drawing/2014/chartex" xmlns:cx1="http://schemas.microsoft.com/office/drawing/2015/9/8/chartex" xmlns:cx2="http://schemas.microsoft.com/office/drawing/2015/10/21/chartex" xmlns:cx3="http://schemas.microsoft.com/office/drawing/2016/5/9/chartex" xmlns:cx4="http://schemas.microsoft.com/office/drawing/2016/5/10/chartex" xmlns:cx5="http://schemas.microsoft.com/office/drawing/2016/5/11/chartex" xmlns:cx6="http://schemas.microsoft.com/office/drawing/2016/5/12/chartex" xmlns:cx7="http://schemas.microsoft.com/office/drawing/2016/5/13/chartex" xmlns:cx8="http://schemas.microsoft.com/office/drawing/2016/5/14/chartex" xmlns:mc="http://schemas.openxmlformats.org/markup-compatibility/2006" xmlns:aink="http://schemas.microsoft.com/office/drawing/2016/ink" xmlns:am3d="http://schemas.microsoft.com/office/drawing/2017/model3d" xmlns:o="urn:schemas-microsoft-com:office:office" xmlns:r="http://schemas.openxmlformats.org/officeDocument/2006/relationships" xmlns:m="http://schemas.openxmlformats.org/officeDocument/2006/math" xmlns:v="urn:schemas-microsoft-com:vml" xmlns:wp14="http://schemas.microsoft.com/office/word/2010/wordprocessingDrawing" xmlns:wp="http://schemas.openxmlformats.org/drawingml/2006/wordprocessingDrawing" xmlns:w10="urn:schemas-microsoft-com:office:word" xmlns:w="http://schemas.openxmlformats.org/wordprocessingml/2006/main" xmlns:w14="http://schemas.microsoft.com/office/word/2010/wordml" xmlns:w15="http://schemas.microsoft.com/office/word/2012/wordml" xmlns:w16cex="http://schemas.microsoft.com/office/word/2018/wordml/cex" xmlns:w16cid="http://schemas.microsoft.com/office/word/2016/wordml/cid" xmlns:w16="http://schemas.microsoft.com/office/word/2018/wordml" xmlns:w16sdtdh="http://schemas.microsoft.com/office/word/2020/wordml/sdtdatahash" xmlns:w16se="http://schemas.microsoft.com/office/word/2015/wordml/symex" xmlns:wpg="http://schemas.microsoft.com/office/word/2010/wordprocessingGroup" xmlns:wpi="http://schemas.microsoft.com/office/word/2010/wordprocessingInk" xmlns:wne="http://schemas.microsoft.com/office/word/2006/wordml" xmlns:wps="http://schemas.microsoft.com/office/word/2010/wordprocessingShape" mc:Ignorable="w14 w15 w16se w16cid w16 w16cex w16sdtdh wp14">
   <w:abstractNum w:abstractNumId="0" w15:restartNumberingAfterBreak="0">
     <w:nsid w:val="011B066D"/>
     <w:multiLevelType w:val="hybridMultilevel"/>
@@ -3486,7 +4170,7 @@
 </file>
 
 <file path=word/styles.xml><?xml version="1.0" encoding="utf-8"?>
-<w:styles xmlns:mc="http://schemas.openxmlformats.org/markup-compatibility/2006" xmlns:r="http://schemas.openxmlformats.org/officeDocument/2006/relationships" xmlns:w="http://schemas.openxmlformats.org/wordprocessingml/2006/main" xmlns:w14="http://schemas.microsoft.com/office/word/2010/wordml" xmlns:w15="http://schemas.microsoft.com/office/word/2012/wordml" xmlns:w16cex="http://schemas.microsoft.com/office/word/2018/wordml/cex" xmlns:w16cid="http://schemas.microsoft.com/office/word/2016/wordml/cid" xmlns:w16="http://schemas.microsoft.com/office/word/2018/wordml" xmlns:w16se="http://schemas.microsoft.com/office/word/2015/wordml/symex" mc:Ignorable="w14 w15 w16se w16cid w16 w16cex">
+<w:styles xmlns:mc="http://schemas.openxmlformats.org/markup-compatibility/2006" xmlns:r="http://schemas.openxmlformats.org/officeDocument/2006/relationships" xmlns:w="http://schemas.openxmlformats.org/wordprocessingml/2006/main" xmlns:w14="http://schemas.microsoft.com/office/word/2010/wordml" xmlns:w15="http://schemas.microsoft.com/office/word/2012/wordml" xmlns:w16cex="http://schemas.microsoft.com/office/word/2018/wordml/cex" xmlns:w16cid="http://schemas.microsoft.com/office/word/2016/wordml/cid" xmlns:w16="http://schemas.microsoft.com/office/word/2018/wordml" xmlns:w16sdtdh="http://schemas.microsoft.com/office/word/2020/wordml/sdtdatahash" xmlns:w16se="http://schemas.microsoft.com/office/word/2015/wordml/symex" mc:Ignorable="w14 w15 w16se w16cid w16 w16cex w16sdtdh">
   <w:docDefaults>
     <w:rPrDefault>
       <w:rPr>

</xml_diff>

<commit_message>
Añadido el sprite de la zona de tiempo escalado al GDD. Issue #54
</commit_message>
<xml_diff>
--- a/docs/Documento_de_diseño_del_juego(GDD).docx
+++ b/docs/Documento_de_diseño_del_juego(GDD).docx
@@ -700,7 +700,15 @@
     </w:p>
     <w:p>
       <w:r>
-        <w:t xml:space="preserve">Obstáculos superdensos: Estos son un tipo especial de enemigo, que, a su alrededor, generan un capo gravitatorio que empuja a los elementos afectados por físicas hacia ellos. Estos </w:t>
+        <w:t xml:space="preserve">Obstáculos </w:t>
+      </w:r>
+      <w:proofErr w:type="spellStart"/>
+      <w:r>
+        <w:t>superdensos</w:t>
+      </w:r>
+      <w:proofErr w:type="spellEnd"/>
+      <w:r>
+        <w:t xml:space="preserve">: Estos son un tipo especial de enemigo, que, a su alrededor, generan un capo gravitatorio que empuja a los elementos afectados por físicas hacia ellos. Estos </w:t>
       </w:r>
       <w:r>
         <w:lastRenderedPageBreak/>
@@ -873,7 +881,15 @@
         <w:t xml:space="preserve">Los conceptos que introduce este nivel y lo hace un buen tutorial es que el jugador no tiene mecánicas </w:t>
       </w:r>
       <w:r>
-        <w:t>ajenas interponiéndose en el tutorial (y las que lo hacen, como el salto, son mecánicas que el jugador ya tiene interiorizado. Otro punto fuerte del nivel reside en que soluciona dudas lógicas al jugador como ¿Cómo puedo saber donde voy a salir si entro por el portal y cómo diferencio pares de portales? Por último, este nivel no puede ser superado sin hacer uso de la mecánica que se desea explicar.</w:t>
+        <w:t xml:space="preserve">ajenas interponiéndose en el tutorial (y las que lo hacen, como el salto, son mecánicas que el jugador ya tiene interiorizado. Otro punto fuerte del nivel reside en que soluciona dudas lógicas al jugador como ¿Cómo puedo saber </w:t>
+      </w:r>
+      <w:proofErr w:type="spellStart"/>
+      <w:r>
+        <w:t>donde</w:t>
+      </w:r>
+      <w:proofErr w:type="spellEnd"/>
+      <w:r>
+        <w:t xml:space="preserve"> voy a salir si entro por el portal y cómo diferencio pares de portales? Por último, este nivel no puede ser superado sin hacer uso de la mecánica que se desea explicar.</w:t>
       </w:r>
     </w:p>
     <w:p>
@@ -911,7 +927,15 @@
     </w:p>
     <w:p>
       <w:r>
-        <w:t>El patrón de pantalla que más se va a repetir será el nivel sin ningún elemento extradiegético que afecte a la pantalla del nivel. No se incluyen elementos HUD (Head-Up Display) que monitoricen la vida ni otros elementos que no se consideren monitorizar, prácticamente por su ausencia (siendo el estado de los elementos variables, se puede saltar o se tiene el acelerón disponible, muy sencillos de mantener en mente).</w:t>
+        <w:t xml:space="preserve">El patrón de pantalla que más se va a repetir será el nivel sin ningún elemento extradiegético que afecte a la pantalla del nivel. No se incluyen elementos HUD (Head-Up </w:t>
+      </w:r>
+      <w:proofErr w:type="spellStart"/>
+      <w:r>
+        <w:t>Display</w:t>
+      </w:r>
+      <w:proofErr w:type="spellEnd"/>
+      <w:r>
+        <w:t>) que monitoricen la vida ni otros elementos que no se consideren monitorizar, prácticamente por su ausencia (siendo el estado de los elementos variables, se puede saltar o se tiene el acelerón disponible, muy sencillos de mantener en mente).</w:t>
       </w:r>
     </w:p>
     <w:p>
@@ -1066,7 +1090,15 @@
         <w:t xml:space="preserve"> del diseño de juego</w:t>
       </w:r>
       <w:r>
-        <w:t xml:space="preserve"> como sprites e imágenes que identificarán a una mecánica o elemento del juego en los niveles, configuración de los controles y descripción una por una de cada nivel del juego.</w:t>
+        <w:t xml:space="preserve"> como </w:t>
+      </w:r>
+      <w:proofErr w:type="spellStart"/>
+      <w:r>
+        <w:t>sprites</w:t>
+      </w:r>
+      <w:proofErr w:type="spellEnd"/>
+      <w:r>
+        <w:t xml:space="preserve"> e imágenes que identificarán a una mecánica o elemento del juego en los niveles, configuración de los controles y descripción una por una de cada nivel del juego.</w:t>
       </w:r>
     </w:p>
     <w:p>
@@ -1234,7 +1266,21 @@
         <w:rPr>
           <w:rFonts w:ascii="Candara Light" w:hAnsi="Candara Light"/>
         </w:rPr>
-        <w:t xml:space="preserve">El sprite utilizado para los </w:t>
+        <w:t xml:space="preserve">El </w:t>
+      </w:r>
+      <w:proofErr w:type="spellStart"/>
+      <w:r>
+        <w:rPr>
+          <w:rFonts w:ascii="Candara Light" w:hAnsi="Candara Light"/>
+        </w:rPr>
+        <w:t>sprite</w:t>
+      </w:r>
+      <w:proofErr w:type="spellEnd"/>
+      <w:r>
+        <w:rPr>
+          <w:rFonts w:ascii="Candara Light" w:hAnsi="Candara Light"/>
+        </w:rPr>
+        <w:t xml:space="preserve"> utilizado para los </w:t>
       </w:r>
       <w:r>
         <w:rPr>
@@ -1353,7 +1399,21 @@
         <w:rPr>
           <w:rFonts w:ascii="Candara Light" w:hAnsi="Candara Light"/>
         </w:rPr>
-        <w:t xml:space="preserve">El sprite utilizado para los </w:t>
+        <w:t xml:space="preserve">El </w:t>
+      </w:r>
+      <w:proofErr w:type="spellStart"/>
+      <w:r>
+        <w:rPr>
+          <w:rFonts w:ascii="Candara Light" w:hAnsi="Candara Light"/>
+        </w:rPr>
+        <w:t>sprite</w:t>
+      </w:r>
+      <w:proofErr w:type="spellEnd"/>
+      <w:r>
+        <w:rPr>
+          <w:rFonts w:ascii="Candara Light" w:hAnsi="Candara Light"/>
+        </w:rPr>
+        <w:t xml:space="preserve"> utilizado para los </w:t>
       </w:r>
       <w:r>
         <w:rPr>
@@ -1597,7 +1657,21 @@
           <w:rFonts w:ascii="Candara Light" w:hAnsi="Candara Light"/>
         </w:rPr>
         <w:lastRenderedPageBreak/>
-        <w:t>El sprite utilizado para los obstáculos</w:t>
+        <w:t xml:space="preserve">El </w:t>
+      </w:r>
+      <w:proofErr w:type="spellStart"/>
+      <w:r>
+        <w:rPr>
+          <w:rFonts w:ascii="Candara Light" w:hAnsi="Candara Light"/>
+        </w:rPr>
+        <w:t>sprite</w:t>
+      </w:r>
+      <w:proofErr w:type="spellEnd"/>
+      <w:r>
+        <w:rPr>
+          <w:rFonts w:ascii="Candara Light" w:hAnsi="Candara Light"/>
+        </w:rPr>
+        <w:t xml:space="preserve"> utilizado para los obstáculos</w:t>
       </w:r>
       <w:r>
         <w:rPr>
@@ -1611,12 +1685,14 @@
         </w:rPr>
         <w:t xml:space="preserve"> pertenece a </w:t>
       </w:r>
+      <w:proofErr w:type="spellStart"/>
       <w:r>
         <w:rPr>
           <w:rFonts w:ascii="Candara Light" w:hAnsi="Candara Light"/>
         </w:rPr>
         <w:t>Rawdanitsu</w:t>
       </w:r>
+      <w:proofErr w:type="spellEnd"/>
       <w:r>
         <w:rPr>
           <w:rFonts w:ascii="Candara Light" w:hAnsi="Candara Light"/>
@@ -1790,7 +1866,49 @@
         <w:rPr>
           <w:rFonts w:ascii="Candara Light" w:hAnsi="Candara Light"/>
         </w:rPr>
-        <w:t xml:space="preserve">El sprite utilizado para los portales pertenece a Hansjörg Malthaner y ha sido obtenida en el siguiente enlace: </w:t>
+        <w:t xml:space="preserve">El </w:t>
+      </w:r>
+      <w:proofErr w:type="spellStart"/>
+      <w:r>
+        <w:rPr>
+          <w:rFonts w:ascii="Candara Light" w:hAnsi="Candara Light"/>
+        </w:rPr>
+        <w:t>sprite</w:t>
+      </w:r>
+      <w:proofErr w:type="spellEnd"/>
+      <w:r>
+        <w:rPr>
+          <w:rFonts w:ascii="Candara Light" w:hAnsi="Candara Light"/>
+        </w:rPr>
+        <w:t xml:space="preserve"> utilizado para los portales pertenece a </w:t>
+      </w:r>
+      <w:proofErr w:type="spellStart"/>
+      <w:r>
+        <w:rPr>
+          <w:rFonts w:ascii="Candara Light" w:hAnsi="Candara Light"/>
+        </w:rPr>
+        <w:t>Hansjörg</w:t>
+      </w:r>
+      <w:proofErr w:type="spellEnd"/>
+      <w:r>
+        <w:rPr>
+          <w:rFonts w:ascii="Candara Light" w:hAnsi="Candara Light"/>
+        </w:rPr>
+        <w:t xml:space="preserve"> </w:t>
+      </w:r>
+      <w:proofErr w:type="spellStart"/>
+      <w:r>
+        <w:rPr>
+          <w:rFonts w:ascii="Candara Light" w:hAnsi="Candara Light"/>
+        </w:rPr>
+        <w:t>Malthaner</w:t>
+      </w:r>
+      <w:proofErr w:type="spellEnd"/>
+      <w:r>
+        <w:rPr>
+          <w:rFonts w:ascii="Candara Light" w:hAnsi="Candara Light"/>
+        </w:rPr>
+        <w:t xml:space="preserve"> y ha sido obtenida en el siguiente enlace: </w:t>
       </w:r>
       <w:hyperlink r:id="rId20" w:history="1">
         <w:r>
@@ -1812,7 +1930,35 @@
         <w:rPr>
           <w:rFonts w:ascii="Candara Light" w:hAnsi="Candara Light"/>
         </w:rPr>
-        <w:t xml:space="preserve">Enlace al trabajo de Hansjörg Malthaner : </w:t>
+        <w:t xml:space="preserve">Enlace al trabajo de </w:t>
+      </w:r>
+      <w:proofErr w:type="spellStart"/>
+      <w:r>
+        <w:rPr>
+          <w:rFonts w:ascii="Candara Light" w:hAnsi="Candara Light"/>
+        </w:rPr>
+        <w:t>Hansjörg</w:t>
+      </w:r>
+      <w:proofErr w:type="spellEnd"/>
+      <w:r>
+        <w:rPr>
+          <w:rFonts w:ascii="Candara Light" w:hAnsi="Candara Light"/>
+        </w:rPr>
+        <w:t xml:space="preserve"> </w:t>
+      </w:r>
+      <w:proofErr w:type="spellStart"/>
+      <w:r>
+        <w:rPr>
+          <w:rFonts w:ascii="Candara Light" w:hAnsi="Candara Light"/>
+        </w:rPr>
+        <w:t>Malthaner</w:t>
+      </w:r>
+      <w:proofErr w:type="spellEnd"/>
+      <w:r>
+        <w:rPr>
+          <w:rFonts w:ascii="Candara Light" w:hAnsi="Candara Light"/>
+        </w:rPr>
+        <w:t xml:space="preserve"> : </w:t>
       </w:r>
       <w:hyperlink r:id="rId21" w:history="1">
         <w:r>
@@ -1918,7 +2064,14 @@
         <w:rPr>
           <w:rFonts w:ascii="Candara Light" w:hAnsi="Candara Light"/>
         </w:rPr>
-        <w:t xml:space="preserve"> sprite</w:t>
+        <w:t xml:space="preserve"> </w:t>
+      </w:r>
+      <w:proofErr w:type="spellStart"/>
+      <w:r>
+        <w:rPr>
+          <w:rFonts w:ascii="Candara Light" w:hAnsi="Candara Light"/>
+        </w:rPr>
+        <w:t>sprite</w:t>
       </w:r>
       <w:r>
         <w:rPr>
@@ -1926,6 +2079,7 @@
         </w:rPr>
         <w:t>s</w:t>
       </w:r>
+      <w:proofErr w:type="spellEnd"/>
       <w:r>
         <w:rPr>
           <w:rFonts w:ascii="Candara Light" w:hAnsi="Candara Light"/>
@@ -1968,12 +2122,14 @@
         </w:rPr>
         <w:t xml:space="preserve"> a </w:t>
       </w:r>
+      <w:proofErr w:type="spellStart"/>
       <w:r>
         <w:rPr>
           <w:rFonts w:ascii="Candara Light" w:hAnsi="Candara Light"/>
         </w:rPr>
         <w:t>oglsdl</w:t>
       </w:r>
+      <w:proofErr w:type="spellEnd"/>
       <w:r>
         <w:rPr>
           <w:rFonts w:ascii="Candara Light" w:hAnsi="Candara Light"/>
@@ -2048,7 +2204,21 @@
         <w:rPr>
           <w:rFonts w:ascii="Candara Light" w:hAnsi="Candara Light"/>
         </w:rPr>
-        <w:t xml:space="preserve">Bart Kelsey </w:t>
+        <w:t xml:space="preserve">Bart </w:t>
+      </w:r>
+      <w:proofErr w:type="spellStart"/>
+      <w:r>
+        <w:rPr>
+          <w:rFonts w:ascii="Candara Light" w:hAnsi="Candara Light"/>
+        </w:rPr>
+        <w:t>Kelsey</w:t>
+      </w:r>
+      <w:proofErr w:type="spellEnd"/>
+      <w:r>
+        <w:rPr>
+          <w:rFonts w:ascii="Candara Light" w:hAnsi="Candara Light"/>
+        </w:rPr>
+        <w:t xml:space="preserve"> </w:t>
       </w:r>
       <w:r>
         <w:rPr>
@@ -2148,7 +2318,14 @@
         <w:rPr>
           <w:rFonts w:ascii="Candara Light" w:hAnsi="Candara Light"/>
         </w:rPr>
-        <w:t xml:space="preserve"> sprite</w:t>
+        <w:t xml:space="preserve"> </w:t>
+      </w:r>
+      <w:proofErr w:type="spellStart"/>
+      <w:r>
+        <w:rPr>
+          <w:rFonts w:ascii="Candara Light" w:hAnsi="Candara Light"/>
+        </w:rPr>
+        <w:t>sprite</w:t>
       </w:r>
       <w:r>
         <w:rPr>
@@ -2156,6 +2333,7 @@
         </w:rPr>
         <w:t>s</w:t>
       </w:r>
+      <w:proofErr w:type="spellEnd"/>
       <w:r>
         <w:rPr>
           <w:rFonts w:ascii="Candara Light" w:hAnsi="Candara Light"/>
@@ -2178,19 +2356,7 @@
         <w:rPr>
           <w:rFonts w:ascii="Candara Light" w:hAnsi="Candara Light"/>
         </w:rPr>
-        <w:t xml:space="preserve">el amplificador </w:t>
-      </w:r>
-      <w:r>
-        <w:rPr>
-          <w:rFonts w:ascii="Candara Light" w:hAnsi="Candara Light"/>
-        </w:rPr>
-        <w:t xml:space="preserve">de impulso </w:t>
-      </w:r>
-      <w:r>
-        <w:rPr>
-          <w:rFonts w:ascii="Candara Light" w:hAnsi="Candara Light"/>
-        </w:rPr>
-        <w:t xml:space="preserve">son una modificación de un Sprite que </w:t>
+        <w:t xml:space="preserve">el amplificador de impulso son una modificación de un Sprite que </w:t>
       </w:r>
       <w:r>
         <w:rPr>
@@ -2198,23 +2364,19 @@
         </w:rPr>
         <w:t xml:space="preserve">pertenece a </w:t>
       </w:r>
+      <w:proofErr w:type="spellStart"/>
       <w:r>
         <w:rPr>
           <w:rFonts w:ascii="Candara Light" w:hAnsi="Candara Light"/>
         </w:rPr>
         <w:t>oglsdl</w:t>
       </w:r>
-      <w:r>
-        <w:rPr>
-          <w:rFonts w:ascii="Candara Light" w:hAnsi="Candara Light"/>
-        </w:rPr>
-        <w:t xml:space="preserve"> </w:t>
-      </w:r>
-      <w:r>
-        <w:rPr>
-          <w:rFonts w:ascii="Candara Light" w:hAnsi="Candara Light"/>
-        </w:rPr>
-        <w:t>que</w:t>
+      <w:proofErr w:type="spellEnd"/>
+      <w:r>
+        <w:rPr>
+          <w:rFonts w:ascii="Candara Light" w:hAnsi="Candara Light"/>
+        </w:rPr>
+        <w:t xml:space="preserve"> que</w:t>
       </w:r>
       <w:r>
         <w:rPr>
@@ -2284,7 +2446,21 @@
         <w:rPr>
           <w:rFonts w:ascii="Candara Light" w:hAnsi="Candara Light"/>
         </w:rPr>
-        <w:t xml:space="preserve">Bart Kelsey </w:t>
+        <w:t xml:space="preserve">Bart </w:t>
+      </w:r>
+      <w:proofErr w:type="spellStart"/>
+      <w:r>
+        <w:rPr>
+          <w:rFonts w:ascii="Candara Light" w:hAnsi="Candara Light"/>
+        </w:rPr>
+        <w:t>Kelsey</w:t>
+      </w:r>
+      <w:proofErr w:type="spellEnd"/>
+      <w:r>
+        <w:rPr>
+          <w:rFonts w:ascii="Candara Light" w:hAnsi="Candara Light"/>
+        </w:rPr>
+        <w:t xml:space="preserve"> </w:t>
       </w:r>
       <w:r>
         <w:rPr>
@@ -2382,7 +2558,14 @@
         <w:rPr>
           <w:rFonts w:ascii="Candara Light" w:hAnsi="Candara Light"/>
         </w:rPr>
-        <w:t xml:space="preserve"> sprite</w:t>
+        <w:t xml:space="preserve"> </w:t>
+      </w:r>
+      <w:proofErr w:type="spellStart"/>
+      <w:r>
+        <w:rPr>
+          <w:rFonts w:ascii="Candara Light" w:hAnsi="Candara Light"/>
+        </w:rPr>
+        <w:t>sprite</w:t>
       </w:r>
       <w:r>
         <w:rPr>
@@ -2390,6 +2573,7 @@
         </w:rPr>
         <w:t>s</w:t>
       </w:r>
+      <w:proofErr w:type="spellEnd"/>
       <w:r>
         <w:rPr>
           <w:rFonts w:ascii="Candara Light" w:hAnsi="Candara Light"/>
@@ -2499,12 +2683,28 @@
         </w:rPr>
         <w:t xml:space="preserve"> a </w:t>
       </w:r>
-      <w:r>
-        <w:rPr>
-          <w:rFonts w:ascii="Candara Light" w:hAnsi="Candara Light"/>
-        </w:rPr>
-        <w:t>Blender Foundation</w:t>
-      </w:r>
+      <w:proofErr w:type="spellStart"/>
+      <w:r>
+        <w:rPr>
+          <w:rFonts w:ascii="Candara Light" w:hAnsi="Candara Light"/>
+        </w:rPr>
+        <w:t>Blender</w:t>
+      </w:r>
+      <w:proofErr w:type="spellEnd"/>
+      <w:r>
+        <w:rPr>
+          <w:rFonts w:ascii="Candara Light" w:hAnsi="Candara Light"/>
+        </w:rPr>
+        <w:t xml:space="preserve"> </w:t>
+      </w:r>
+      <w:proofErr w:type="spellStart"/>
+      <w:r>
+        <w:rPr>
+          <w:rFonts w:ascii="Candara Light" w:hAnsi="Candara Light"/>
+        </w:rPr>
+        <w:t>Foundation</w:t>
+      </w:r>
+      <w:proofErr w:type="spellEnd"/>
       <w:r>
         <w:rPr>
           <w:rFonts w:ascii="Candara Light" w:hAnsi="Candara Light"/>
@@ -2575,67 +2775,18 @@
     </w:p>
     <w:p>
       <w:pPr>
-        <w:pStyle w:val="Ttulo2"/>
-        <w:rPr>
-          <w:color w:val="auto"/>
-        </w:rPr>
-      </w:pPr>
-      <w:r>
-        <w:rPr>
-          <w:color w:val="auto"/>
-        </w:rPr>
-        <w:t>Acelerón</w:t>
-      </w:r>
-    </w:p>
-    <w:p>
-      <w:r>
-        <w:t>El jugador realiza un acelerón en la dirección en la que está mirando.</w:t>
-      </w:r>
-    </w:p>
-    <w:p>
-      <w:pPr>
-        <w:pStyle w:val="Ttulo2"/>
-        <w:rPr>
-          <w:color w:val="auto"/>
-        </w:rPr>
-      </w:pPr>
-      <w:r>
-        <w:rPr>
-          <w:color w:val="auto"/>
-        </w:rPr>
-        <w:t>Modificadores de gravedad</w:t>
-      </w:r>
-    </w:p>
-    <w:p>
-      <w:r>
-        <w:t>Objetos que afectan a como la gravedad influye sobre ellos u otros objetos.</w:t>
-      </w:r>
-    </w:p>
-    <w:p>
-      <w:pPr>
-        <w:pStyle w:val="Prrafodelista"/>
-        <w:numPr>
-          <w:ilvl w:val="0"/>
-          <w:numId w:val="7"/>
-        </w:numPr>
-      </w:pPr>
-      <w:r>
-        <w:t>Inversor de gravedad: vuelve la gravedad negativa en positiva y viceversa.</w:t>
-      </w:r>
-    </w:p>
-    <w:p>
-      <w:pPr>
         <w:jc w:val="center"/>
       </w:pPr>
       <w:r>
         <w:rPr>
           <w:noProof/>
         </w:rPr>
+        <w:lastRenderedPageBreak/>
         <w:drawing>
-          <wp:inline distT="0" distB="0" distL="0" distR="0" wp14:anchorId="6B8E1AB2" wp14:editId="11B52403">
-            <wp:extent cx="2857500" cy="1520730"/>
-            <wp:effectExtent l="0" t="0" r="0" b="3810"/>
-            <wp:docPr id="19" name="Imagen 19"/>
+          <wp:inline distT="0" distB="0" distL="0" distR="0" wp14:anchorId="456BDC17" wp14:editId="3E1567C3">
+            <wp:extent cx="2758440" cy="2868778"/>
+            <wp:effectExtent l="0" t="0" r="3810" b="8255"/>
+            <wp:docPr id="20" name="Imagen 20"/>
             <wp:cNvGraphicFramePr>
               <a:graphicFrameLocks xmlns:a="http://schemas.openxmlformats.org/drawingml/2006/main" noChangeAspect="1"/>
             </wp:cNvGraphicFramePr>
@@ -2655,7 +2806,7 @@
                   <pic:spPr>
                     <a:xfrm>
                       <a:off x="0" y="0"/>
-                      <a:ext cx="2869840" cy="1527297"/>
+                      <a:ext cx="2759338" cy="2869712"/>
                     </a:xfrm>
                     <a:prstGeom prst="rect">
                       <a:avLst/>
@@ -2679,14 +2830,41 @@
         <w:rPr>
           <w:rFonts w:ascii="Candara Light" w:hAnsi="Candara Light"/>
         </w:rPr>
-        <w:lastRenderedPageBreak/>
-        <w:t xml:space="preserve">El sprite utilizado para los </w:t>
-      </w:r>
-      <w:r>
-        <w:rPr>
-          <w:rFonts w:ascii="Candara Light" w:hAnsi="Candara Light"/>
-        </w:rPr>
-        <w:t>inversores de gravedad</w:t>
+        <w:t xml:space="preserve">El </w:t>
+      </w:r>
+      <w:proofErr w:type="spellStart"/>
+      <w:r>
+        <w:rPr>
+          <w:rFonts w:ascii="Candara Light" w:hAnsi="Candara Light"/>
+        </w:rPr>
+        <w:t>sprite</w:t>
+      </w:r>
+      <w:proofErr w:type="spellEnd"/>
+      <w:r>
+        <w:rPr>
+          <w:rFonts w:ascii="Candara Light" w:hAnsi="Candara Light"/>
+        </w:rPr>
+        <w:t xml:space="preserve"> utilizado para </w:t>
+      </w:r>
+      <w:r>
+        <w:rPr>
+          <w:rFonts w:ascii="Candara Light" w:hAnsi="Candara Light"/>
+        </w:rPr>
+        <w:t xml:space="preserve">las zonas de tiempo escalado es una modificación de un </w:t>
+      </w:r>
+      <w:proofErr w:type="spellStart"/>
+      <w:r>
+        <w:rPr>
+          <w:rFonts w:ascii="Candara Light" w:hAnsi="Candara Light"/>
+        </w:rPr>
+        <w:t>sprote</w:t>
+      </w:r>
+      <w:proofErr w:type="spellEnd"/>
+      <w:r>
+        <w:rPr>
+          <w:rFonts w:ascii="Candara Light" w:hAnsi="Candara Light"/>
+        </w:rPr>
+        <w:t xml:space="preserve"> que</w:t>
       </w:r>
       <w:r>
         <w:rPr>
@@ -2694,12 +2872,14 @@
         </w:rPr>
         <w:t xml:space="preserve"> pertenece a </w:t>
       </w:r>
-      <w:r>
-        <w:rPr>
-          <w:rFonts w:ascii="Candara Light" w:hAnsi="Candara Light"/>
-        </w:rPr>
-        <w:t>Rawdanitsu</w:t>
-      </w:r>
+      <w:proofErr w:type="spellStart"/>
+      <w:r>
+        <w:rPr>
+          <w:rFonts w:ascii="Candara Light" w:hAnsi="Candara Light"/>
+        </w:rPr>
+        <w:t>scenna</w:t>
+      </w:r>
+      <w:proofErr w:type="spellEnd"/>
       <w:r>
         <w:rPr>
           <w:rFonts w:ascii="Candara Light" w:hAnsi="Candara Light"/>
@@ -2720,14 +2900,60 @@
           <w:rPr>
             <w:rStyle w:val="Hipervnculo"/>
           </w:rPr>
-          <w:t>https://opengameart.org/content/lasers-and-beams</w:t>
+          <w:t>https://opengameart.org</w:t>
+        </w:r>
+        <w:r>
+          <w:rPr>
+            <w:rStyle w:val="Hipervnculo"/>
+          </w:rPr>
+          <w:t>/</w:t>
+        </w:r>
+        <w:r>
+          <w:rPr>
+            <w:rStyle w:val="Hipervnculo"/>
+          </w:rPr>
+          <w:t>content/circle</w:t>
         </w:r>
       </w:hyperlink>
     </w:p>
-    <w:p>
-      <w:pPr>
-        <w:jc w:val="center"/>
-      </w:pPr>
+    <w:p/>
+    <w:p>
+      <w:pPr>
+        <w:pStyle w:val="Ttulo2"/>
+        <w:rPr>
+          <w:color w:val="auto"/>
+        </w:rPr>
+      </w:pPr>
+      <w:r>
+        <w:rPr>
+          <w:color w:val="auto"/>
+        </w:rPr>
+        <w:t>Acelerón</w:t>
+      </w:r>
+    </w:p>
+    <w:p>
+      <w:r>
+        <w:t>El jugador realiza un acelerón en la dirección en la que está mirando.</w:t>
+      </w:r>
+    </w:p>
+    <w:p>
+      <w:pPr>
+        <w:pStyle w:val="Ttulo2"/>
+        <w:rPr>
+          <w:color w:val="auto"/>
+        </w:rPr>
+      </w:pPr>
+      <w:r>
+        <w:rPr>
+          <w:color w:val="auto"/>
+        </w:rPr>
+        <w:t>Modificadores de gravedad</w:t>
+      </w:r>
+    </w:p>
+    <w:p>
+      <w:r>
+        <w:t>Objetos que afectan a como la gravedad influye sobre ellos u otros objetos.</w:t>
+      </w:r>
     </w:p>
     <w:p>
       <w:pPr>
@@ -2738,7 +2964,7 @@
         </w:numPr>
       </w:pPr>
       <w:r>
-        <w:t>Obstáculos superdensos: Obstáculos hacia los que te ves atraído debido a su alta gravedad.</w:t>
+        <w:t>Inversor de gravedad: vuelve la gravedad negativa en positiva y viceversa.</w:t>
       </w:r>
     </w:p>
     <w:p>
@@ -2750,10 +2976,10 @@
           <w:noProof/>
         </w:rPr>
         <w:drawing>
-          <wp:inline distT="0" distB="0" distL="0" distR="0" wp14:anchorId="27297E2A" wp14:editId="602821C4">
-            <wp:extent cx="2971800" cy="2958474"/>
-            <wp:effectExtent l="0" t="0" r="0" b="0"/>
-            <wp:docPr id="18" name="Imagen 18"/>
+          <wp:inline distT="0" distB="0" distL="0" distR="0" wp14:anchorId="6B8E1AB2" wp14:editId="11B52403">
+            <wp:extent cx="2857500" cy="1520730"/>
+            <wp:effectExtent l="0" t="0" r="0" b="3810"/>
+            <wp:docPr id="19" name="Imagen 19"/>
             <wp:cNvGraphicFramePr>
               <a:graphicFrameLocks xmlns:a="http://schemas.openxmlformats.org/drawingml/2006/main" noChangeAspect="1"/>
             </wp:cNvGraphicFramePr>
@@ -2773,6 +2999,148 @@
                   <pic:spPr>
                     <a:xfrm>
                       <a:off x="0" y="0"/>
+                      <a:ext cx="2869840" cy="1527297"/>
+                    </a:xfrm>
+                    <a:prstGeom prst="rect">
+                      <a:avLst/>
+                    </a:prstGeom>
+                  </pic:spPr>
+                </pic:pic>
+              </a:graphicData>
+            </a:graphic>
+          </wp:inline>
+        </w:drawing>
+      </w:r>
+    </w:p>
+    <w:p>
+      <w:pPr>
+        <w:pStyle w:val="Prrafodelista"/>
+        <w:rPr>
+          <w:rFonts w:ascii="Candara Light" w:hAnsi="Candara Light"/>
+        </w:rPr>
+      </w:pPr>
+      <w:r>
+        <w:rPr>
+          <w:rFonts w:ascii="Candara Light" w:hAnsi="Candara Light"/>
+        </w:rPr>
+        <w:t xml:space="preserve">El </w:t>
+      </w:r>
+      <w:proofErr w:type="spellStart"/>
+      <w:r>
+        <w:rPr>
+          <w:rFonts w:ascii="Candara Light" w:hAnsi="Candara Light"/>
+        </w:rPr>
+        <w:t>sprite</w:t>
+      </w:r>
+      <w:proofErr w:type="spellEnd"/>
+      <w:r>
+        <w:rPr>
+          <w:rFonts w:ascii="Candara Light" w:hAnsi="Candara Light"/>
+        </w:rPr>
+        <w:t xml:space="preserve"> utilizado para los </w:t>
+      </w:r>
+      <w:r>
+        <w:rPr>
+          <w:rFonts w:ascii="Candara Light" w:hAnsi="Candara Light"/>
+        </w:rPr>
+        <w:t>inversores de gravedad</w:t>
+      </w:r>
+      <w:r>
+        <w:rPr>
+          <w:rFonts w:ascii="Candara Light" w:hAnsi="Candara Light"/>
+        </w:rPr>
+        <w:t xml:space="preserve"> pertenece a </w:t>
+      </w:r>
+      <w:proofErr w:type="spellStart"/>
+      <w:r>
+        <w:rPr>
+          <w:rFonts w:ascii="Candara Light" w:hAnsi="Candara Light"/>
+        </w:rPr>
+        <w:t>Rawdanitsu</w:t>
+      </w:r>
+      <w:proofErr w:type="spellEnd"/>
+      <w:r>
+        <w:rPr>
+          <w:rFonts w:ascii="Candara Light" w:hAnsi="Candara Light"/>
+        </w:rPr>
+        <w:t xml:space="preserve"> </w:t>
+      </w:r>
+      <w:r>
+        <w:rPr>
+          <w:rFonts w:ascii="Candara Light" w:hAnsi="Candara Light"/>
+        </w:rPr>
+        <w:t>y ha sido obtenida en el siguiente enlace:</w:t>
+      </w:r>
+      <w:r>
+        <w:t xml:space="preserve"> </w:t>
+      </w:r>
+      <w:hyperlink r:id="rId34" w:history="1">
+        <w:r>
+          <w:rPr>
+            <w:rStyle w:val="Hipervnculo"/>
+          </w:rPr>
+          <w:t>https://opengameart.org/content/lasers-and-beams</w:t>
+        </w:r>
+      </w:hyperlink>
+    </w:p>
+    <w:p>
+      <w:pPr>
+        <w:jc w:val="center"/>
+      </w:pPr>
+    </w:p>
+    <w:p>
+      <w:pPr>
+        <w:pStyle w:val="Prrafodelista"/>
+        <w:numPr>
+          <w:ilvl w:val="0"/>
+          <w:numId w:val="7"/>
+        </w:numPr>
+      </w:pPr>
+      <w:r>
+        <w:t xml:space="preserve">Obstáculos </w:t>
+      </w:r>
+      <w:proofErr w:type="spellStart"/>
+      <w:r>
+        <w:t>superdensos</w:t>
+      </w:r>
+      <w:proofErr w:type="spellEnd"/>
+      <w:r>
+        <w:t>: Obstáculos hacia los que te ves atraído debido a su alta gravedad.</w:t>
+      </w:r>
+    </w:p>
+    <w:p>
+      <w:pPr>
+        <w:jc w:val="center"/>
+      </w:pPr>
+      <w:r>
+        <w:rPr>
+          <w:noProof/>
+        </w:rPr>
+        <w:lastRenderedPageBreak/>
+        <w:drawing>
+          <wp:inline distT="0" distB="0" distL="0" distR="0" wp14:anchorId="27297E2A" wp14:editId="602821C4">
+            <wp:extent cx="2971800" cy="2958474"/>
+            <wp:effectExtent l="0" t="0" r="0" b="0"/>
+            <wp:docPr id="18" name="Imagen 18"/>
+            <wp:cNvGraphicFramePr>
+              <a:graphicFrameLocks xmlns:a="http://schemas.openxmlformats.org/drawingml/2006/main" noChangeAspect="1"/>
+            </wp:cNvGraphicFramePr>
+            <a:graphic xmlns:a="http://schemas.openxmlformats.org/drawingml/2006/main">
+              <a:graphicData uri="http://schemas.openxmlformats.org/drawingml/2006/picture">
+                <pic:pic xmlns:pic="http://schemas.openxmlformats.org/drawingml/2006/picture">
+                  <pic:nvPicPr>
+                    <pic:cNvPr id="1" name=""/>
+                    <pic:cNvPicPr/>
+                  </pic:nvPicPr>
+                  <pic:blipFill>
+                    <a:blip r:embed="rId35"/>
+                    <a:stretch>
+                      <a:fillRect/>
+                    </a:stretch>
+                  </pic:blipFill>
+                  <pic:spPr>
+                    <a:xfrm>
+                      <a:off x="0" y="0"/>
                       <a:ext cx="2978759" cy="2965402"/>
                     </a:xfrm>
                     <a:prstGeom prst="rect">
@@ -2796,38 +3164,56 @@
         <w:rPr>
           <w:rFonts w:ascii="Candara Light" w:hAnsi="Candara Light"/>
         </w:rPr>
-        <w:t>Los sprites utilizados para la plataforma de salto pertenecen a Hansjörg Malthaner</w:t>
-      </w:r>
+        <w:t xml:space="preserve">Los </w:t>
+      </w:r>
+      <w:proofErr w:type="spellStart"/>
+      <w:r>
+        <w:rPr>
+          <w:rFonts w:ascii="Candara Light" w:hAnsi="Candara Light"/>
+        </w:rPr>
+        <w:t>sprites</w:t>
+      </w:r>
+      <w:proofErr w:type="spellEnd"/>
+      <w:r>
+        <w:rPr>
+          <w:rFonts w:ascii="Candara Light" w:hAnsi="Candara Light"/>
+        </w:rPr>
+        <w:t xml:space="preserve"> utilizados para la plataforma de salto pertenecen a </w:t>
+      </w:r>
+      <w:proofErr w:type="spellStart"/>
+      <w:r>
+        <w:rPr>
+          <w:rFonts w:ascii="Candara Light" w:hAnsi="Candara Light"/>
+        </w:rPr>
+        <w:t>Hansjörg</w:t>
+      </w:r>
+      <w:proofErr w:type="spellEnd"/>
       <w:r>
         <w:rPr>
           <w:rFonts w:ascii="Candara Light" w:hAnsi="Candara Light"/>
         </w:rPr>
         <w:t xml:space="preserve"> </w:t>
       </w:r>
-      <w:r>
-        <w:rPr>
-          <w:rFonts w:ascii="Candara Light" w:hAnsi="Candara Light"/>
-        </w:rPr>
-        <w:t xml:space="preserve">y ha sido obtenida en el siguiente enlace: </w:t>
-      </w:r>
-      <w:hyperlink r:id="rId34" w:history="1">
+      <w:proofErr w:type="spellStart"/>
+      <w:r>
+        <w:rPr>
+          <w:rFonts w:ascii="Candara Light" w:hAnsi="Candara Light"/>
+        </w:rPr>
+        <w:t>Malthaner</w:t>
+      </w:r>
+      <w:proofErr w:type="spellEnd"/>
+      <w:r>
+        <w:rPr>
+          <w:rFonts w:ascii="Candara Light" w:hAnsi="Candara Light"/>
+        </w:rPr>
+        <w:t xml:space="preserve"> y ha sido obtenida en el siguiente enlace: </w:t>
+      </w:r>
+      <w:hyperlink r:id="rId36" w:history="1">
         <w:r>
           <w:rPr>
             <w:rFonts w:ascii="Candara Light" w:hAnsi="Candara Light"/>
           </w:rPr>
-          <w:t>https://openg</w:t>
-        </w:r>
-        <w:r>
-          <w:rPr>
-            <w:rFonts w:ascii="Candara Light" w:hAnsi="Candara Light"/>
-          </w:rPr>
-          <w:t>a</w:t>
-        </w:r>
-        <w:r>
-          <w:rPr>
-            <w:rFonts w:ascii="Candara Light" w:hAnsi="Candara Light"/>
-          </w:rPr>
-          <w:t>meart.org/content/animated-charged-bolt</w:t>
+          <w:t>https://opengameart.org/content/animated-charged-bolt</w:t>
         </w:r>
       </w:hyperlink>
     </w:p>
@@ -2841,9 +3227,37 @@
         <w:rPr>
           <w:rFonts w:ascii="Candara Light" w:hAnsi="Candara Light"/>
         </w:rPr>
-        <w:t xml:space="preserve">Enlace al trabajo de Hansjörg Malthaner : </w:t>
-      </w:r>
-      <w:hyperlink r:id="rId35" w:history="1">
+        <w:t xml:space="preserve">Enlace al trabajo de </w:t>
+      </w:r>
+      <w:proofErr w:type="spellStart"/>
+      <w:r>
+        <w:rPr>
+          <w:rFonts w:ascii="Candara Light" w:hAnsi="Candara Light"/>
+        </w:rPr>
+        <w:t>Hansjörg</w:t>
+      </w:r>
+      <w:proofErr w:type="spellEnd"/>
+      <w:r>
+        <w:rPr>
+          <w:rFonts w:ascii="Candara Light" w:hAnsi="Candara Light"/>
+        </w:rPr>
+        <w:t xml:space="preserve"> </w:t>
+      </w:r>
+      <w:proofErr w:type="spellStart"/>
+      <w:r>
+        <w:rPr>
+          <w:rFonts w:ascii="Candara Light" w:hAnsi="Candara Light"/>
+        </w:rPr>
+        <w:t>Malthaner</w:t>
+      </w:r>
+      <w:proofErr w:type="spellEnd"/>
+      <w:r>
+        <w:rPr>
+          <w:rFonts w:ascii="Candara Light" w:hAnsi="Candara Light"/>
+        </w:rPr>
+        <w:t xml:space="preserve"> : </w:t>
+      </w:r>
+      <w:hyperlink r:id="rId37" w:history="1">
         <w:r>
           <w:t>http://opengameart.org/users/varkalandar</w:t>
         </w:r>
@@ -2913,7 +3327,7 @@
                     </pic:cNvPicPr>
                   </pic:nvPicPr>
                   <pic:blipFill>
-                    <a:blip r:embed="rId36">
+                    <a:blip r:embed="rId38">
                       <a:extLst>
                         <a:ext uri="{28A0092B-C50C-407E-A947-70E740481C1C}">
                           <a14:useLocalDpi xmlns:a14="http://schemas.microsoft.com/office/drawing/2010/main" val="0"/>
@@ -2947,46 +3361,83 @@
     </w:p>
     <w:p>
       <w:r>
+        <w:t>Movimiento</w:t>
+      </w:r>
+      <w:r>
+        <w:t xml:space="preserve">: </w:t>
+      </w:r>
+      <w:proofErr w:type="spellStart"/>
+      <w:r>
+        <w:t>Stick</w:t>
+      </w:r>
+      <w:proofErr w:type="spellEnd"/>
+      <w:r>
+        <w:t xml:space="preserve"> izquierdo.</w:t>
+      </w:r>
+    </w:p>
+    <w:p>
+      <w:r>
+        <w:t>Salto: botón X</w:t>
+      </w:r>
+      <w:r>
+        <w:t xml:space="preserve"> (Joystick </w:t>
+      </w:r>
+      <w:proofErr w:type="spellStart"/>
+      <w:r>
+        <w:t>button</w:t>
+      </w:r>
+      <w:proofErr w:type="spellEnd"/>
+      <w:r>
+        <w:t xml:space="preserve"> 1</w:t>
+      </w:r>
+      <w:r>
+        <w:t xml:space="preserve"> en Unity</w:t>
+      </w:r>
+      <w:r>
+        <w:t>)</w:t>
+      </w:r>
+    </w:p>
+    <w:p>
+      <w:r>
+        <w:t>Acelerón: botón O</w:t>
+      </w:r>
+      <w:r>
+        <w:t xml:space="preserve"> (Joystick </w:t>
+      </w:r>
+      <w:proofErr w:type="spellStart"/>
+      <w:r>
+        <w:t>button</w:t>
+      </w:r>
+      <w:proofErr w:type="spellEnd"/>
+      <w:r>
+        <w:t xml:space="preserve"> 2 en Unity)</w:t>
+      </w:r>
+    </w:p>
+    <w:p>
+      <w:r>
+        <w:t xml:space="preserve">Tiempo bala: botón R1 (Joystick </w:t>
+      </w:r>
+      <w:proofErr w:type="spellStart"/>
+      <w:r>
+        <w:t>button</w:t>
+      </w:r>
+      <w:proofErr w:type="spellEnd"/>
+      <w:r>
+        <w:t xml:space="preserve"> 5 en Unity)</w:t>
+      </w:r>
+    </w:p>
+    <w:p>
+      <w:pPr>
+        <w:pStyle w:val="Ttulo2"/>
+        <w:rPr>
+          <w:color w:val="auto"/>
+        </w:rPr>
+      </w:pPr>
+      <w:r>
+        <w:rPr>
+          <w:color w:val="auto"/>
+        </w:rPr>
         <w:lastRenderedPageBreak/>
-        <w:t>Movimiento</w:t>
-      </w:r>
-      <w:r>
-        <w:t>: Stick izquierdo.</w:t>
-      </w:r>
-    </w:p>
-    <w:p>
-      <w:r>
-        <w:t>Salto: botón X</w:t>
-      </w:r>
-      <w:r>
-        <w:t xml:space="preserve"> (Joystick button 1</w:t>
-      </w:r>
-      <w:r>
-        <w:t xml:space="preserve"> en Unity</w:t>
-      </w:r>
-      <w:r>
-        <w:t>)</w:t>
-      </w:r>
-    </w:p>
-    <w:p>
-      <w:r>
-        <w:t>Acelerón: botón O</w:t>
-      </w:r>
-      <w:r>
-        <w:t xml:space="preserve"> (Joystick button 2 en Unity)</w:t>
-      </w:r>
-    </w:p>
-    <w:p>
-      <w:pPr>
-        <w:pStyle w:val="Ttulo2"/>
-        <w:rPr>
-          <w:color w:val="auto"/>
-        </w:rPr>
-      </w:pPr>
-      <w:r>
-        <w:rPr>
-          <w:color w:val="auto"/>
-        </w:rPr>
         <w:t>Ratón</w:t>
       </w:r>
     </w:p>
@@ -3003,6 +3454,11 @@
     <w:p>
       <w:r>
         <w:t>Acelerón: tecla S</w:t>
+      </w:r>
+    </w:p>
+    <w:p>
+      <w:r>
+        <w:t>Tiempo bala: tecla D</w:t>
       </w:r>
     </w:p>
     <w:p/>
@@ -3060,7 +3516,7 @@
                     <pic:cNvPicPr/>
                   </pic:nvPicPr>
                   <pic:blipFill>
-                    <a:blip r:embed="rId37"/>
+                    <a:blip r:embed="rId39"/>
                     <a:stretch>
                       <a:fillRect/>
                     </a:stretch>
@@ -3130,7 +3586,7 @@
       </w:r>
     </w:p>
     <w:sectPr>
-      <w:footerReference w:type="default" r:id="rId38"/>
+      <w:footerReference w:type="default" r:id="rId40"/>
       <w:pgSz w:w="11906" w:h="16838"/>
       <w:pgMar w:top="1417" w:right="1701" w:bottom="1417" w:left="1701" w:header="708" w:footer="708" w:gutter="0"/>
       <w:cols w:space="708"/>

</xml_diff>